<commit_message>
Análise de Projeto atualizada:  - Requisitos Funcionais redefinidos  - Requisitos não-funcionais redefinidos  - Modelo Conceitual redefinido  - FALTA redefinir os casos de uso, bem como seus diagramas.
</commit_message>
<xml_diff>
--- a/configuration/Análise de Projeto.docx
+++ b/configuration/Análise de Projeto.docx
@@ -605,6 +605,17 @@
         </w:rPr>
         <w:t xml:space="preserve">autenticar usuário: </w:t>
       </w:r>
+      <w:r>
+        <w:rPr>
+          <w:rFonts w:hint="default" w:ascii="Museo" w:hAnsi="Museo" w:eastAsia="Ubuntu" w:cs="Ubuntu"/>
+          <w:b w:val="0"/>
+          <w:bCs w:val="0"/>
+          <w:color w:val="auto"/>
+          <w:sz w:val="24"/>
+          <w:szCs w:val="24"/>
+        </w:rPr>
+        <w:t>os usuários (Coordenador, Orientador e Discente) precisam informar e-mail ou matrícula institucional e senha para utilizar as funções do sistema.</w:t>
+      </w:r>
     </w:p>
     <w:p>
       <w:pPr>
@@ -624,53 +635,33 @@
       </w:pPr>
       <w:r>
         <w:rPr>
-          <w:rFonts w:hint="default" w:ascii="Museo" w:hAnsi="Museo" w:eastAsia="Ubuntu" w:cs="Ubuntu"/>
+          <w:rFonts w:hint="default" w:ascii="Museo" w:hAnsi="Museo" w:cs="Museo"/>
           <w:b/>
           <w:bCs/>
           <w:sz w:val="24"/>
           <w:szCs w:val="24"/>
         </w:rPr>
-        <w:t>c</w:t>
+        <w:t>trocar mensagens</w:t>
       </w:r>
       <w:r>
         <w:rPr>
-          <w:rFonts w:ascii="Museo" w:hAnsi="Museo" w:eastAsia="Ubuntu" w:cs="Ubuntu"/>
+          <w:rFonts w:hint="default" w:ascii="Museo" w:hAnsi="Museo" w:cs="Museo"/>
           <w:b/>
           <w:bCs/>
           <w:sz w:val="24"/>
           <w:szCs w:val="24"/>
         </w:rPr>
-        <w:t xml:space="preserve">adastrar </w:t>
+        <w:t xml:space="preserve">: </w:t>
       </w:r>
       <w:r>
         <w:rPr>
-          <w:rFonts w:hint="default" w:ascii="Museo" w:hAnsi="Museo" w:eastAsia="Ubuntu" w:cs="Ubuntu"/>
-          <w:b/>
-          <w:bCs/>
+          <w:rFonts w:hint="default" w:ascii="Museo" w:hAnsi="Museo" w:cs="Museo"/>
+          <w:b w:val="0"/>
+          <w:bCs w:val="0"/>
           <w:sz w:val="24"/>
           <w:szCs w:val="24"/>
         </w:rPr>
-        <w:t>i</w:t>
-      </w:r>
-      <w:r>
-        <w:rPr>
-          <w:rFonts w:ascii="Museo" w:hAnsi="Museo" w:eastAsia="Ubuntu" w:cs="Ubuntu"/>
-          <w:b/>
-          <w:bCs/>
-          <w:sz w:val="24"/>
-          <w:szCs w:val="24"/>
-        </w:rPr>
-        <w:t>nstituição</w:t>
-      </w:r>
-      <w:r>
-        <w:rPr>
-          <w:rFonts w:hint="default" w:ascii="Museo" w:hAnsi="Museo" w:eastAsia="Ubuntu" w:cs="Ubuntu"/>
-          <w:b/>
-          <w:bCs/>
-          <w:sz w:val="24"/>
-          <w:szCs w:val="24"/>
-        </w:rPr>
-        <w:t xml:space="preserve"> financiadora: </w:t>
+        <w:t>o sistema deve permitir que os usuários troquem mensagens entre si.</w:t>
       </w:r>
     </w:p>
     <w:p>
@@ -691,14 +682,94 @@
       </w:pPr>
       <w:r>
         <w:rPr>
-          <w:rFonts w:hint="default" w:ascii="Museo" w:hAnsi="Museo" w:cs="Museo"/>
+          <w:rFonts w:hint="default" w:ascii="Museo" w:hAnsi="Museo" w:eastAsia="Ubuntu" w:cs="Ubuntu"/>
+          <w:b/>
+          <w:bCs/>
           <w:sz w:val="24"/>
           <w:szCs w:val="24"/>
         </w:rPr>
-        <w:t>PODE SER?</w:t>
+        <w:t>manipular dados de</w:t>
       </w:r>
-      <w:bookmarkStart w:id="0" w:name="_GoBack"/>
-      <w:bookmarkEnd w:id="0"/>
+      <w:r>
+        <w:rPr>
+          <w:rFonts w:ascii="Museo" w:hAnsi="Museo" w:eastAsia="Ubuntu" w:cs="Ubuntu"/>
+          <w:b/>
+          <w:bCs/>
+          <w:sz w:val="24"/>
+          <w:szCs w:val="24"/>
+        </w:rPr>
+        <w:t xml:space="preserve"> </w:t>
+      </w:r>
+      <w:r>
+        <w:rPr>
+          <w:rFonts w:hint="default" w:ascii="Museo" w:hAnsi="Museo" w:eastAsia="Ubuntu" w:cs="Ubuntu"/>
+          <w:b/>
+          <w:bCs/>
+          <w:sz w:val="24"/>
+          <w:szCs w:val="24"/>
+        </w:rPr>
+        <w:t>i</w:t>
+      </w:r>
+      <w:r>
+        <w:rPr>
+          <w:rFonts w:ascii="Museo" w:hAnsi="Museo" w:eastAsia="Ubuntu" w:cs="Ubuntu"/>
+          <w:b/>
+          <w:bCs/>
+          <w:sz w:val="24"/>
+          <w:szCs w:val="24"/>
+        </w:rPr>
+        <w:t>nstituiç</w:t>
+      </w:r>
+      <w:r>
+        <w:rPr>
+          <w:rFonts w:hint="default" w:ascii="Museo" w:hAnsi="Museo" w:eastAsia="Ubuntu" w:cs="Ubuntu"/>
+          <w:b/>
+          <w:bCs/>
+          <w:sz w:val="24"/>
+          <w:szCs w:val="24"/>
+        </w:rPr>
+        <w:t>ões</w:t>
+      </w:r>
+      <w:r>
+        <w:rPr>
+          <w:rFonts w:hint="default" w:ascii="Museo" w:hAnsi="Museo" w:eastAsia="Ubuntu" w:cs="Ubuntu"/>
+          <w:b/>
+          <w:bCs/>
+          <w:sz w:val="24"/>
+          <w:szCs w:val="24"/>
+        </w:rPr>
+        <w:t xml:space="preserve"> financiadora</w:t>
+      </w:r>
+      <w:r>
+        <w:rPr>
+          <w:rFonts w:hint="default" w:ascii="Museo" w:hAnsi="Museo" w:eastAsia="Ubuntu" w:cs="Ubuntu"/>
+          <w:b/>
+          <w:bCs/>
+          <w:sz w:val="24"/>
+          <w:szCs w:val="24"/>
+        </w:rPr>
+        <w:t>s</w:t>
+      </w:r>
+      <w:r>
+        <w:rPr>
+          <w:rFonts w:hint="default" w:ascii="Museo" w:hAnsi="Museo" w:eastAsia="Ubuntu" w:cs="Ubuntu"/>
+          <w:b/>
+          <w:bCs/>
+          <w:sz w:val="24"/>
+          <w:szCs w:val="24"/>
+        </w:rPr>
+        <w:t xml:space="preserve">: </w:t>
+      </w:r>
+      <w:r>
+        <w:rPr>
+          <w:rFonts w:hint="default" w:ascii="Museo" w:hAnsi="Museo" w:eastAsia="Ubuntu" w:cs="Ubuntu"/>
+          <w:b w:val="0"/>
+          <w:bCs w:val="0"/>
+          <w:sz w:val="24"/>
+          <w:szCs w:val="24"/>
+        </w:rPr>
+        <w:t>o sistema deve permitir que o Coordenador inclua, altere e visualize informações de Instituições Financiadoras em uma base de dados.</w:t>
+      </w:r>
     </w:p>
     <w:p>
       <w:pPr>
@@ -712,10 +783,152 @@
         <w:jc w:val="both"/>
         <w:rPr>
           <w:rFonts w:hint="default" w:ascii="Museo" w:hAnsi="Museo" w:cs="Museo"/>
+          <w:b/>
+          <w:bCs/>
           <w:sz w:val="24"/>
           <w:szCs w:val="24"/>
         </w:rPr>
       </w:pPr>
+      <w:r>
+        <w:rPr>
+          <w:rFonts w:hint="default" w:ascii="Museo" w:hAnsi="Museo" w:eastAsia="Ubuntu" w:cs="Ubuntu"/>
+          <w:b/>
+          <w:bCs/>
+          <w:sz w:val="24"/>
+          <w:szCs w:val="24"/>
+        </w:rPr>
+        <w:t>manipular</w:t>
+      </w:r>
+      <w:r>
+        <w:rPr>
+          <w:rFonts w:hint="default" w:ascii="Museo" w:hAnsi="Museo" w:eastAsia="Ubuntu" w:cs="Ubuntu"/>
+          <w:b/>
+          <w:bCs/>
+          <w:sz w:val="24"/>
+          <w:szCs w:val="24"/>
+        </w:rPr>
+        <w:t xml:space="preserve"> </w:t>
+      </w:r>
+      <w:r>
+        <w:rPr>
+          <w:rFonts w:hint="default" w:ascii="Museo" w:hAnsi="Museo" w:eastAsia="Ubuntu" w:cs="Ubuntu"/>
+          <w:b/>
+          <w:bCs/>
+          <w:sz w:val="24"/>
+          <w:szCs w:val="24"/>
+        </w:rPr>
+        <w:t>dados de</w:t>
+      </w:r>
+      <w:r>
+        <w:rPr>
+          <w:rFonts w:hint="default" w:ascii="Museo" w:hAnsi="Museo" w:cs="Museo"/>
+          <w:b/>
+          <w:bCs/>
+          <w:sz w:val="24"/>
+          <w:szCs w:val="24"/>
+        </w:rPr>
+        <w:t xml:space="preserve"> </w:t>
+      </w:r>
+      <w:r>
+        <w:rPr>
+          <w:rFonts w:hint="default" w:ascii="Museo" w:hAnsi="Museo" w:cs="Museo"/>
+          <w:b/>
+          <w:bCs/>
+          <w:sz w:val="24"/>
+          <w:szCs w:val="24"/>
+        </w:rPr>
+        <w:t>p</w:t>
+      </w:r>
+      <w:r>
+        <w:rPr>
+          <w:rFonts w:hint="default" w:ascii="Museo" w:hAnsi="Museo" w:cs="Museo"/>
+          <w:b/>
+          <w:bCs/>
+          <w:sz w:val="24"/>
+          <w:szCs w:val="24"/>
+        </w:rPr>
+        <w:t>rograma</w:t>
+      </w:r>
+      <w:r>
+        <w:rPr>
+          <w:rFonts w:hint="default" w:ascii="Museo" w:hAnsi="Museo" w:cs="Museo"/>
+          <w:b/>
+          <w:bCs/>
+          <w:sz w:val="24"/>
+          <w:szCs w:val="24"/>
+        </w:rPr>
+        <w:t>s</w:t>
+      </w:r>
+      <w:r>
+        <w:rPr>
+          <w:rFonts w:hint="default" w:ascii="Museo" w:hAnsi="Museo" w:cs="Museo"/>
+          <w:b/>
+          <w:bCs/>
+          <w:sz w:val="24"/>
+          <w:szCs w:val="24"/>
+        </w:rPr>
+        <w:t xml:space="preserve"> </w:t>
+      </w:r>
+      <w:r>
+        <w:rPr>
+          <w:rFonts w:hint="default" w:ascii="Museo" w:hAnsi="Museo" w:cs="Museo"/>
+          <w:b/>
+          <w:bCs/>
+          <w:sz w:val="24"/>
+          <w:szCs w:val="24"/>
+        </w:rPr>
+        <w:t>i</w:t>
+      </w:r>
+      <w:r>
+        <w:rPr>
+          <w:rFonts w:hint="default" w:ascii="Museo" w:hAnsi="Museo" w:cs="Museo"/>
+          <w:b/>
+          <w:bCs/>
+          <w:sz w:val="24"/>
+          <w:szCs w:val="24"/>
+        </w:rPr>
+        <w:t>nstituciona</w:t>
+      </w:r>
+      <w:r>
+        <w:rPr>
+          <w:rFonts w:hint="default" w:ascii="Museo" w:hAnsi="Museo" w:cs="Museo"/>
+          <w:b/>
+          <w:bCs/>
+          <w:sz w:val="24"/>
+          <w:szCs w:val="24"/>
+        </w:rPr>
+        <w:t xml:space="preserve">is: </w:t>
+      </w:r>
+      <w:r>
+        <w:rPr>
+          <w:rFonts w:hint="default" w:ascii="Museo" w:hAnsi="Museo" w:eastAsia="Ubuntu" w:cs="Ubuntu"/>
+          <w:b w:val="0"/>
+          <w:bCs w:val="0"/>
+          <w:sz w:val="24"/>
+          <w:szCs w:val="24"/>
+        </w:rPr>
+        <w:t xml:space="preserve">o sistema deve permitir que o Coordenador inclua, altere e visualize informações de </w:t>
+      </w:r>
+      <w:r>
+        <w:rPr>
+          <w:rFonts w:hint="default" w:ascii="Museo" w:hAnsi="Museo" w:eastAsia="Ubuntu" w:cs="Ubuntu"/>
+          <w:b w:val="0"/>
+          <w:bCs w:val="0"/>
+          <w:sz w:val="24"/>
+          <w:szCs w:val="24"/>
+        </w:rPr>
+        <w:t>Programas Institucionais</w:t>
+      </w:r>
+      <w:r>
+        <w:rPr>
+          <w:rFonts w:hint="default" w:ascii="Museo" w:hAnsi="Museo" w:eastAsia="Ubuntu" w:cs="Ubuntu"/>
+          <w:b w:val="0"/>
+          <w:bCs w:val="0"/>
+          <w:sz w:val="24"/>
+          <w:szCs w:val="24"/>
+        </w:rPr>
+        <w:t xml:space="preserve"> em uma base de dados.</w:t>
+      </w:r>
     </w:p>
     <w:p>
       <w:pPr>
@@ -729,26 +942,111 @@
         <w:jc w:val="both"/>
         <w:rPr>
           <w:rFonts w:hint="default" w:ascii="Museo" w:hAnsi="Museo" w:cs="Museo"/>
+          <w:b/>
+          <w:bCs/>
           <w:sz w:val="24"/>
           <w:szCs w:val="24"/>
         </w:rPr>
       </w:pPr>
       <w:r>
         <w:rPr>
+          <w:rFonts w:hint="default" w:ascii="Museo" w:hAnsi="Museo" w:eastAsia="Ubuntu" w:cs="Ubuntu"/>
+          <w:b/>
+          <w:bCs/>
+          <w:sz w:val="24"/>
+          <w:szCs w:val="24"/>
+        </w:rPr>
+        <w:t>manipular</w:t>
+      </w:r>
+      <w:r>
+        <w:rPr>
+          <w:rFonts w:hint="default" w:ascii="Museo" w:hAnsi="Museo" w:eastAsia="Ubuntu" w:cs="Ubuntu"/>
+          <w:b/>
+          <w:bCs/>
+          <w:sz w:val="24"/>
+          <w:szCs w:val="24"/>
+        </w:rPr>
+        <w:t xml:space="preserve"> </w:t>
+      </w:r>
+      <w:r>
+        <w:rPr>
+          <w:rFonts w:hint="default" w:ascii="Museo" w:hAnsi="Museo" w:eastAsia="Ubuntu" w:cs="Ubuntu"/>
+          <w:b/>
+          <w:bCs/>
+          <w:sz w:val="24"/>
+          <w:szCs w:val="24"/>
+        </w:rPr>
+        <w:t>dados de</w:t>
+      </w:r>
+      <w:r>
+        <w:rPr>
           <w:rFonts w:hint="default" w:ascii="Museo" w:hAnsi="Museo" w:cs="Museo"/>
           <w:b/>
+          <w:bCs/>
           <w:sz w:val="24"/>
           <w:szCs w:val="24"/>
         </w:rPr>
-        <w:t>as entidades deverão obedecer restrições de integridade na sua implementação</w:t>
+        <w:t xml:space="preserve"> </w:t>
       </w:r>
       <w:r>
         <w:rPr>
           <w:rFonts w:hint="default" w:ascii="Museo" w:hAnsi="Museo" w:cs="Museo"/>
+          <w:b/>
+          <w:bCs/>
           <w:sz w:val="24"/>
           <w:szCs w:val="24"/>
         </w:rPr>
-        <w:t>: por exemplo, não poderá ser permitido criar um Projeto sem que exista um Edital ao qual ele se associe;</w:t>
+        <w:t>e</w:t>
+      </w:r>
+      <w:r>
+        <w:rPr>
+          <w:rFonts w:hint="default" w:ascii="Museo" w:hAnsi="Museo" w:cs="Museo"/>
+          <w:b/>
+          <w:bCs/>
+          <w:sz w:val="24"/>
+          <w:szCs w:val="24"/>
+        </w:rPr>
+        <w:t>dita</w:t>
+      </w:r>
+      <w:r>
+        <w:rPr>
+          <w:rFonts w:hint="default" w:ascii="Museo" w:hAnsi="Museo" w:cs="Museo"/>
+          <w:b/>
+          <w:bCs/>
+          <w:sz w:val="24"/>
+          <w:szCs w:val="24"/>
+        </w:rPr>
+        <w:t xml:space="preserve">is: </w:t>
+      </w:r>
+      <w:r>
+        <w:rPr>
+          <w:rFonts w:hint="default" w:ascii="Museo" w:hAnsi="Museo" w:eastAsia="Ubuntu" w:cs="Ubuntu"/>
+          <w:b w:val="0"/>
+          <w:bCs w:val="0"/>
+          <w:sz w:val="24"/>
+          <w:szCs w:val="24"/>
+        </w:rPr>
+        <w:t xml:space="preserve">o sistema deve permitir que o Coordenador inclua, altere e visualize informações de </w:t>
+      </w:r>
+      <w:r>
+        <w:rPr>
+          <w:rFonts w:hint="default" w:ascii="Museo" w:hAnsi="Museo" w:eastAsia="Ubuntu" w:cs="Ubuntu"/>
+          <w:b w:val="0"/>
+          <w:bCs w:val="0"/>
+          <w:sz w:val="24"/>
+          <w:szCs w:val="24"/>
+        </w:rPr>
+        <w:t>Editais</w:t>
+      </w:r>
+      <w:r>
+        <w:rPr>
+          <w:rFonts w:hint="default" w:ascii="Museo" w:hAnsi="Museo" w:eastAsia="Ubuntu" w:cs="Ubuntu"/>
+          <w:b w:val="0"/>
+          <w:bCs w:val="0"/>
+          <w:sz w:val="24"/>
+          <w:szCs w:val="24"/>
+        </w:rPr>
+        <w:t xml:space="preserve"> em uma base de dados.</w:t>
       </w:r>
     </w:p>
     <w:p>
@@ -763,62 +1061,121 @@
         <w:jc w:val="both"/>
         <w:rPr>
           <w:rFonts w:hint="default" w:ascii="Museo" w:hAnsi="Museo" w:cs="Museo"/>
+          <w:b/>
+          <w:bCs/>
           <w:sz w:val="24"/>
           <w:szCs w:val="24"/>
         </w:rPr>
       </w:pPr>
       <w:r>
         <w:rPr>
+          <w:rFonts w:hint="default" w:ascii="Museo" w:hAnsi="Museo" w:eastAsia="Ubuntu" w:cs="Ubuntu"/>
+          <w:b/>
+          <w:bCs/>
+          <w:sz w:val="24"/>
+          <w:szCs w:val="24"/>
+        </w:rPr>
+        <w:t>manipular</w:t>
+      </w:r>
+      <w:r>
+        <w:rPr>
           <w:rFonts w:hint="default" w:ascii="Museo" w:hAnsi="Museo" w:cs="Museo"/>
           <w:b/>
+          <w:bCs/>
           <w:sz w:val="24"/>
           <w:szCs w:val="24"/>
         </w:rPr>
-        <w:t xml:space="preserve">mostrar dados estatísticos: </w:t>
+        <w:t xml:space="preserve"> </w:t>
       </w:r>
       <w:r>
         <w:rPr>
-          <w:rFonts w:hint="default" w:ascii="Museo" w:hAnsi="Museo" w:cs="Museo"/>
+          <w:rFonts w:hint="default" w:ascii="Museo" w:hAnsi="Museo" w:eastAsia="Ubuntu" w:cs="Ubuntu"/>
+          <w:b/>
+          <w:bCs/>
           <w:sz w:val="24"/>
           <w:szCs w:val="24"/>
         </w:rPr>
-        <w:t xml:space="preserve">esta funcionalidade permitirá analisar os resultados operacionais de um projeto, como quanto recebeu em bolsas, se está entregando os relatórios em dia, etc. Não obstante, deverá permitir que seja possível criar um </w:t>
+        <w:t>dados de</w:t>
       </w:r>
       <w:r>
         <w:rPr>
           <w:rFonts w:hint="default" w:ascii="Museo" w:hAnsi="Museo" w:cs="Museo"/>
-          <w:i/>
+          <w:b/>
+          <w:bCs/>
           <w:sz w:val="24"/>
           <w:szCs w:val="24"/>
         </w:rPr>
-        <w:t xml:space="preserve">big picture </w:t>
+        <w:t xml:space="preserve"> p</w:t>
       </w:r>
       <w:r>
         <w:rPr>
           <w:rFonts w:hint="default" w:ascii="Museo" w:hAnsi="Museo" w:cs="Museo"/>
+          <w:b/>
+          <w:bCs/>
           <w:sz w:val="24"/>
           <w:szCs w:val="24"/>
         </w:rPr>
-        <w:t>da gestão.</w:t>
+        <w:t>rojeto</w:t>
       </w:r>
-    </w:p>
-    <w:p>
-      <w:pPr>
-        <w:pStyle w:val="2"/>
-        <w:spacing w:line="360" w:lineRule="auto"/>
+      <w:r>
         <w:rPr>
           <w:rFonts w:hint="default" w:ascii="Museo" w:hAnsi="Museo" w:cs="Museo"/>
           <w:b/>
-          <w:sz w:val="36"/>
-        </w:rPr>
-      </w:pPr>
+          <w:bCs/>
+          <w:sz w:val="24"/>
+          <w:szCs w:val="24"/>
+        </w:rPr>
+        <w:t xml:space="preserve">s: </w:t>
+      </w:r>
       <w:r>
         <w:rPr>
-          <w:rFonts w:hint="default" w:ascii="Museo" w:hAnsi="Museo" w:cs="Museo"/>
-          <w:b/>
-          <w:sz w:val="36"/>
-        </w:rPr>
-        <w:t>Requisitos Não-Funcionais</w:t>
+          <w:rFonts w:hint="default" w:ascii="Museo" w:hAnsi="Museo" w:eastAsia="Ubuntu" w:cs="Ubuntu"/>
+          <w:b w:val="0"/>
+          <w:bCs w:val="0"/>
+          <w:sz w:val="24"/>
+          <w:szCs w:val="24"/>
+        </w:rPr>
+        <w:t xml:space="preserve">o sistema deve permitir que o </w:t>
+      </w:r>
+      <w:r>
+        <w:rPr>
+          <w:rFonts w:hint="default" w:ascii="Museo" w:hAnsi="Museo" w:eastAsia="Ubuntu" w:cs="Ubuntu"/>
+          <w:b w:val="0"/>
+          <w:bCs w:val="0"/>
+          <w:sz w:val="24"/>
+          <w:szCs w:val="24"/>
+        </w:rPr>
+        <w:t>Orientador</w:t>
+      </w:r>
+      <w:r>
+        <w:rPr>
+          <w:rFonts w:hint="default" w:ascii="Museo" w:hAnsi="Museo" w:eastAsia="Ubuntu" w:cs="Ubuntu"/>
+          <w:b w:val="0"/>
+          <w:bCs w:val="0"/>
+          <w:sz w:val="24"/>
+          <w:szCs w:val="24"/>
+        </w:rPr>
+        <w:t xml:space="preserve"> inclua, altere e visualize informações de </w:t>
+      </w:r>
+      <w:r>
+        <w:rPr>
+          <w:rFonts w:hint="default" w:ascii="Museo" w:hAnsi="Museo" w:eastAsia="Ubuntu" w:cs="Ubuntu"/>
+          <w:b w:val="0"/>
+          <w:bCs w:val="0"/>
+          <w:sz w:val="24"/>
+          <w:szCs w:val="24"/>
+        </w:rPr>
+        <w:t>Projetos</w:t>
+      </w:r>
+      <w:r>
+        <w:rPr>
+          <w:rFonts w:hint="default" w:ascii="Museo" w:hAnsi="Museo" w:eastAsia="Ubuntu" w:cs="Ubuntu"/>
+          <w:b w:val="0"/>
+          <w:bCs w:val="0"/>
+          <w:sz w:val="24"/>
+          <w:szCs w:val="24"/>
+        </w:rPr>
+        <w:t xml:space="preserve"> em uma base de dados.</w:t>
       </w:r>
     </w:p>
     <w:p>
@@ -833,6 +1190,316 @@
         <w:jc w:val="both"/>
         <w:rPr>
           <w:rFonts w:hint="default" w:ascii="Museo" w:hAnsi="Museo" w:cs="Museo"/>
+          <w:b/>
+          <w:bCs/>
+          <w:sz w:val="24"/>
+          <w:szCs w:val="24"/>
+        </w:rPr>
+      </w:pPr>
+      <w:r>
+        <w:rPr>
+          <w:rFonts w:hint="default" w:ascii="Museo" w:hAnsi="Museo" w:eastAsia="Ubuntu" w:cs="Ubuntu"/>
+          <w:b/>
+          <w:bCs/>
+          <w:sz w:val="24"/>
+          <w:szCs w:val="24"/>
+        </w:rPr>
+        <w:t>manipular dados de</w:t>
+      </w:r>
+      <w:r>
+        <w:rPr>
+          <w:rFonts w:hint="default" w:ascii="Museo" w:hAnsi="Museo" w:cs="Museo"/>
+          <w:b/>
+          <w:bCs/>
+          <w:sz w:val="24"/>
+          <w:szCs w:val="24"/>
+        </w:rPr>
+        <w:t xml:space="preserve"> o</w:t>
+      </w:r>
+      <w:r>
+        <w:rPr>
+          <w:rFonts w:hint="default" w:ascii="Museo" w:hAnsi="Museo" w:cs="Museo"/>
+          <w:b/>
+          <w:bCs/>
+          <w:sz w:val="24"/>
+          <w:szCs w:val="24"/>
+        </w:rPr>
+        <w:t>rientador</w:t>
+      </w:r>
+      <w:r>
+        <w:rPr>
+          <w:rFonts w:hint="default" w:ascii="Museo" w:hAnsi="Museo" w:cs="Museo"/>
+          <w:b/>
+          <w:bCs/>
+          <w:sz w:val="24"/>
+          <w:szCs w:val="24"/>
+        </w:rPr>
+        <w:t xml:space="preserve">es: </w:t>
+      </w:r>
+      <w:r>
+        <w:rPr>
+          <w:rFonts w:hint="default" w:ascii="Museo" w:hAnsi="Museo" w:eastAsia="Ubuntu" w:cs="Ubuntu"/>
+          <w:b w:val="0"/>
+          <w:bCs w:val="0"/>
+          <w:sz w:val="24"/>
+          <w:szCs w:val="24"/>
+        </w:rPr>
+        <w:t>o sistema deve permitir que</w:t>
+      </w:r>
+      <w:r>
+        <w:rPr>
+          <w:rFonts w:hint="default" w:ascii="Museo" w:hAnsi="Museo" w:eastAsia="Ubuntu" w:cs="Ubuntu"/>
+          <w:b w:val="0"/>
+          <w:bCs w:val="0"/>
+          <w:sz w:val="24"/>
+          <w:szCs w:val="24"/>
+        </w:rPr>
+        <w:t xml:space="preserve"> um</w:t>
+      </w:r>
+      <w:r>
+        <w:rPr>
+          <w:rFonts w:hint="default" w:ascii="Museo" w:hAnsi="Museo" w:eastAsia="Ubuntu" w:cs="Ubuntu"/>
+          <w:b w:val="0"/>
+          <w:bCs w:val="0"/>
+          <w:sz w:val="24"/>
+          <w:szCs w:val="24"/>
+        </w:rPr>
+        <w:t xml:space="preserve"> </w:t>
+      </w:r>
+      <w:r>
+        <w:rPr>
+          <w:rFonts w:hint="default" w:ascii="Museo" w:hAnsi="Museo" w:eastAsia="Ubuntu" w:cs="Ubuntu"/>
+          <w:b w:val="0"/>
+          <w:bCs w:val="0"/>
+          <w:sz w:val="24"/>
+          <w:szCs w:val="24"/>
+        </w:rPr>
+        <w:t>Orientador</w:t>
+      </w:r>
+      <w:r>
+        <w:rPr>
+          <w:rFonts w:hint="default" w:ascii="Museo" w:hAnsi="Museo" w:eastAsia="Ubuntu" w:cs="Ubuntu"/>
+          <w:b w:val="0"/>
+          <w:bCs w:val="0"/>
+          <w:sz w:val="24"/>
+          <w:szCs w:val="24"/>
+        </w:rPr>
+        <w:t xml:space="preserve"> inclu</w:t>
+      </w:r>
+      <w:r>
+        <w:rPr>
+          <w:rFonts w:hint="default" w:ascii="Museo" w:hAnsi="Museo" w:eastAsia="Ubuntu" w:cs="Ubuntu"/>
+          <w:b w:val="0"/>
+          <w:bCs w:val="0"/>
+          <w:sz w:val="24"/>
+          <w:szCs w:val="24"/>
+        </w:rPr>
+        <w:t xml:space="preserve">a, altere e visualize suas informações </w:t>
+      </w:r>
+      <w:r>
+        <w:rPr>
+          <w:rFonts w:hint="default" w:ascii="Museo" w:hAnsi="Museo" w:eastAsia="Ubuntu" w:cs="Ubuntu"/>
+          <w:b w:val="0"/>
+          <w:bCs w:val="0"/>
+          <w:sz w:val="24"/>
+          <w:szCs w:val="24"/>
+        </w:rPr>
+        <w:t>em uma base de dados.</w:t>
+      </w:r>
+      <w:r>
+        <w:rPr>
+          <w:rFonts w:hint="default" w:ascii="Museo" w:hAnsi="Museo" w:eastAsia="Ubuntu" w:cs="Ubuntu"/>
+          <w:b w:val="0"/>
+          <w:bCs w:val="0"/>
+          <w:sz w:val="24"/>
+          <w:szCs w:val="24"/>
+        </w:rPr>
+        <w:t xml:space="preserve"> O Coordenador deve confirmar a inclusão e pode visualizar informações de Orientadores no sistema.</w:t>
+      </w:r>
+    </w:p>
+    <w:p>
+      <w:pPr>
+        <w:pStyle w:val="9"/>
+        <w:numPr>
+          <w:ilvl w:val="0"/>
+          <w:numId w:val="2"/>
+        </w:numPr>
+        <w:spacing w:line="360" w:lineRule="auto"/>
+        <w:ind w:left="420" w:leftChars="0" w:hanging="420" w:firstLineChars="0"/>
+        <w:jc w:val="both"/>
+        <w:rPr>
+          <w:rFonts w:hint="default" w:ascii="Museo" w:hAnsi="Museo" w:cs="Museo"/>
+          <w:b/>
+          <w:bCs/>
+          <w:sz w:val="24"/>
+          <w:szCs w:val="24"/>
+        </w:rPr>
+      </w:pPr>
+      <w:r>
+        <w:rPr>
+          <w:rFonts w:hint="default" w:ascii="Museo" w:hAnsi="Museo" w:eastAsia="Ubuntu" w:cs="Ubuntu"/>
+          <w:b/>
+          <w:bCs/>
+          <w:sz w:val="24"/>
+          <w:szCs w:val="24"/>
+        </w:rPr>
+        <w:t>manipular</w:t>
+      </w:r>
+      <w:r>
+        <w:rPr>
+          <w:rFonts w:hint="default" w:ascii="Museo" w:hAnsi="Museo" w:cs="Museo"/>
+          <w:b/>
+          <w:bCs/>
+          <w:sz w:val="24"/>
+          <w:szCs w:val="24"/>
+        </w:rPr>
+        <w:t xml:space="preserve"> </w:t>
+      </w:r>
+      <w:r>
+        <w:rPr>
+          <w:rFonts w:hint="default" w:ascii="Museo" w:hAnsi="Museo" w:eastAsia="Ubuntu" w:cs="Ubuntu"/>
+          <w:b/>
+          <w:bCs/>
+          <w:sz w:val="24"/>
+          <w:szCs w:val="24"/>
+        </w:rPr>
+        <w:t>dados de</w:t>
+      </w:r>
+      <w:r>
+        <w:rPr>
+          <w:rFonts w:hint="default" w:ascii="Museo" w:hAnsi="Museo" w:cs="Museo"/>
+          <w:b/>
+          <w:bCs/>
+          <w:sz w:val="24"/>
+          <w:szCs w:val="24"/>
+        </w:rPr>
+        <w:t xml:space="preserve"> discentes</w:t>
+      </w:r>
+      <w:r>
+        <w:rPr>
+          <w:rFonts w:hint="default" w:ascii="Museo" w:hAnsi="Museo" w:cs="Museo"/>
+          <w:b/>
+          <w:bCs/>
+          <w:sz w:val="24"/>
+          <w:szCs w:val="24"/>
+        </w:rPr>
+        <w:t xml:space="preserve">: </w:t>
+      </w:r>
+      <w:r>
+        <w:rPr>
+          <w:rFonts w:hint="default" w:ascii="Museo" w:hAnsi="Museo" w:eastAsia="Ubuntu" w:cs="Ubuntu"/>
+          <w:b w:val="0"/>
+          <w:bCs w:val="0"/>
+          <w:sz w:val="24"/>
+          <w:szCs w:val="24"/>
+        </w:rPr>
+        <w:t>o sistema deve permitir que o</w:t>
+      </w:r>
+      <w:r>
+        <w:rPr>
+          <w:rFonts w:hint="default" w:ascii="Museo" w:hAnsi="Museo" w:eastAsia="Ubuntu" w:cs="Ubuntu"/>
+          <w:b w:val="0"/>
+          <w:bCs w:val="0"/>
+          <w:sz w:val="24"/>
+          <w:szCs w:val="24"/>
+        </w:rPr>
+        <w:t xml:space="preserve"> Coordenador ou algum</w:t>
+      </w:r>
+      <w:r>
+        <w:rPr>
+          <w:rFonts w:hint="default" w:ascii="Museo" w:hAnsi="Museo" w:eastAsia="Ubuntu" w:cs="Ubuntu"/>
+          <w:b w:val="0"/>
+          <w:bCs w:val="0"/>
+          <w:sz w:val="24"/>
+          <w:szCs w:val="24"/>
+        </w:rPr>
+        <w:t xml:space="preserve"> </w:t>
+      </w:r>
+      <w:r>
+        <w:rPr>
+          <w:rFonts w:hint="default" w:ascii="Museo" w:hAnsi="Museo" w:eastAsia="Ubuntu" w:cs="Ubuntu"/>
+          <w:b w:val="0"/>
+          <w:bCs w:val="0"/>
+          <w:sz w:val="24"/>
+          <w:szCs w:val="24"/>
+        </w:rPr>
+        <w:t>Orienta</w:t>
+      </w:r>
+      <w:r>
+        <w:rPr>
+          <w:rFonts w:hint="default" w:ascii="Museo" w:hAnsi="Museo" w:eastAsia="Ubuntu" w:cs="Ubuntu"/>
+          <w:b w:val="0"/>
+          <w:bCs w:val="0"/>
+          <w:sz w:val="24"/>
+          <w:szCs w:val="24"/>
+        </w:rPr>
+        <w:t>dor inclua</w:t>
+      </w:r>
+      <w:r>
+        <w:rPr>
+          <w:rFonts w:hint="default" w:ascii="Museo" w:hAnsi="Museo" w:eastAsia="Ubuntu" w:cs="Ubuntu"/>
+          <w:b w:val="0"/>
+          <w:bCs w:val="0"/>
+          <w:sz w:val="24"/>
+          <w:szCs w:val="24"/>
+        </w:rPr>
+        <w:t xml:space="preserve"> </w:t>
+      </w:r>
+      <w:r>
+        <w:rPr>
+          <w:rFonts w:hint="default" w:ascii="Museo" w:hAnsi="Museo" w:eastAsia="Ubuntu" w:cs="Ubuntu"/>
+          <w:b w:val="0"/>
+          <w:bCs w:val="0"/>
+          <w:sz w:val="24"/>
+          <w:szCs w:val="24"/>
+        </w:rPr>
+        <w:t xml:space="preserve">e visualize informações de </w:t>
+      </w:r>
+      <w:r>
+        <w:rPr>
+          <w:rFonts w:hint="default" w:ascii="Museo" w:hAnsi="Museo" w:eastAsia="Ubuntu" w:cs="Ubuntu"/>
+          <w:b w:val="0"/>
+          <w:bCs w:val="0"/>
+          <w:sz w:val="24"/>
+          <w:szCs w:val="24"/>
+        </w:rPr>
+        <w:t>Discentes</w:t>
+      </w:r>
+      <w:r>
+        <w:rPr>
+          <w:rFonts w:hint="default" w:ascii="Museo" w:hAnsi="Museo" w:eastAsia="Ubuntu" w:cs="Ubuntu"/>
+          <w:b w:val="0"/>
+          <w:bCs w:val="0"/>
+          <w:sz w:val="24"/>
+          <w:szCs w:val="24"/>
+        </w:rPr>
+        <w:t xml:space="preserve"> em uma base de dados.</w:t>
+      </w:r>
+      <w:r>
+        <w:rPr>
+          <w:rFonts w:hint="default" w:ascii="Museo" w:hAnsi="Museo" w:eastAsia="Ubuntu" w:cs="Ubuntu"/>
+          <w:b w:val="0"/>
+          <w:bCs w:val="0"/>
+          <w:sz w:val="24"/>
+          <w:szCs w:val="24"/>
+        </w:rPr>
+        <w:t xml:space="preserve"> Os Discentes podem visualizar seus dados e alterar uma parte deles.</w:t>
+      </w:r>
+    </w:p>
+    <w:p>
+      <w:pPr>
+        <w:pStyle w:val="9"/>
+        <w:numPr>
+          <w:ilvl w:val="0"/>
+          <w:numId w:val="2"/>
+        </w:numPr>
+        <w:spacing w:line="360" w:lineRule="auto"/>
+        <w:ind w:left="420" w:leftChars="0" w:hanging="420" w:firstLineChars="0"/>
+        <w:jc w:val="both"/>
+        <w:rPr>
+          <w:rFonts w:hint="default" w:ascii="Museo" w:hAnsi="Museo" w:cs="Museo"/>
+          <w:sz w:val="24"/>
+          <w:szCs w:val="24"/>
         </w:rPr>
       </w:pPr>
       <w:r>
@@ -842,7 +1509,7 @@
           <w:sz w:val="24"/>
           <w:szCs w:val="24"/>
         </w:rPr>
-        <w:t xml:space="preserve">deverá ter interfaces acessíveis para o usuário final: </w:t>
+        <w:t>as entidades deverão obedecer restrições de integridade na sua implementação</w:t>
       </w:r>
       <w:r>
         <w:rPr>
@@ -850,7 +1517,233 @@
           <w:sz w:val="24"/>
           <w:szCs w:val="24"/>
         </w:rPr>
-        <w:t>isto significa que teremos mais de uma interface. Dado que o coordenador, o discente e o docente deverão lidar com diferentes níveis de abstração.</w:t>
+        <w:t xml:space="preserve">: por exemplo, não poderá ser permitido </w:t>
+      </w:r>
+      <w:r>
+        <w:rPr>
+          <w:rFonts w:hint="default" w:ascii="Museo" w:hAnsi="Museo" w:cs="Museo"/>
+          <w:sz w:val="24"/>
+          <w:szCs w:val="24"/>
+        </w:rPr>
+        <w:t>incluir</w:t>
+      </w:r>
+      <w:r>
+        <w:rPr>
+          <w:rFonts w:hint="default" w:ascii="Museo" w:hAnsi="Museo" w:cs="Museo"/>
+          <w:sz w:val="24"/>
+          <w:szCs w:val="24"/>
+        </w:rPr>
+        <w:t xml:space="preserve"> um Projeto sem que exista </w:t>
+      </w:r>
+      <w:r>
+        <w:rPr>
+          <w:rFonts w:hint="default" w:ascii="Museo" w:hAnsi="Museo" w:cs="Museo"/>
+          <w:sz w:val="24"/>
+          <w:szCs w:val="24"/>
+        </w:rPr>
+        <w:t>o</w:t>
+      </w:r>
+      <w:r>
+        <w:rPr>
+          <w:rFonts w:hint="default" w:ascii="Museo" w:hAnsi="Museo" w:cs="Museo"/>
+          <w:sz w:val="24"/>
+          <w:szCs w:val="24"/>
+        </w:rPr>
+        <w:t xml:space="preserve"> Edital ao qual ele se associ</w:t>
+      </w:r>
+      <w:r>
+        <w:rPr>
+          <w:rFonts w:hint="default" w:ascii="Museo" w:hAnsi="Museo" w:cs="Museo"/>
+          <w:sz w:val="24"/>
+          <w:szCs w:val="24"/>
+        </w:rPr>
+        <w:t>a (observe Modelo Conceitual, na parte 5 desse documento)</w:t>
+      </w:r>
+      <w:r>
+        <w:rPr>
+          <w:rFonts w:hint="default" w:ascii="Museo" w:hAnsi="Museo" w:cs="Museo"/>
+          <w:sz w:val="24"/>
+          <w:szCs w:val="24"/>
+        </w:rPr>
+        <w:t>;</w:t>
+      </w:r>
+    </w:p>
+    <w:p>
+      <w:pPr>
+        <w:pStyle w:val="2"/>
+        <w:spacing w:line="360" w:lineRule="auto"/>
+        <w:rPr>
+          <w:rFonts w:hint="default" w:ascii="Museo" w:hAnsi="Museo" w:cs="Museo"/>
+          <w:b/>
+          <w:sz w:val="36"/>
+        </w:rPr>
+      </w:pPr>
+      <w:r>
+        <w:rPr>
+          <w:rFonts w:hint="default" w:ascii="Museo" w:hAnsi="Museo" w:cs="Museo"/>
+          <w:b/>
+          <w:sz w:val="36"/>
+        </w:rPr>
+        <w:t>Requisitos Não-Funcionais</w:t>
+      </w:r>
+    </w:p>
+    <w:p>
+      <w:pPr>
+        <w:pStyle w:val="9"/>
+        <w:numPr>
+          <w:ilvl w:val="0"/>
+          <w:numId w:val="2"/>
+        </w:numPr>
+        <w:spacing w:line="360" w:lineRule="auto"/>
+        <w:ind w:left="420" w:leftChars="0" w:hanging="420" w:firstLineChars="0"/>
+        <w:jc w:val="both"/>
+        <w:rPr>
+          <w:rFonts w:hint="default" w:ascii="Museo" w:hAnsi="Museo" w:cs="Museo"/>
+        </w:rPr>
+      </w:pPr>
+      <w:r>
+        <w:rPr>
+          <w:rFonts w:hint="default" w:ascii="Museo" w:hAnsi="Museo" w:cs="Museo"/>
+          <w:b/>
+          <w:sz w:val="24"/>
+          <w:szCs w:val="24"/>
+        </w:rPr>
+        <w:t>diferentes interfaces visuais</w:t>
+      </w:r>
+      <w:r>
+        <w:rPr>
+          <w:rFonts w:hint="default" w:ascii="Museo" w:hAnsi="Museo" w:cs="Museo"/>
+          <w:b/>
+          <w:sz w:val="24"/>
+          <w:szCs w:val="24"/>
+        </w:rPr>
+        <w:t xml:space="preserve">: </w:t>
+      </w:r>
+      <w:r>
+        <w:rPr>
+          <w:rFonts w:hint="default" w:ascii="Museo" w:hAnsi="Museo" w:cs="Museo"/>
+          <w:sz w:val="24"/>
+          <w:szCs w:val="24"/>
+        </w:rPr>
+        <w:t>o</w:t>
+      </w:r>
+      <w:r>
+        <w:rPr>
+          <w:rFonts w:hint="default" w:ascii="Museo" w:hAnsi="Museo" w:cs="Museo"/>
+          <w:sz w:val="24"/>
+          <w:szCs w:val="24"/>
+        </w:rPr>
+        <w:t xml:space="preserve"> </w:t>
+      </w:r>
+      <w:r>
+        <w:rPr>
+          <w:rFonts w:hint="default" w:ascii="Museo" w:hAnsi="Museo" w:cs="Museo"/>
+          <w:sz w:val="24"/>
+          <w:szCs w:val="24"/>
+        </w:rPr>
+        <w:t>C</w:t>
+      </w:r>
+      <w:r>
+        <w:rPr>
+          <w:rFonts w:hint="default" w:ascii="Museo" w:hAnsi="Museo" w:cs="Museo"/>
+          <w:sz w:val="24"/>
+          <w:szCs w:val="24"/>
+        </w:rPr>
+        <w:t>oordenador, o</w:t>
+      </w:r>
+      <w:r>
+        <w:rPr>
+          <w:rFonts w:hint="default" w:ascii="Museo" w:hAnsi="Museo" w:cs="Museo"/>
+          <w:sz w:val="24"/>
+          <w:szCs w:val="24"/>
+        </w:rPr>
+        <w:t xml:space="preserve"> Orientador e o</w:t>
+      </w:r>
+      <w:r>
+        <w:rPr>
+          <w:rFonts w:hint="default" w:ascii="Museo" w:hAnsi="Museo" w:cs="Museo"/>
+          <w:sz w:val="24"/>
+          <w:szCs w:val="24"/>
+        </w:rPr>
+        <w:t xml:space="preserve"> </w:t>
+      </w:r>
+      <w:r>
+        <w:rPr>
+          <w:rFonts w:hint="default" w:ascii="Museo" w:hAnsi="Museo" w:cs="Museo"/>
+          <w:sz w:val="24"/>
+          <w:szCs w:val="24"/>
+        </w:rPr>
+        <w:t>D</w:t>
+      </w:r>
+      <w:r>
+        <w:rPr>
+          <w:rFonts w:hint="default" w:ascii="Museo" w:hAnsi="Museo" w:cs="Museo"/>
+          <w:sz w:val="24"/>
+          <w:szCs w:val="24"/>
+        </w:rPr>
+        <w:t>iscente deverão lidar com diferentes níveis de abstraçã</w:t>
+      </w:r>
+      <w:r>
+        <w:rPr>
+          <w:rFonts w:hint="default" w:ascii="Museo" w:hAnsi="Museo" w:cs="Museo"/>
+          <w:sz w:val="24"/>
+          <w:szCs w:val="24"/>
+        </w:rPr>
+        <w:t>o. Nesse sentido, cada um terá sua própria interface de visualização.</w:t>
+      </w:r>
+    </w:p>
+    <w:p>
+      <w:pPr>
+        <w:pStyle w:val="9"/>
+        <w:numPr>
+          <w:ilvl w:val="0"/>
+          <w:numId w:val="2"/>
+        </w:numPr>
+        <w:spacing w:line="360" w:lineRule="auto"/>
+        <w:ind w:left="420" w:leftChars="0" w:hanging="420" w:firstLineChars="0"/>
+        <w:jc w:val="both"/>
+        <w:rPr>
+          <w:rFonts w:hint="default" w:ascii="Museo" w:hAnsi="Museo" w:cs="Museo"/>
+        </w:rPr>
+      </w:pPr>
+      <w:r>
+        <w:rPr>
+          <w:rFonts w:hint="default" w:ascii="Museo" w:hAnsi="Museo" w:cs="Museo"/>
+          <w:b/>
+          <w:bCs/>
+          <w:sz w:val="24"/>
+          <w:szCs w:val="24"/>
+        </w:rPr>
+        <w:t>plataforma:</w:t>
+      </w:r>
+      <w:r>
+        <w:rPr>
+          <w:rFonts w:hint="default" w:ascii="Museo" w:hAnsi="Museo" w:cs="Museo"/>
+          <w:sz w:val="24"/>
+          <w:szCs w:val="24"/>
+        </w:rPr>
+        <w:t xml:space="preserve"> os clientes acessarão os serviços do sistema via browser ou aplicativo para dispositivo móvel. </w:t>
+      </w:r>
+      <w:r>
+        <w:rPr>
+          <w:rFonts w:hint="default" w:ascii="Museo" w:hAnsi="Museo" w:cs="Museo"/>
+          <w:sz w:val="24"/>
+        </w:rPr>
+        <w:t>O</w:t>
+      </w:r>
+      <w:r>
+        <w:rPr>
+          <w:rFonts w:hint="default" w:ascii="Museo" w:hAnsi="Museo" w:cs="Museo"/>
+          <w:sz w:val="24"/>
+        </w:rPr>
+        <w:t xml:space="preserve"> servidor se encarrega de persistir dados em uma única base de dados</w:t>
+      </w:r>
+      <w:r>
+        <w:rPr>
+          <w:rFonts w:hint="default" w:ascii="Museo" w:hAnsi="Museo" w:cs="Museo"/>
+          <w:sz w:val="24"/>
+        </w:rPr>
+        <w:t>.</w:t>
       </w:r>
     </w:p>
     <w:p>
@@ -873,14 +1766,64 @@
           <w:b/>
           <w:sz w:val="24"/>
         </w:rPr>
-        <w:t xml:space="preserve">criptografia de dados: </w:t>
+        <w:t>segurança</w:t>
       </w:r>
       <w:r>
         <w:rPr>
           <w:rFonts w:hint="default" w:ascii="Museo" w:hAnsi="Museo" w:cs="Museo"/>
+          <w:b/>
           <w:sz w:val="24"/>
         </w:rPr>
-        <w:t>dados dos Usuários deverão ser criptografados para melhorar a segurança do sistema.</w:t>
+        <w:t xml:space="preserve">: </w:t>
+      </w:r>
+      <w:r>
+        <w:rPr>
+          <w:rFonts w:hint="default" w:ascii="Museo" w:hAnsi="Museo" w:cs="Museo"/>
+          <w:sz w:val="24"/>
+        </w:rPr>
+        <w:t xml:space="preserve">dados do </w:t>
+      </w:r>
+      <w:r>
+        <w:rPr>
+          <w:rFonts w:hint="default" w:ascii="Museo" w:hAnsi="Museo" w:cs="Museo"/>
+          <w:sz w:val="24"/>
+        </w:rPr>
+        <w:t>Coordenador, Orientador e Discente</w:t>
+      </w:r>
+      <w:r>
+        <w:rPr>
+          <w:rFonts w:hint="default" w:ascii="Museo" w:hAnsi="Museo" w:cs="Museo"/>
+          <w:sz w:val="24"/>
+        </w:rPr>
+        <w:t xml:space="preserve"> deve</w:t>
+      </w:r>
+      <w:r>
+        <w:rPr>
+          <w:rFonts w:hint="default" w:ascii="Museo" w:hAnsi="Museo" w:cs="Museo"/>
+          <w:sz w:val="24"/>
+        </w:rPr>
+        <w:t xml:space="preserve">m </w:t>
+      </w:r>
+      <w:r>
+        <w:rPr>
+          <w:rFonts w:hint="default" w:ascii="Museo" w:hAnsi="Museo" w:cs="Museo"/>
+          <w:sz w:val="24"/>
+        </w:rPr>
+        <w:t>ser criptografados para m</w:t>
+      </w:r>
+      <w:r>
+        <w:rPr>
+          <w:rFonts w:hint="default" w:ascii="Museo" w:hAnsi="Museo" w:cs="Museo"/>
+          <w:sz w:val="24"/>
+        </w:rPr>
+        <w:t>aior</w:t>
+      </w:r>
+      <w:r>
+        <w:rPr>
+          <w:rFonts w:hint="default" w:ascii="Museo" w:hAnsi="Museo" w:cs="Museo"/>
+          <w:sz w:val="24"/>
+        </w:rPr>
+        <w:t xml:space="preserve"> segurança.</w:t>
       </w:r>
     </w:p>
     <w:p>
@@ -900,66 +1843,6 @@
       <w:r>
         <w:rPr>
           <w:rFonts w:hint="default" w:ascii="Museo" w:hAnsi="Museo" w:cs="Museo"/>
-          <w:b/>
-          <w:bCs/>
-          <w:sz w:val="24"/>
-        </w:rPr>
-        <w:t>conter inteligência centralizada no servidor:</w:t>
-      </w:r>
-      <w:r>
-        <w:rPr>
-          <w:rFonts w:hint="default" w:ascii="Museo" w:hAnsi="Museo" w:cs="Museo"/>
-          <w:sz w:val="24"/>
-        </w:rPr>
-        <w:t xml:space="preserve"> isso indica que as aplicações consumirão serviços e o servidor se encarrega de persistir dados em uma única base de dados.</w:t>
-      </w:r>
-    </w:p>
-    <w:p>
-      <w:pPr>
-        <w:pStyle w:val="9"/>
-        <w:numPr>
-          <w:ilvl w:val="0"/>
-          <w:numId w:val="3"/>
-        </w:numPr>
-        <w:spacing w:line="360" w:lineRule="auto"/>
-        <w:ind w:left="420" w:leftChars="0" w:hanging="420" w:firstLineChars="0"/>
-        <w:jc w:val="both"/>
-        <w:rPr>
-          <w:rFonts w:hint="default" w:ascii="Museo" w:hAnsi="Museo" w:cs="Museo"/>
-        </w:rPr>
-      </w:pPr>
-      <w:r>
-        <w:rPr>
-          <w:rFonts w:hint="default" w:ascii="Museo" w:hAnsi="Museo" w:cs="Museo"/>
-          <w:b/>
-          <w:sz w:val="24"/>
-        </w:rPr>
-        <w:t xml:space="preserve">conter interfaces para dispositivos móveis e web: </w:t>
-      </w:r>
-      <w:r>
-        <w:rPr>
-          <w:rFonts w:hint="default" w:ascii="Museo" w:hAnsi="Museo" w:cs="Museo"/>
-          <w:sz w:val="24"/>
-        </w:rPr>
-        <w:t>serviços web são convencionais, mas o público consumidor também utiliza largamente dispositivos móveis. Nesse sentido, o sistema terá aplicações para essas duas plataformas.</w:t>
-      </w:r>
-    </w:p>
-    <w:p>
-      <w:pPr>
-        <w:pStyle w:val="9"/>
-        <w:numPr>
-          <w:numId w:val="0"/>
-        </w:numPr>
-        <w:spacing w:line="360" w:lineRule="auto"/>
-        <w:ind w:leftChars="0"/>
-        <w:jc w:val="both"/>
-        <w:rPr>
-          <w:rFonts w:hint="default" w:ascii="Museo" w:hAnsi="Museo" w:cs="Museo"/>
-        </w:rPr>
-      </w:pPr>
-      <w:r>
-        <w:rPr>
-          <w:rFonts w:hint="default" w:ascii="Museo" w:hAnsi="Museo" w:cs="Museo"/>
         </w:rPr>
         <w:br w:type="page"/>
       </w:r>
@@ -984,7 +1867,6 @@
     </w:p>
     <w:p>
       <w:pPr>
-        <w:ind w:left="708"/>
         <w:rPr>
           <w:rFonts w:hint="default" w:ascii="Museo" w:hAnsi="Museo" w:cs="Museo"/>
           <w:sz w:val="32"/>
@@ -994,113 +1876,36 @@
     </w:p>
     <w:p>
       <w:pPr>
-        <w:ind w:left="785"/>
         <w:jc w:val="center"/>
         <w:rPr>
           <w:rFonts w:hint="default" w:ascii="Museo" w:hAnsi="Museo" w:cs="Museo"/>
-          <w:color w:val="002060"/>
+          <w:color w:val="FF0000"/>
           <w:sz w:val="32"/>
           <w:szCs w:val="32"/>
-          <w:lang w:val="en-US"/>
         </w:rPr>
       </w:pPr>
       <w:r>
         <w:rPr>
-          <w:rFonts w:hint="default" w:ascii="Museo" w:hAnsi="Museo" w:cs="Museo"/>
-          <w:color w:val="002060"/>
+          <w:rFonts w:hint="default" w:ascii="Museo" w:hAnsi="Museo" w:eastAsia="Calibri" w:cs="Museo"/>
+          <w:color w:val="FF0000"/>
           <w:sz w:val="32"/>
           <w:szCs w:val="32"/>
-          <w:lang w:val="en-US"/>
-        </w:rPr>
-        <w:t>ERROR 404!</w:t>
+          <w:lang w:eastAsia="en-US" w:bidi="ar-SA"/>
+        </w:rPr>
+        <w:pict>
+          <v:shape id="Picture 11" o:spid="_x0000_s1027" type="#_x0000_t75" style="height:564.2pt;width:424.4pt;rotation:0f;" o:ole="f" fillcolor="#FFFFFF" filled="f" o:preferrelative="t" stroked="f" coordorigin="0,0" coordsize="21600,21600">
+            <v:fill on="f" color2="#FFFFFF" focus="0%"/>
+            <v:imagedata gain="65536f" blacklevel="0f" gamma="0" o:title="QManager - Modelo Conceitual" r:id="rId7"/>
+            <o:lock v:ext="edit" position="f" selection="f" grouping="f" rotation="f" cropping="f" text="f" aspectratio="t"/>
+            <w10:wrap type="none"/>
+            <w10:anchorlock/>
+          </v:shape>
+        </w:pict>
       </w:r>
     </w:p>
     <w:p>
       <w:pPr>
-        <w:ind w:left="785"/>
-        <w:jc w:val="center"/>
-        <w:rPr>
-          <w:rFonts w:hint="default" w:ascii="Museo" w:hAnsi="Museo" w:cs="Museo"/>
-          <w:color w:val="002060"/>
-          <w:sz w:val="32"/>
-          <w:szCs w:val="32"/>
-          <w:lang w:val="en-US"/>
-        </w:rPr>
-      </w:pPr>
-      <w:r>
-        <w:rPr>
-          <w:rFonts w:hint="default" w:ascii="Museo" w:hAnsi="Museo" w:cs="Museo"/>
-          <w:color w:val="002060"/>
-          <w:sz w:val="32"/>
-          <w:szCs w:val="32"/>
-          <w:lang w:val="en-US"/>
-        </w:rPr>
-        <w:t>A SEXY AND CONCEPTUAL MODEL NOT FOUND.</w:t>
-      </w:r>
-    </w:p>
-    <w:p>
-      <w:pPr>
-        <w:jc w:val="center"/>
-        <w:rPr>
-          <w:rFonts w:hint="default" w:ascii="Museo" w:hAnsi="Museo" w:cs="Museo"/>
-          <w:sz w:val="32"/>
-          <w:szCs w:val="32"/>
-          <w:lang w:val="en-US"/>
-        </w:rPr>
-      </w:pPr>
-      <w:r>
-        <w:rPr>
-          <w:rFonts w:hint="default" w:ascii="Museo" w:hAnsi="Museo" w:cs="Museo"/>
-          <w:sz w:val="32"/>
-          <w:szCs w:val="32"/>
-          <w:lang w:val="en-US"/>
-        </w:rPr>
-        <w:t>.</w:t>
-      </w:r>
-    </w:p>
-    <w:p>
-      <w:pPr>
-        <w:jc w:val="center"/>
-        <w:rPr>
-          <w:rFonts w:hint="default" w:ascii="Museo" w:hAnsi="Museo" w:cs="Museo"/>
-          <w:sz w:val="32"/>
-          <w:szCs w:val="32"/>
-          <w:lang w:val="en-US"/>
-        </w:rPr>
-      </w:pPr>
-      <w:r>
-        <w:rPr>
-          <w:rFonts w:hint="default" w:ascii="Museo" w:hAnsi="Museo" w:cs="Museo"/>
-          <w:sz w:val="32"/>
-          <w:szCs w:val="32"/>
-          <w:lang w:val="en-US"/>
-        </w:rPr>
-        <w:t>.</w:t>
-      </w:r>
-    </w:p>
-    <w:p>
-      <w:pPr>
-        <w:jc w:val="center"/>
-        <w:rPr>
-          <w:rFonts w:hint="default" w:ascii="Museo" w:hAnsi="Museo" w:cs="Museo"/>
-          <w:sz w:val="32"/>
-          <w:szCs w:val="32"/>
-          <w:lang w:val="en-US"/>
-        </w:rPr>
-      </w:pPr>
-      <w:r>
-        <w:rPr>
-          <w:rFonts w:hint="default" w:ascii="Museo" w:hAnsi="Museo" w:cs="Museo"/>
-          <w:sz w:val="32"/>
-          <w:szCs w:val="32"/>
-          <w:lang w:val="en-US"/>
-        </w:rPr>
-        <w:t>.</w:t>
-      </w:r>
-    </w:p>
-    <w:p>
-      <w:pPr>
-        <w:jc w:val="center"/>
+        <w:jc w:val="both"/>
         <w:rPr>
           <w:rFonts w:hint="default" w:ascii="Museo" w:hAnsi="Museo" w:cs="Museo"/>
           <w:color w:val="FF0000"/>
@@ -1117,28 +1922,6 @@
           <w:szCs w:val="32"/>
           <w:lang w:val="en-US"/>
         </w:rPr>
-        <w:t>YET</w:t>
-      </w:r>
-    </w:p>
-    <w:p>
-      <w:pPr>
-        <w:jc w:val="both"/>
-        <w:rPr>
-          <w:rFonts w:hint="default" w:ascii="Museo" w:hAnsi="Museo" w:cs="Museo"/>
-          <w:color w:val="FF0000"/>
-          <w:sz w:val="32"/>
-          <w:szCs w:val="32"/>
-          <w:lang w:val="en-US"/>
-        </w:rPr>
-      </w:pPr>
-      <w:r>
-        <w:rPr>
-          <w:rFonts w:hint="default" w:ascii="Museo" w:hAnsi="Museo" w:cs="Museo"/>
-          <w:color w:val="FF0000"/>
-          <w:sz w:val="32"/>
-          <w:szCs w:val="32"/>
-          <w:lang w:val="en-US"/>
-        </w:rPr>
         <w:br w:type="page"/>
       </w:r>
     </w:p>
@@ -1151,6 +1934,8 @@
           <w:sz w:val="36"/>
         </w:rPr>
       </w:pPr>
+      <w:bookmarkStart w:id="0" w:name="_GoBack"/>
+      <w:bookmarkEnd w:id="0"/>
       <w:r>
         <w:rPr>
           <w:rFonts w:hint="default" w:ascii="Museo" w:hAnsi="Museo" w:eastAsia="Ubuntu" w:cs="Museo"/>
@@ -10550,17 +11335,6 @@
         <w:gridCol w:w="9150"/>
       </w:tblGrid>
       <w:tr>
-        <w:tblPrEx>
-          <w:tblBorders>
-            <w:top w:val="single" w:color="auto" w:sz="4" w:space="0"/>
-            <w:left w:val="single" w:color="auto" w:sz="4" w:space="0"/>
-            <w:bottom w:val="single" w:color="auto" w:sz="4" w:space="0"/>
-            <w:right w:val="single" w:color="auto" w:sz="4" w:space="0"/>
-            <w:insideH w:val="single" w:color="auto" w:sz="4" w:space="0"/>
-            <w:insideV w:val="single" w:color="auto" w:sz="4" w:space="0"/>
-          </w:tblBorders>
-          <w:tblLayout w:type="fixed"/>
-        </w:tblPrEx>
         <w:tc>
           <w:tcPr>
             <w:tcW w:w="9150" w:type="dxa"/>
@@ -11131,17 +11905,6 @@
         </w:tc>
       </w:tr>
       <w:tr>
-        <w:tblPrEx>
-          <w:tblBorders>
-            <w:top w:val="single" w:color="auto" w:sz="4" w:space="0"/>
-            <w:left w:val="single" w:color="auto" w:sz="4" w:space="0"/>
-            <w:bottom w:val="single" w:color="auto" w:sz="4" w:space="0"/>
-            <w:right w:val="single" w:color="auto" w:sz="4" w:space="0"/>
-            <w:insideH w:val="single" w:color="auto" w:sz="4" w:space="0"/>
-            <w:insideV w:val="single" w:color="auto" w:sz="4" w:space="0"/>
-          </w:tblBorders>
-          <w:tblLayout w:type="fixed"/>
-        </w:tblPrEx>
         <w:tc>
           <w:tcPr>
             <w:tcW w:w="9150" w:type="dxa"/>
@@ -11746,17 +12509,6 @@
         </w:tc>
       </w:tr>
       <w:tr>
-        <w:tblPrEx>
-          <w:tblBorders>
-            <w:top w:val="single" w:color="auto" w:sz="4" w:space="0"/>
-            <w:left w:val="single" w:color="auto" w:sz="4" w:space="0"/>
-            <w:bottom w:val="single" w:color="auto" w:sz="4" w:space="0"/>
-            <w:right w:val="single" w:color="auto" w:sz="4" w:space="0"/>
-            <w:insideH w:val="single" w:color="auto" w:sz="4" w:space="0"/>
-            <w:insideV w:val="single" w:color="auto" w:sz="4" w:space="0"/>
-          </w:tblBorders>
-          <w:tblLayout w:type="fixed"/>
-        </w:tblPrEx>
         <w:tc>
           <w:tcPr>
             <w:tcW w:w="9150" w:type="dxa"/>
@@ -14180,17 +14932,6 @@
         </w:tc>
       </w:tr>
       <w:tr>
-        <w:tblPrEx>
-          <w:tblBorders>
-            <w:top w:val="single" w:color="auto" w:sz="4" w:space="0"/>
-            <w:left w:val="single" w:color="auto" w:sz="4" w:space="0"/>
-            <w:bottom w:val="single" w:color="auto" w:sz="4" w:space="0"/>
-            <w:right w:val="single" w:color="auto" w:sz="4" w:space="0"/>
-            <w:insideH w:val="single" w:color="auto" w:sz="4" w:space="0"/>
-            <w:insideV w:val="single" w:color="auto" w:sz="4" w:space="0"/>
-          </w:tblBorders>
-          <w:tblLayout w:type="fixed"/>
-        </w:tblPrEx>
         <w:tc>
           <w:tcPr>
             <w:tcW w:w="9150" w:type="dxa"/>
@@ -17504,6 +18245,1640 @@
 
 <file path=word/numbering.xml><?xml version="1.0" encoding="utf-8"?>
 <w:numbering xmlns:wpc="http://schemas.microsoft.com/office/word/2010/wordprocessingCanvas" xmlns:mc="http://schemas.openxmlformats.org/markup-compatibility/2006" xmlns:o="urn:schemas-microsoft-com:office:office" xmlns:r="http://schemas.openxmlformats.org/officeDocument/2006/relationships" xmlns:m="http://schemas.openxmlformats.org/officeDocument/2006/math" xmlns:v="urn:schemas-microsoft-com:vml" xmlns:wp14="http://schemas.microsoft.com/office/word/2010/wordprocessingDrawing" xmlns:wp="http://schemas.openxmlformats.org/drawingml/2006/wordprocessingDrawing" xmlns:w10="urn:schemas-microsoft-com:office:word" xmlns:w="http://schemas.openxmlformats.org/wordprocessingml/2006/main" xmlns:w14="http://schemas.microsoft.com/office/word/2010/wordml" xmlns:wpg="http://schemas.microsoft.com/office/word/2010/wordprocessingGroup" xmlns:wpi="http://schemas.microsoft.com/office/word/2010/wordprocessingInk" xmlns:wne="http://schemas.microsoft.com/office/word/2006/wordml" xmlns:wps="http://schemas.microsoft.com/office/word/2010/wordprocessingShape" mc:Ignorable="w14 wp14">
+  <w:abstractNum w:abstractNumId="1410410177">
+    <w:nsid w:val="541126C1"/>
+    <w:multiLevelType w:val="singleLevel"/>
+    <w:tmpl w:val="541126C1"/>
+    <w:lvl w:ilvl="0" w:tentative="1">
+      <w:start w:val="1"/>
+      <w:numFmt w:val="decimal"/>
+      <w:lvlText w:val="%1."/>
+      <w:lvlJc w:val="left"/>
+      <w:pPr>
+        <w:tabs>
+          <w:tab w:val="left" w:pos="425"/>
+        </w:tabs>
+        <w:ind w:left="425" w:hanging="425"/>
+      </w:pPr>
+      <w:rPr>
+        <w:rFonts w:hint="default"/>
+      </w:rPr>
+    </w:lvl>
+  </w:abstractNum>
+  <w:abstractNum w:abstractNumId="1410440587">
+    <w:nsid w:val="54119D8B"/>
+    <w:multiLevelType w:val="singleLevel"/>
+    <w:tmpl w:val="54119D8B"/>
+    <w:lvl w:ilvl="0" w:tentative="1">
+      <w:start w:val="1"/>
+      <w:numFmt w:val="bullet"/>
+      <w:lvlText w:val="●"/>
+      <w:lvlJc w:val="left"/>
+      <w:pPr>
+        <w:tabs>
+          <w:tab w:val="left" w:pos="420"/>
+        </w:tabs>
+        <w:ind w:left="420" w:leftChars="0" w:hanging="420" w:firstLineChars="0"/>
+      </w:pPr>
+      <w:rPr>
+        <w:rFonts w:hint="default" w:ascii="东文宋体" w:hAnsi="东文宋体" w:eastAsia="东文宋体" w:cs="东文宋体"/>
+        <w:sz w:val="15"/>
+      </w:rPr>
+    </w:lvl>
+  </w:abstractNum>
+  <w:abstractNum w:abstractNumId="1410411895">
+    <w:nsid w:val="54112D77"/>
+    <w:multiLevelType w:val="multilevel"/>
+    <w:tmpl w:val="54112D77"/>
+    <w:lvl w:ilvl="0" w:tentative="1">
+      <w:start w:val="1"/>
+      <w:numFmt w:val="decimal"/>
+      <w:lvlText w:val="%1."/>
+      <w:lvlJc w:val="left"/>
+      <w:pPr>
+        <w:ind w:left="525" w:hanging="360"/>
+      </w:pPr>
+      <w:rPr>
+        <w:rFonts w:hint="default"/>
+      </w:rPr>
+    </w:lvl>
+    <w:lvl w:ilvl="1" w:tentative="1">
+      <w:start w:val="1"/>
+      <w:numFmt w:val="lowerLetter"/>
+      <w:lvlText w:val="%2."/>
+      <w:lvlJc w:val="left"/>
+      <w:pPr>
+        <w:ind w:left="1245" w:hanging="360"/>
+      </w:pPr>
+    </w:lvl>
+    <w:lvl w:ilvl="2" w:tentative="1">
+      <w:start w:val="1"/>
+      <w:numFmt w:val="lowerRoman"/>
+      <w:lvlText w:val="%3."/>
+      <w:lvlJc w:val="right"/>
+      <w:pPr>
+        <w:ind w:left="1965" w:hanging="180"/>
+      </w:pPr>
+    </w:lvl>
+    <w:lvl w:ilvl="3" w:tentative="1">
+      <w:start w:val="1"/>
+      <w:numFmt w:val="decimal"/>
+      <w:lvlText w:val="%4."/>
+      <w:lvlJc w:val="left"/>
+      <w:pPr>
+        <w:ind w:left="2685" w:hanging="360"/>
+      </w:pPr>
+    </w:lvl>
+    <w:lvl w:ilvl="4" w:tentative="1">
+      <w:start w:val="1"/>
+      <w:numFmt w:val="lowerLetter"/>
+      <w:lvlText w:val="%5."/>
+      <w:lvlJc w:val="left"/>
+      <w:pPr>
+        <w:ind w:left="3405" w:hanging="360"/>
+      </w:pPr>
+    </w:lvl>
+    <w:lvl w:ilvl="5" w:tentative="1">
+      <w:start w:val="1"/>
+      <w:numFmt w:val="lowerRoman"/>
+      <w:lvlText w:val="%6."/>
+      <w:lvlJc w:val="right"/>
+      <w:pPr>
+        <w:ind w:left="4125" w:hanging="180"/>
+      </w:pPr>
+    </w:lvl>
+    <w:lvl w:ilvl="6" w:tentative="1">
+      <w:start w:val="1"/>
+      <w:numFmt w:val="decimal"/>
+      <w:lvlText w:val="%7."/>
+      <w:lvlJc w:val="left"/>
+      <w:pPr>
+        <w:ind w:left="4845" w:hanging="360"/>
+      </w:pPr>
+    </w:lvl>
+    <w:lvl w:ilvl="7" w:tentative="1">
+      <w:start w:val="1"/>
+      <w:numFmt w:val="lowerLetter"/>
+      <w:lvlText w:val="%8."/>
+      <w:lvlJc w:val="left"/>
+      <w:pPr>
+        <w:ind w:left="5565" w:hanging="360"/>
+      </w:pPr>
+    </w:lvl>
+    <w:lvl w:ilvl="8" w:tentative="1">
+      <w:start w:val="1"/>
+      <w:numFmt w:val="lowerRoman"/>
+      <w:lvlText w:val="%9."/>
+      <w:lvlJc w:val="right"/>
+      <w:pPr>
+        <w:ind w:left="6285" w:hanging="180"/>
+      </w:pPr>
+    </w:lvl>
+  </w:abstractNum>
+  <w:abstractNum w:abstractNumId="1410411978">
+    <w:nsid w:val="54112DCA"/>
+    <w:multiLevelType w:val="singleLevel"/>
+    <w:tmpl w:val="54112DCA"/>
+    <w:lvl w:ilvl="0" w:tentative="1">
+      <w:start w:val="1"/>
+      <w:numFmt w:val="decimal"/>
+      <w:lvlText w:val="%1."/>
+      <w:lvlJc w:val="left"/>
+      <w:pPr>
+        <w:tabs>
+          <w:tab w:val="left" w:pos="425"/>
+        </w:tabs>
+        <w:ind w:left="425" w:hanging="425"/>
+      </w:pPr>
+      <w:rPr>
+        <w:rFonts w:hint="default"/>
+      </w:rPr>
+    </w:lvl>
+  </w:abstractNum>
+  <w:abstractNum w:abstractNumId="1410443328">
+    <w:nsid w:val="5411A840"/>
+    <w:multiLevelType w:val="singleLevel"/>
+    <w:tmpl w:val="5411A840"/>
+    <w:lvl w:ilvl="0" w:tentative="1">
+      <w:start w:val="1"/>
+      <w:numFmt w:val="decimal"/>
+      <w:lvlText w:val="%1."/>
+      <w:lvlJc w:val="left"/>
+      <w:pPr>
+        <w:tabs>
+          <w:tab w:val="left" w:pos="425"/>
+        </w:tabs>
+        <w:ind w:left="425" w:leftChars="0" w:hanging="425" w:firstLineChars="0"/>
+      </w:pPr>
+      <w:rPr>
+        <w:rFonts w:hint="default"/>
+      </w:rPr>
+    </w:lvl>
+  </w:abstractNum>
+  <w:abstractNum w:abstractNumId="1410401480">
+    <w:nsid w:val="541104C8"/>
+    <w:multiLevelType w:val="multilevel"/>
+    <w:tmpl w:val="541104C8"/>
+    <w:lvl w:ilvl="0" w:tentative="1">
+      <w:start w:val="1"/>
+      <w:numFmt w:val="decimal"/>
+      <w:lvlText w:val="%1."/>
+      <w:lvlJc w:val="left"/>
+      <w:pPr>
+        <w:ind w:left="720" w:hanging="360"/>
+      </w:pPr>
+    </w:lvl>
+    <w:lvl w:ilvl="1" w:tentative="1">
+      <w:start w:val="1"/>
+      <w:numFmt w:val="lowerLetter"/>
+      <w:lvlText w:val="%2."/>
+      <w:lvlJc w:val="left"/>
+      <w:pPr>
+        <w:ind w:left="1440" w:hanging="360"/>
+      </w:pPr>
+    </w:lvl>
+    <w:lvl w:ilvl="2" w:tentative="1">
+      <w:start w:val="1"/>
+      <w:numFmt w:val="lowerRoman"/>
+      <w:lvlText w:val="%3."/>
+      <w:lvlJc w:val="right"/>
+      <w:pPr>
+        <w:ind w:left="2160" w:hanging="180"/>
+      </w:pPr>
+    </w:lvl>
+    <w:lvl w:ilvl="3" w:tentative="1">
+      <w:start w:val="1"/>
+      <w:numFmt w:val="decimal"/>
+      <w:lvlText w:val="%4."/>
+      <w:lvlJc w:val="left"/>
+      <w:pPr>
+        <w:ind w:left="2880" w:hanging="360"/>
+      </w:pPr>
+    </w:lvl>
+    <w:lvl w:ilvl="4" w:tentative="1">
+      <w:start w:val="1"/>
+      <w:numFmt w:val="lowerLetter"/>
+      <w:lvlText w:val="%5."/>
+      <w:lvlJc w:val="left"/>
+      <w:pPr>
+        <w:ind w:left="3600" w:hanging="360"/>
+      </w:pPr>
+    </w:lvl>
+    <w:lvl w:ilvl="5" w:tentative="1">
+      <w:start w:val="1"/>
+      <w:numFmt w:val="lowerRoman"/>
+      <w:lvlText w:val="%6."/>
+      <w:lvlJc w:val="right"/>
+      <w:pPr>
+        <w:ind w:left="4320" w:hanging="180"/>
+      </w:pPr>
+    </w:lvl>
+    <w:lvl w:ilvl="6" w:tentative="1">
+      <w:start w:val="1"/>
+      <w:numFmt w:val="decimal"/>
+      <w:lvlText w:val="%7."/>
+      <w:lvlJc w:val="left"/>
+      <w:pPr>
+        <w:ind w:left="5040" w:hanging="360"/>
+      </w:pPr>
+    </w:lvl>
+    <w:lvl w:ilvl="7" w:tentative="1">
+      <w:start w:val="1"/>
+      <w:numFmt w:val="lowerLetter"/>
+      <w:lvlText w:val="%8."/>
+      <w:lvlJc w:val="left"/>
+      <w:pPr>
+        <w:ind w:left="5760" w:hanging="360"/>
+      </w:pPr>
+    </w:lvl>
+    <w:lvl w:ilvl="8" w:tentative="1">
+      <w:start w:val="1"/>
+      <w:numFmt w:val="lowerRoman"/>
+      <w:lvlText w:val="%9."/>
+      <w:lvlJc w:val="right"/>
+      <w:pPr>
+        <w:ind w:left="6480" w:hanging="180"/>
+      </w:pPr>
+    </w:lvl>
+  </w:abstractNum>
+  <w:abstractNum w:abstractNumId="1407956674">
+    <w:nsid w:val="53EBB6C2"/>
+    <w:multiLevelType w:val="multilevel"/>
+    <w:tmpl w:val="53EBB6C2"/>
+    <w:lvl w:ilvl="0" w:tentative="1">
+      <w:start w:val="1"/>
+      <w:numFmt w:val="decimal"/>
+      <w:lvlText w:val="%1."/>
+      <w:lvlJc w:val="left"/>
+      <w:pPr>
+        <w:ind w:left="720" w:hanging="360"/>
+      </w:pPr>
+    </w:lvl>
+    <w:lvl w:ilvl="1" w:tentative="1">
+      <w:start w:val="1"/>
+      <w:numFmt w:val="lowerLetter"/>
+      <w:lvlText w:val="%2."/>
+      <w:lvlJc w:val="left"/>
+      <w:pPr>
+        <w:ind w:left="1440" w:hanging="360"/>
+      </w:pPr>
+    </w:lvl>
+    <w:lvl w:ilvl="2" w:tentative="1">
+      <w:start w:val="1"/>
+      <w:numFmt w:val="lowerRoman"/>
+      <w:lvlText w:val="%3."/>
+      <w:lvlJc w:val="right"/>
+      <w:pPr>
+        <w:ind w:left="2160" w:hanging="180"/>
+      </w:pPr>
+    </w:lvl>
+    <w:lvl w:ilvl="3" w:tentative="1">
+      <w:start w:val="1"/>
+      <w:numFmt w:val="decimal"/>
+      <w:lvlText w:val="%4."/>
+      <w:lvlJc w:val="left"/>
+      <w:pPr>
+        <w:ind w:left="2880" w:hanging="360"/>
+      </w:pPr>
+    </w:lvl>
+    <w:lvl w:ilvl="4" w:tentative="1">
+      <w:start w:val="1"/>
+      <w:numFmt w:val="lowerLetter"/>
+      <w:lvlText w:val="%5."/>
+      <w:lvlJc w:val="left"/>
+      <w:pPr>
+        <w:ind w:left="3600" w:hanging="360"/>
+      </w:pPr>
+    </w:lvl>
+    <w:lvl w:ilvl="5" w:tentative="1">
+      <w:start w:val="1"/>
+      <w:numFmt w:val="lowerRoman"/>
+      <w:lvlText w:val="%6."/>
+      <w:lvlJc w:val="right"/>
+      <w:pPr>
+        <w:ind w:left="4320" w:hanging="180"/>
+      </w:pPr>
+    </w:lvl>
+    <w:lvl w:ilvl="6" w:tentative="1">
+      <w:start w:val="1"/>
+      <w:numFmt w:val="decimal"/>
+      <w:lvlText w:val="%7."/>
+      <w:lvlJc w:val="left"/>
+      <w:pPr>
+        <w:ind w:left="5040" w:hanging="360"/>
+      </w:pPr>
+    </w:lvl>
+    <w:lvl w:ilvl="7" w:tentative="1">
+      <w:start w:val="1"/>
+      <w:numFmt w:val="lowerLetter"/>
+      <w:lvlText w:val="%8."/>
+      <w:lvlJc w:val="left"/>
+      <w:pPr>
+        <w:ind w:left="5760" w:hanging="360"/>
+      </w:pPr>
+    </w:lvl>
+    <w:lvl w:ilvl="8" w:tentative="1">
+      <w:start w:val="1"/>
+      <w:numFmt w:val="lowerRoman"/>
+      <w:lvlText w:val="%9."/>
+      <w:lvlJc w:val="right"/>
+      <w:pPr>
+        <w:ind w:left="6480" w:hanging="180"/>
+      </w:pPr>
+    </w:lvl>
+  </w:abstractNum>
+  <w:abstractNum w:abstractNumId="1407958081">
+    <w:nsid w:val="53EBBC41"/>
+    <w:multiLevelType w:val="multilevel"/>
+    <w:tmpl w:val="53EBBC41"/>
+    <w:lvl w:ilvl="0" w:tentative="1">
+      <w:start w:val="1"/>
+      <w:numFmt w:val="decimal"/>
+      <w:lvlText w:val="%1."/>
+      <w:lvlJc w:val="left"/>
+      <w:pPr>
+        <w:ind w:left="720" w:hanging="360"/>
+      </w:pPr>
+    </w:lvl>
+    <w:lvl w:ilvl="1" w:tentative="1">
+      <w:start w:val="1"/>
+      <w:numFmt w:val="lowerLetter"/>
+      <w:lvlText w:val="%2."/>
+      <w:lvlJc w:val="left"/>
+      <w:pPr>
+        <w:ind w:left="1440" w:hanging="360"/>
+      </w:pPr>
+    </w:lvl>
+    <w:lvl w:ilvl="2" w:tentative="1">
+      <w:start w:val="1"/>
+      <w:numFmt w:val="lowerRoman"/>
+      <w:lvlText w:val="%3."/>
+      <w:lvlJc w:val="right"/>
+      <w:pPr>
+        <w:ind w:left="2160" w:hanging="180"/>
+      </w:pPr>
+    </w:lvl>
+    <w:lvl w:ilvl="3" w:tentative="1">
+      <w:start w:val="1"/>
+      <w:numFmt w:val="decimal"/>
+      <w:lvlText w:val="%4."/>
+      <w:lvlJc w:val="left"/>
+      <w:pPr>
+        <w:ind w:left="2880" w:hanging="360"/>
+      </w:pPr>
+    </w:lvl>
+    <w:lvl w:ilvl="4" w:tentative="1">
+      <w:start w:val="1"/>
+      <w:numFmt w:val="lowerLetter"/>
+      <w:lvlText w:val="%5."/>
+      <w:lvlJc w:val="left"/>
+      <w:pPr>
+        <w:ind w:left="3600" w:hanging="360"/>
+      </w:pPr>
+    </w:lvl>
+    <w:lvl w:ilvl="5" w:tentative="1">
+      <w:start w:val="1"/>
+      <w:numFmt w:val="lowerRoman"/>
+      <w:lvlText w:val="%6."/>
+      <w:lvlJc w:val="right"/>
+      <w:pPr>
+        <w:ind w:left="4320" w:hanging="180"/>
+      </w:pPr>
+    </w:lvl>
+    <w:lvl w:ilvl="6" w:tentative="1">
+      <w:start w:val="1"/>
+      <w:numFmt w:val="decimal"/>
+      <w:lvlText w:val="%7."/>
+      <w:lvlJc w:val="left"/>
+      <w:pPr>
+        <w:ind w:left="5040" w:hanging="360"/>
+      </w:pPr>
+    </w:lvl>
+    <w:lvl w:ilvl="7" w:tentative="1">
+      <w:start w:val="1"/>
+      <w:numFmt w:val="lowerLetter"/>
+      <w:lvlText w:val="%8."/>
+      <w:lvlJc w:val="left"/>
+      <w:pPr>
+        <w:ind w:left="5760" w:hanging="360"/>
+      </w:pPr>
+    </w:lvl>
+    <w:lvl w:ilvl="8" w:tentative="1">
+      <w:start w:val="1"/>
+      <w:numFmt w:val="lowerRoman"/>
+      <w:lvlText w:val="%9."/>
+      <w:lvlJc w:val="right"/>
+      <w:pPr>
+        <w:ind w:left="6480" w:hanging="180"/>
+      </w:pPr>
+    </w:lvl>
+  </w:abstractNum>
+  <w:abstractNum w:abstractNumId="1410406175">
+    <w:nsid w:val="5411171F"/>
+    <w:multiLevelType w:val="singleLevel"/>
+    <w:tmpl w:val="5411171F"/>
+    <w:lvl w:ilvl="0" w:tentative="1">
+      <w:start w:val="1"/>
+      <w:numFmt w:val="decimal"/>
+      <w:lvlText w:val="%1."/>
+      <w:lvlJc w:val="left"/>
+      <w:pPr>
+        <w:tabs>
+          <w:tab w:val="left" w:pos="845"/>
+        </w:tabs>
+        <w:ind w:left="425" w:hanging="425"/>
+      </w:pPr>
+      <w:rPr>
+        <w:rFonts w:hint="default"/>
+      </w:rPr>
+    </w:lvl>
+  </w:abstractNum>
+  <w:abstractNum w:abstractNumId="1410401965">
+    <w:nsid w:val="541106AD"/>
+    <w:multiLevelType w:val="singleLevel"/>
+    <w:tmpl w:val="541106AD"/>
+    <w:lvl w:ilvl="0" w:tentative="1">
+      <w:start w:val="1"/>
+      <w:numFmt w:val="decimal"/>
+      <w:lvlText w:val="%1."/>
+      <w:lvlJc w:val="left"/>
+      <w:pPr>
+        <w:tabs>
+          <w:tab w:val="left" w:pos="5"/>
+        </w:tabs>
+        <w:ind w:left="425" w:hanging="425"/>
+      </w:pPr>
+      <w:rPr>
+        <w:rFonts w:hint="default"/>
+      </w:rPr>
+    </w:lvl>
+  </w:abstractNum>
+  <w:abstractNum w:abstractNumId="1410402107">
+    <w:nsid w:val="5411073B"/>
+    <w:multiLevelType w:val="singleLevel"/>
+    <w:tmpl w:val="5411073B"/>
+    <w:lvl w:ilvl="0" w:tentative="1">
+      <w:start w:val="1"/>
+      <w:numFmt w:val="decimal"/>
+      <w:lvlText w:val="%1."/>
+      <w:lvlJc w:val="left"/>
+      <w:pPr>
+        <w:tabs>
+          <w:tab w:val="left" w:pos="845"/>
+        </w:tabs>
+        <w:ind w:left="425" w:hanging="425"/>
+      </w:pPr>
+      <w:rPr>
+        <w:rFonts w:hint="default"/>
+      </w:rPr>
+    </w:lvl>
+  </w:abstractNum>
+  <w:abstractNum w:abstractNumId="1410404377">
+    <w:nsid w:val="54111019"/>
+    <w:multiLevelType w:val="singleLevel"/>
+    <w:tmpl w:val="54111019"/>
+    <w:lvl w:ilvl="0" w:tentative="1">
+      <w:start w:val="1"/>
+      <w:numFmt w:val="decimal"/>
+      <w:lvlText w:val="%1."/>
+      <w:lvlJc w:val="left"/>
+      <w:pPr>
+        <w:tabs>
+          <w:tab w:val="left" w:pos="1265"/>
+        </w:tabs>
+        <w:ind w:left="425" w:hanging="425"/>
+      </w:pPr>
+      <w:rPr>
+        <w:rFonts w:hint="default"/>
+      </w:rPr>
+    </w:lvl>
+  </w:abstractNum>
+  <w:abstractNum w:abstractNumId="1410406095">
+    <w:nsid w:val="541116CF"/>
+    <w:multiLevelType w:val="singleLevel"/>
+    <w:tmpl w:val="541116CF"/>
+    <w:lvl w:ilvl="0" w:tentative="1">
+      <w:start w:val="1"/>
+      <w:numFmt w:val="decimal"/>
+      <w:lvlText w:val="%1."/>
+      <w:lvlJc w:val="left"/>
+      <w:pPr>
+        <w:tabs>
+          <w:tab w:val="left" w:pos="845"/>
+        </w:tabs>
+        <w:ind w:left="425" w:hanging="425"/>
+      </w:pPr>
+      <w:rPr>
+        <w:rFonts w:hint="default"/>
+      </w:rPr>
+    </w:lvl>
+  </w:abstractNum>
+  <w:abstractNum w:abstractNumId="1407958146">
+    <w:nsid w:val="53EBBC82"/>
+    <w:multiLevelType w:val="multilevel"/>
+    <w:tmpl w:val="53EBBC82"/>
+    <w:lvl w:ilvl="0" w:tentative="1">
+      <w:start w:val="1"/>
+      <w:numFmt w:val="decimal"/>
+      <w:lvlText w:val="%1."/>
+      <w:lvlJc w:val="left"/>
+      <w:pPr>
+        <w:ind w:left="720" w:hanging="360"/>
+      </w:pPr>
+    </w:lvl>
+    <w:lvl w:ilvl="1" w:tentative="1">
+      <w:start w:val="1"/>
+      <w:numFmt w:val="lowerLetter"/>
+      <w:lvlText w:val="%2."/>
+      <w:lvlJc w:val="left"/>
+      <w:pPr>
+        <w:ind w:left="1440" w:hanging="360"/>
+      </w:pPr>
+    </w:lvl>
+    <w:lvl w:ilvl="2" w:tentative="1">
+      <w:start w:val="1"/>
+      <w:numFmt w:val="lowerRoman"/>
+      <w:lvlText w:val="%3."/>
+      <w:lvlJc w:val="right"/>
+      <w:pPr>
+        <w:ind w:left="2160" w:hanging="180"/>
+      </w:pPr>
+    </w:lvl>
+    <w:lvl w:ilvl="3" w:tentative="1">
+      <w:start w:val="1"/>
+      <w:numFmt w:val="decimal"/>
+      <w:lvlText w:val="%4."/>
+      <w:lvlJc w:val="left"/>
+      <w:pPr>
+        <w:ind w:left="2880" w:hanging="360"/>
+      </w:pPr>
+    </w:lvl>
+    <w:lvl w:ilvl="4" w:tentative="1">
+      <w:start w:val="1"/>
+      <w:numFmt w:val="lowerLetter"/>
+      <w:lvlText w:val="%5."/>
+      <w:lvlJc w:val="left"/>
+      <w:pPr>
+        <w:ind w:left="3600" w:hanging="360"/>
+      </w:pPr>
+    </w:lvl>
+    <w:lvl w:ilvl="5" w:tentative="1">
+      <w:start w:val="1"/>
+      <w:numFmt w:val="lowerRoman"/>
+      <w:lvlText w:val="%6."/>
+      <w:lvlJc w:val="right"/>
+      <w:pPr>
+        <w:ind w:left="4320" w:hanging="180"/>
+      </w:pPr>
+    </w:lvl>
+    <w:lvl w:ilvl="6" w:tentative="1">
+      <w:start w:val="1"/>
+      <w:numFmt w:val="decimal"/>
+      <w:lvlText w:val="%7."/>
+      <w:lvlJc w:val="left"/>
+      <w:pPr>
+        <w:ind w:left="5040" w:hanging="360"/>
+      </w:pPr>
+    </w:lvl>
+    <w:lvl w:ilvl="7" w:tentative="1">
+      <w:start w:val="1"/>
+      <w:numFmt w:val="lowerLetter"/>
+      <w:lvlText w:val="%8."/>
+      <w:lvlJc w:val="left"/>
+      <w:pPr>
+        <w:ind w:left="5760" w:hanging="360"/>
+      </w:pPr>
+    </w:lvl>
+    <w:lvl w:ilvl="8" w:tentative="1">
+      <w:start w:val="1"/>
+      <w:numFmt w:val="lowerRoman"/>
+      <w:lvlText w:val="%9."/>
+      <w:lvlJc w:val="right"/>
+      <w:pPr>
+        <w:ind w:left="6480" w:hanging="180"/>
+      </w:pPr>
+    </w:lvl>
+  </w:abstractNum>
+  <w:abstractNum w:abstractNumId="1410442650">
+    <w:nsid w:val="5411A59A"/>
+    <w:multiLevelType w:val="singleLevel"/>
+    <w:tmpl w:val="5411A59A"/>
+    <w:lvl w:ilvl="0" w:tentative="1">
+      <w:start w:val="1"/>
+      <w:numFmt w:val="decimal"/>
+      <w:lvlText w:val="%1."/>
+      <w:lvlJc w:val="left"/>
+      <w:pPr>
+        <w:tabs>
+          <w:tab w:val="left" w:pos="425"/>
+        </w:tabs>
+        <w:ind w:left="425" w:leftChars="0" w:hanging="425" w:firstLineChars="0"/>
+      </w:pPr>
+      <w:rPr>
+        <w:rFonts w:hint="default"/>
+      </w:rPr>
+    </w:lvl>
+  </w:abstractNum>
+  <w:abstractNum w:abstractNumId="806317068">
+    <w:nsid w:val="300F6C0C"/>
+    <w:multiLevelType w:val="multilevel"/>
+    <w:tmpl w:val="300F6C0C"/>
+    <w:lvl w:ilvl="0" w:tentative="1">
+      <w:start w:val="1"/>
+      <w:numFmt w:val="decimal"/>
+      <w:pStyle w:val="2"/>
+      <w:lvlText w:val="%1."/>
+      <w:lvlJc w:val="left"/>
+      <w:pPr>
+        <w:ind w:left="785" w:hanging="360"/>
+      </w:pPr>
+      <w:rPr>
+        <w:rFonts w:hint="default" w:ascii="Museo" w:hAnsi="Museo"/>
+        <w:sz w:val="36"/>
+      </w:rPr>
+    </w:lvl>
+    <w:lvl w:ilvl="1" w:tentative="1">
+      <w:start w:val="1"/>
+      <w:numFmt w:val="lowerLetter"/>
+      <w:lvlText w:val="%2."/>
+      <w:lvlJc w:val="left"/>
+      <w:pPr>
+        <w:ind w:left="1440" w:hanging="360"/>
+      </w:pPr>
+    </w:lvl>
+    <w:lvl w:ilvl="2" w:tentative="1">
+      <w:start w:val="1"/>
+      <w:numFmt w:val="lowerRoman"/>
+      <w:lvlText w:val="%3."/>
+      <w:lvlJc w:val="right"/>
+      <w:pPr>
+        <w:ind w:left="2160" w:hanging="180"/>
+      </w:pPr>
+    </w:lvl>
+    <w:lvl w:ilvl="3" w:tentative="1">
+      <w:start w:val="1"/>
+      <w:numFmt w:val="decimal"/>
+      <w:lvlText w:val="%4."/>
+      <w:lvlJc w:val="left"/>
+      <w:pPr>
+        <w:ind w:left="2880" w:hanging="360"/>
+      </w:pPr>
+    </w:lvl>
+    <w:lvl w:ilvl="4" w:tentative="1">
+      <w:start w:val="1"/>
+      <w:numFmt w:val="lowerLetter"/>
+      <w:lvlText w:val="%5."/>
+      <w:lvlJc w:val="left"/>
+      <w:pPr>
+        <w:ind w:left="3600" w:hanging="360"/>
+      </w:pPr>
+    </w:lvl>
+    <w:lvl w:ilvl="5" w:tentative="1">
+      <w:start w:val="1"/>
+      <w:numFmt w:val="lowerRoman"/>
+      <w:lvlText w:val="%6."/>
+      <w:lvlJc w:val="right"/>
+      <w:pPr>
+        <w:ind w:left="4320" w:hanging="180"/>
+      </w:pPr>
+    </w:lvl>
+    <w:lvl w:ilvl="6" w:tentative="1">
+      <w:start w:val="1"/>
+      <w:numFmt w:val="decimal"/>
+      <w:lvlText w:val="%7."/>
+      <w:lvlJc w:val="left"/>
+      <w:pPr>
+        <w:ind w:left="5040" w:hanging="360"/>
+      </w:pPr>
+    </w:lvl>
+    <w:lvl w:ilvl="7" w:tentative="1">
+      <w:start w:val="1"/>
+      <w:numFmt w:val="lowerLetter"/>
+      <w:lvlText w:val="%8."/>
+      <w:lvlJc w:val="left"/>
+      <w:pPr>
+        <w:ind w:left="5760" w:hanging="360"/>
+      </w:pPr>
+    </w:lvl>
+    <w:lvl w:ilvl="8" w:tentative="1">
+      <w:start w:val="1"/>
+      <w:numFmt w:val="lowerRoman"/>
+      <w:lvlText w:val="%9."/>
+      <w:lvlJc w:val="right"/>
+      <w:pPr>
+        <w:ind w:left="6480" w:hanging="180"/>
+      </w:pPr>
+    </w:lvl>
+  </w:abstractNum>
+  <w:abstractNum w:abstractNumId="891422975">
+    <w:nsid w:val="352208FF"/>
+    <w:multiLevelType w:val="multilevel"/>
+    <w:tmpl w:val="352208FF"/>
+    <w:lvl w:ilvl="0" w:tentative="1">
+      <w:start w:val="1"/>
+      <w:numFmt w:val="decimal"/>
+      <w:lvlText w:val="%1."/>
+      <w:lvlJc w:val="left"/>
+      <w:pPr>
+        <w:ind w:left="720" w:hanging="360"/>
+      </w:pPr>
+    </w:lvl>
+    <w:lvl w:ilvl="1" w:tentative="1">
+      <w:start w:val="1"/>
+      <w:numFmt w:val="lowerLetter"/>
+      <w:lvlText w:val="%2."/>
+      <w:lvlJc w:val="left"/>
+      <w:pPr>
+        <w:ind w:left="1440" w:hanging="360"/>
+      </w:pPr>
+    </w:lvl>
+    <w:lvl w:ilvl="2" w:tentative="1">
+      <w:start w:val="1"/>
+      <w:numFmt w:val="lowerRoman"/>
+      <w:lvlText w:val="%3."/>
+      <w:lvlJc w:val="right"/>
+      <w:pPr>
+        <w:ind w:left="2160" w:hanging="180"/>
+      </w:pPr>
+    </w:lvl>
+    <w:lvl w:ilvl="3" w:tentative="1">
+      <w:start w:val="1"/>
+      <w:numFmt w:val="decimal"/>
+      <w:lvlText w:val="%4."/>
+      <w:lvlJc w:val="left"/>
+      <w:pPr>
+        <w:ind w:left="2880" w:hanging="360"/>
+      </w:pPr>
+    </w:lvl>
+    <w:lvl w:ilvl="4" w:tentative="1">
+      <w:start w:val="1"/>
+      <w:numFmt w:val="lowerLetter"/>
+      <w:lvlText w:val="%5."/>
+      <w:lvlJc w:val="left"/>
+      <w:pPr>
+        <w:ind w:left="3600" w:hanging="360"/>
+      </w:pPr>
+    </w:lvl>
+    <w:lvl w:ilvl="5" w:tentative="1">
+      <w:start w:val="1"/>
+      <w:numFmt w:val="lowerRoman"/>
+      <w:lvlText w:val="%6."/>
+      <w:lvlJc w:val="right"/>
+      <w:pPr>
+        <w:ind w:left="4320" w:hanging="180"/>
+      </w:pPr>
+    </w:lvl>
+    <w:lvl w:ilvl="6" w:tentative="1">
+      <w:start w:val="1"/>
+      <w:numFmt w:val="decimal"/>
+      <w:lvlText w:val="%7."/>
+      <w:lvlJc w:val="left"/>
+      <w:pPr>
+        <w:ind w:left="5040" w:hanging="360"/>
+      </w:pPr>
+    </w:lvl>
+    <w:lvl w:ilvl="7" w:tentative="1">
+      <w:start w:val="1"/>
+      <w:numFmt w:val="lowerLetter"/>
+      <w:lvlText w:val="%8."/>
+      <w:lvlJc w:val="left"/>
+      <w:pPr>
+        <w:ind w:left="5760" w:hanging="360"/>
+      </w:pPr>
+    </w:lvl>
+    <w:lvl w:ilvl="8" w:tentative="1">
+      <w:start w:val="1"/>
+      <w:numFmt w:val="lowerRoman"/>
+      <w:lvlText w:val="%9."/>
+      <w:lvlJc w:val="right"/>
+      <w:pPr>
+        <w:ind w:left="6480" w:hanging="180"/>
+      </w:pPr>
+    </w:lvl>
+  </w:abstractNum>
+  <w:abstractNum w:abstractNumId="1410410476">
+    <w:nsid w:val="541127EC"/>
+    <w:multiLevelType w:val="singleLevel"/>
+    <w:tmpl w:val="541127EC"/>
+    <w:lvl w:ilvl="0" w:tentative="1">
+      <w:start w:val="1"/>
+      <w:numFmt w:val="decimal"/>
+      <w:lvlText w:val="%1."/>
+      <w:lvlJc w:val="left"/>
+      <w:pPr>
+        <w:tabs>
+          <w:tab w:val="left" w:pos="425"/>
+        </w:tabs>
+        <w:ind w:left="425" w:hanging="425"/>
+      </w:pPr>
+      <w:rPr>
+        <w:rFonts w:hint="default"/>
+      </w:rPr>
+    </w:lvl>
+  </w:abstractNum>
+  <w:abstractNum w:abstractNumId="1410402250">
+    <w:nsid w:val="541107CA"/>
+    <w:multiLevelType w:val="multilevel"/>
+    <w:tmpl w:val="541107CA"/>
+    <w:lvl w:ilvl="0" w:tentative="1">
+      <w:start w:val="1"/>
+      <w:numFmt w:val="decimal"/>
+      <w:lvlText w:val="%1."/>
+      <w:lvlJc w:val="left"/>
+      <w:pPr>
+        <w:ind w:left="720" w:hanging="360"/>
+      </w:pPr>
+    </w:lvl>
+    <w:lvl w:ilvl="1" w:tentative="1">
+      <w:start w:val="1"/>
+      <w:numFmt w:val="lowerLetter"/>
+      <w:lvlText w:val="%2."/>
+      <w:lvlJc w:val="left"/>
+      <w:pPr>
+        <w:ind w:left="1440" w:hanging="360"/>
+      </w:pPr>
+    </w:lvl>
+    <w:lvl w:ilvl="2" w:tentative="1">
+      <w:start w:val="1"/>
+      <w:numFmt w:val="lowerRoman"/>
+      <w:lvlText w:val="%3."/>
+      <w:lvlJc w:val="right"/>
+      <w:pPr>
+        <w:ind w:left="2160" w:hanging="180"/>
+      </w:pPr>
+    </w:lvl>
+    <w:lvl w:ilvl="3" w:tentative="1">
+      <w:start w:val="1"/>
+      <w:numFmt w:val="decimal"/>
+      <w:lvlText w:val="%4."/>
+      <w:lvlJc w:val="left"/>
+      <w:pPr>
+        <w:ind w:left="2880" w:hanging="360"/>
+      </w:pPr>
+    </w:lvl>
+    <w:lvl w:ilvl="4" w:tentative="1">
+      <w:start w:val="1"/>
+      <w:numFmt w:val="lowerLetter"/>
+      <w:lvlText w:val="%5."/>
+      <w:lvlJc w:val="left"/>
+      <w:pPr>
+        <w:ind w:left="3600" w:hanging="360"/>
+      </w:pPr>
+    </w:lvl>
+    <w:lvl w:ilvl="5" w:tentative="1">
+      <w:start w:val="1"/>
+      <w:numFmt w:val="lowerRoman"/>
+      <w:lvlText w:val="%6."/>
+      <w:lvlJc w:val="right"/>
+      <w:pPr>
+        <w:ind w:left="4320" w:hanging="180"/>
+      </w:pPr>
+    </w:lvl>
+    <w:lvl w:ilvl="6" w:tentative="1">
+      <w:start w:val="1"/>
+      <w:numFmt w:val="decimal"/>
+      <w:lvlText w:val="%7."/>
+      <w:lvlJc w:val="left"/>
+      <w:pPr>
+        <w:ind w:left="5040" w:hanging="360"/>
+      </w:pPr>
+    </w:lvl>
+    <w:lvl w:ilvl="7" w:tentative="1">
+      <w:start w:val="1"/>
+      <w:numFmt w:val="lowerLetter"/>
+      <w:lvlText w:val="%8."/>
+      <w:lvlJc w:val="left"/>
+      <w:pPr>
+        <w:ind w:left="5760" w:hanging="360"/>
+      </w:pPr>
+    </w:lvl>
+    <w:lvl w:ilvl="8" w:tentative="1">
+      <w:start w:val="1"/>
+      <w:numFmt w:val="lowerRoman"/>
+      <w:lvlText w:val="%9."/>
+      <w:lvlJc w:val="right"/>
+      <w:pPr>
+        <w:ind w:left="6480" w:hanging="180"/>
+      </w:pPr>
+    </w:lvl>
+  </w:abstractNum>
+  <w:abstractNum w:abstractNumId="1410403411">
+    <w:nsid w:val="54110C53"/>
+    <w:multiLevelType w:val="multilevel"/>
+    <w:tmpl w:val="54110C53"/>
+    <w:lvl w:ilvl="0" w:tentative="1">
+      <w:start w:val="1"/>
+      <w:numFmt w:val="decimal"/>
+      <w:lvlText w:val="%1."/>
+      <w:lvlJc w:val="left"/>
+      <w:pPr>
+        <w:ind w:left="720" w:hanging="360"/>
+      </w:pPr>
+    </w:lvl>
+    <w:lvl w:ilvl="1" w:tentative="1">
+      <w:start w:val="1"/>
+      <w:numFmt w:val="lowerLetter"/>
+      <w:lvlText w:val="%2."/>
+      <w:lvlJc w:val="left"/>
+      <w:pPr>
+        <w:ind w:left="1440" w:hanging="360"/>
+      </w:pPr>
+    </w:lvl>
+    <w:lvl w:ilvl="2" w:tentative="1">
+      <w:start w:val="1"/>
+      <w:numFmt w:val="lowerRoman"/>
+      <w:lvlText w:val="%3."/>
+      <w:lvlJc w:val="right"/>
+      <w:pPr>
+        <w:ind w:left="2160" w:hanging="180"/>
+      </w:pPr>
+    </w:lvl>
+    <w:lvl w:ilvl="3" w:tentative="1">
+      <w:start w:val="1"/>
+      <w:numFmt w:val="decimal"/>
+      <w:lvlText w:val="%4."/>
+      <w:lvlJc w:val="left"/>
+      <w:pPr>
+        <w:ind w:left="2880" w:hanging="360"/>
+      </w:pPr>
+    </w:lvl>
+    <w:lvl w:ilvl="4" w:tentative="1">
+      <w:start w:val="1"/>
+      <w:numFmt w:val="lowerLetter"/>
+      <w:lvlText w:val="%5."/>
+      <w:lvlJc w:val="left"/>
+      <w:pPr>
+        <w:ind w:left="3600" w:hanging="360"/>
+      </w:pPr>
+    </w:lvl>
+    <w:lvl w:ilvl="5" w:tentative="1">
+      <w:start w:val="1"/>
+      <w:numFmt w:val="lowerRoman"/>
+      <w:lvlText w:val="%6."/>
+      <w:lvlJc w:val="right"/>
+      <w:pPr>
+        <w:ind w:left="4320" w:hanging="180"/>
+      </w:pPr>
+    </w:lvl>
+    <w:lvl w:ilvl="6" w:tentative="1">
+      <w:start w:val="1"/>
+      <w:numFmt w:val="decimal"/>
+      <w:lvlText w:val="%7."/>
+      <w:lvlJc w:val="left"/>
+      <w:pPr>
+        <w:ind w:left="5040" w:hanging="360"/>
+      </w:pPr>
+    </w:lvl>
+    <w:lvl w:ilvl="7" w:tentative="1">
+      <w:start w:val="1"/>
+      <w:numFmt w:val="lowerLetter"/>
+      <w:lvlText w:val="%8."/>
+      <w:lvlJc w:val="left"/>
+      <w:pPr>
+        <w:ind w:left="5760" w:hanging="360"/>
+      </w:pPr>
+    </w:lvl>
+    <w:lvl w:ilvl="8" w:tentative="1">
+      <w:start w:val="1"/>
+      <w:numFmt w:val="lowerRoman"/>
+      <w:lvlText w:val="%9."/>
+      <w:lvlJc w:val="right"/>
+      <w:pPr>
+        <w:ind w:left="6480" w:hanging="180"/>
+      </w:pPr>
+    </w:lvl>
+  </w:abstractNum>
+  <w:abstractNum w:abstractNumId="1410412312">
+    <w:nsid w:val="54112F18"/>
+    <w:multiLevelType w:val="singleLevel"/>
+    <w:tmpl w:val="54112F18"/>
+    <w:lvl w:ilvl="0" w:tentative="1">
+      <w:start w:val="1"/>
+      <w:numFmt w:val="decimal"/>
+      <w:lvlText w:val="%1."/>
+      <w:lvlJc w:val="left"/>
+      <w:pPr>
+        <w:tabs>
+          <w:tab w:val="left" w:pos="425"/>
+        </w:tabs>
+        <w:ind w:left="425" w:hanging="425"/>
+      </w:pPr>
+      <w:rPr>
+        <w:rFonts w:hint="default"/>
+      </w:rPr>
+    </w:lvl>
+  </w:abstractNum>
+  <w:abstractNum w:abstractNumId="1410412331">
+    <w:nsid w:val="54112F2B"/>
+    <w:multiLevelType w:val="singleLevel"/>
+    <w:tmpl w:val="54112F2B"/>
+    <w:lvl w:ilvl="0" w:tentative="1">
+      <w:start w:val="1"/>
+      <w:numFmt w:val="decimal"/>
+      <w:lvlText w:val="%1."/>
+      <w:lvlJc w:val="left"/>
+      <w:pPr>
+        <w:tabs>
+          <w:tab w:val="left" w:pos="425"/>
+        </w:tabs>
+        <w:ind w:left="425" w:hanging="425"/>
+      </w:pPr>
+      <w:rPr>
+        <w:rFonts w:hint="default"/>
+      </w:rPr>
+    </w:lvl>
+  </w:abstractNum>
+  <w:abstractNum w:abstractNumId="1410442754">
+    <w:nsid w:val="5411A602"/>
+    <w:multiLevelType w:val="singleLevel"/>
+    <w:tmpl w:val="5411A602"/>
+    <w:lvl w:ilvl="0" w:tentative="1">
+      <w:start w:val="1"/>
+      <w:numFmt w:val="decimal"/>
+      <w:lvlText w:val="%1."/>
+      <w:lvlJc w:val="left"/>
+      <w:pPr>
+        <w:tabs>
+          <w:tab w:val="left" w:pos="425"/>
+        </w:tabs>
+        <w:ind w:left="425" w:leftChars="0" w:hanging="425" w:firstLineChars="0"/>
+      </w:pPr>
+      <w:rPr>
+        <w:rFonts w:hint="default"/>
+      </w:rPr>
+    </w:lvl>
+  </w:abstractNum>
+  <w:abstractNum w:abstractNumId="1410401787">
+    <w:nsid w:val="541105FB"/>
+    <w:multiLevelType w:val="singleLevel"/>
+    <w:tmpl w:val="541105FB"/>
+    <w:lvl w:ilvl="0" w:tentative="1">
+      <w:start w:val="1"/>
+      <w:numFmt w:val="decimal"/>
+      <w:lvlText w:val="%1."/>
+      <w:lvlJc w:val="left"/>
+      <w:pPr>
+        <w:tabs>
+          <w:tab w:val="left" w:pos="845"/>
+        </w:tabs>
+        <w:ind w:left="425" w:hanging="425"/>
+      </w:pPr>
+      <w:rPr>
+        <w:rFonts w:hint="default"/>
+      </w:rPr>
+    </w:lvl>
+  </w:abstractNum>
+  <w:abstractNum w:abstractNumId="1410403717">
+    <w:nsid w:val="54110D85"/>
+    <w:multiLevelType w:val="singleLevel"/>
+    <w:tmpl w:val="54110D85"/>
+    <w:lvl w:ilvl="0" w:tentative="1">
+      <w:start w:val="1"/>
+      <w:numFmt w:val="decimal"/>
+      <w:lvlText w:val="%1."/>
+      <w:lvlJc w:val="left"/>
+      <w:pPr>
+        <w:tabs>
+          <w:tab w:val="left" w:pos="5"/>
+        </w:tabs>
+        <w:ind w:left="425" w:hanging="425"/>
+      </w:pPr>
+      <w:rPr>
+        <w:rFonts w:hint="default"/>
+      </w:rPr>
+    </w:lvl>
+  </w:abstractNum>
+  <w:abstractNum w:abstractNumId="1410404249">
+    <w:nsid w:val="54110F99"/>
+    <w:multiLevelType w:val="singleLevel"/>
+    <w:tmpl w:val="54110F99"/>
+    <w:lvl w:ilvl="0" w:tentative="1">
+      <w:start w:val="1"/>
+      <w:numFmt w:val="decimal"/>
+      <w:lvlText w:val="%1."/>
+      <w:lvlJc w:val="left"/>
+      <w:pPr>
+        <w:tabs>
+          <w:tab w:val="left" w:pos="845"/>
+        </w:tabs>
+        <w:ind w:left="425" w:hanging="425"/>
+      </w:pPr>
+      <w:rPr>
+        <w:rFonts w:hint="default"/>
+      </w:rPr>
+    </w:lvl>
+  </w:abstractNum>
+  <w:abstractNum w:abstractNumId="1410439026">
+    <w:nsid w:val="54119772"/>
+    <w:multiLevelType w:val="singleLevel"/>
+    <w:tmpl w:val="54119772"/>
+    <w:lvl w:ilvl="0" w:tentative="1">
+      <w:start w:val="1"/>
+      <w:numFmt w:val="bullet"/>
+      <w:lvlText w:val="●"/>
+      <w:lvlJc w:val="left"/>
+      <w:pPr>
+        <w:tabs>
+          <w:tab w:val="left" w:pos="420"/>
+        </w:tabs>
+        <w:ind w:left="420" w:leftChars="0" w:hanging="420" w:firstLineChars="0"/>
+      </w:pPr>
+      <w:rPr>
+        <w:rFonts w:hint="default" w:ascii="东文宋体" w:hAnsi="东文宋体" w:eastAsia="东文宋体" w:cs="东文宋体"/>
+        <w:sz w:val="15"/>
+      </w:rPr>
+    </w:lvl>
+  </w:abstractNum>
+  <w:abstractNum w:abstractNumId="1410443578">
+    <w:nsid w:val="5411A93A"/>
+    <w:multiLevelType w:val="singleLevel"/>
+    <w:tmpl w:val="5411A93A"/>
+    <w:lvl w:ilvl="0" w:tentative="1">
+      <w:start w:val="1"/>
+      <w:numFmt w:val="decimal"/>
+      <w:lvlText w:val="%1."/>
+      <w:lvlJc w:val="left"/>
+      <w:pPr>
+        <w:tabs>
+          <w:tab w:val="left" w:pos="425"/>
+        </w:tabs>
+        <w:ind w:left="425" w:leftChars="0" w:hanging="425" w:firstLineChars="0"/>
+      </w:pPr>
+      <w:rPr>
+        <w:rFonts w:hint="default"/>
+      </w:rPr>
+    </w:lvl>
+  </w:abstractNum>
+  <w:abstractNum w:abstractNumId="1410443596">
+    <w:nsid w:val="5411A94C"/>
+    <w:multiLevelType w:val="singleLevel"/>
+    <w:tmpl w:val="5411A94C"/>
+    <w:lvl w:ilvl="0" w:tentative="1">
+      <w:start w:val="1"/>
+      <w:numFmt w:val="decimal"/>
+      <w:lvlText w:val="%1."/>
+      <w:lvlJc w:val="left"/>
+      <w:pPr>
+        <w:tabs>
+          <w:tab w:val="left" w:pos="425"/>
+        </w:tabs>
+        <w:ind w:left="425" w:leftChars="0" w:hanging="425" w:firstLineChars="0"/>
+      </w:pPr>
+      <w:rPr>
+        <w:rFonts w:hint="default"/>
+      </w:rPr>
+    </w:lvl>
+  </w:abstractNum>
+  <w:abstractNum w:abstractNumId="1410443672">
+    <w:nsid w:val="5411A998"/>
+    <w:multiLevelType w:val="singleLevel"/>
+    <w:tmpl w:val="5411A998"/>
+    <w:lvl w:ilvl="0" w:tentative="1">
+      <w:start w:val="1"/>
+      <w:numFmt w:val="decimal"/>
+      <w:lvlText w:val="%1."/>
+      <w:lvlJc w:val="left"/>
+      <w:pPr>
+        <w:tabs>
+          <w:tab w:val="left" w:pos="425"/>
+        </w:tabs>
+        <w:ind w:left="425" w:leftChars="0" w:hanging="425" w:firstLineChars="0"/>
+      </w:pPr>
+      <w:rPr>
+        <w:rFonts w:hint="default"/>
+      </w:rPr>
+    </w:lvl>
+  </w:abstractNum>
+  <w:abstractNum w:abstractNumId="1100487442">
+    <w:nsid w:val="41981B12"/>
+    <w:multiLevelType w:val="multilevel"/>
+    <w:tmpl w:val="41981B12"/>
+    <w:lvl w:ilvl="0" w:tentative="1">
+      <w:start w:val="1"/>
+      <w:numFmt w:val="decimal"/>
+      <w:lvlText w:val="%1."/>
+      <w:lvlJc w:val="left"/>
+      <w:pPr>
+        <w:ind w:left="885" w:hanging="360"/>
+      </w:pPr>
+    </w:lvl>
+    <w:lvl w:ilvl="1" w:tentative="1">
+      <w:start w:val="1"/>
+      <w:numFmt w:val="lowerLetter"/>
+      <w:lvlText w:val="%2."/>
+      <w:lvlJc w:val="left"/>
+      <w:pPr>
+        <w:ind w:left="1605" w:hanging="360"/>
+      </w:pPr>
+    </w:lvl>
+    <w:lvl w:ilvl="2" w:tentative="1">
+      <w:start w:val="1"/>
+      <w:numFmt w:val="lowerRoman"/>
+      <w:lvlText w:val="%3."/>
+      <w:lvlJc w:val="right"/>
+      <w:pPr>
+        <w:ind w:left="2325" w:hanging="180"/>
+      </w:pPr>
+    </w:lvl>
+    <w:lvl w:ilvl="3" w:tentative="1">
+      <w:start w:val="1"/>
+      <w:numFmt w:val="decimal"/>
+      <w:lvlText w:val="%4."/>
+      <w:lvlJc w:val="left"/>
+      <w:pPr>
+        <w:ind w:left="3045" w:hanging="360"/>
+      </w:pPr>
+    </w:lvl>
+    <w:lvl w:ilvl="4" w:tentative="1">
+      <w:start w:val="1"/>
+      <w:numFmt w:val="lowerLetter"/>
+      <w:lvlText w:val="%5."/>
+      <w:lvlJc w:val="left"/>
+      <w:pPr>
+        <w:ind w:left="3765" w:hanging="360"/>
+      </w:pPr>
+    </w:lvl>
+    <w:lvl w:ilvl="5" w:tentative="1">
+      <w:start w:val="1"/>
+      <w:numFmt w:val="lowerRoman"/>
+      <w:lvlText w:val="%6."/>
+      <w:lvlJc w:val="right"/>
+      <w:pPr>
+        <w:ind w:left="4485" w:hanging="180"/>
+      </w:pPr>
+    </w:lvl>
+    <w:lvl w:ilvl="6" w:tentative="1">
+      <w:start w:val="1"/>
+      <w:numFmt w:val="decimal"/>
+      <w:lvlText w:val="%7."/>
+      <w:lvlJc w:val="left"/>
+      <w:pPr>
+        <w:ind w:left="5205" w:hanging="360"/>
+      </w:pPr>
+    </w:lvl>
+    <w:lvl w:ilvl="7" w:tentative="1">
+      <w:start w:val="1"/>
+      <w:numFmt w:val="lowerLetter"/>
+      <w:lvlText w:val="%8."/>
+      <w:lvlJc w:val="left"/>
+      <w:pPr>
+        <w:ind w:left="5925" w:hanging="360"/>
+      </w:pPr>
+    </w:lvl>
+    <w:lvl w:ilvl="8" w:tentative="1">
+      <w:start w:val="1"/>
+      <w:numFmt w:val="lowerRoman"/>
+      <w:lvlText w:val="%9."/>
+      <w:lvlJc w:val="right"/>
+      <w:pPr>
+        <w:ind w:left="6645" w:hanging="180"/>
+      </w:pPr>
+    </w:lvl>
+  </w:abstractNum>
+  <w:abstractNum w:abstractNumId="1209344471">
+    <w:nsid w:val="481521D7"/>
+    <w:multiLevelType w:val="multilevel"/>
+    <w:tmpl w:val="481521D7"/>
+    <w:lvl w:ilvl="0" w:tentative="1">
+      <w:start w:val="1"/>
+      <w:numFmt w:val="decimal"/>
+      <w:lvlText w:val="%1."/>
+      <w:lvlJc w:val="left"/>
+      <w:pPr>
+        <w:ind w:left="525" w:hanging="360"/>
+      </w:pPr>
+    </w:lvl>
+    <w:lvl w:ilvl="1" w:tentative="1">
+      <w:start w:val="1"/>
+      <w:numFmt w:val="lowerLetter"/>
+      <w:lvlText w:val="%2."/>
+      <w:lvlJc w:val="left"/>
+      <w:pPr>
+        <w:ind w:left="1245" w:hanging="360"/>
+      </w:pPr>
+    </w:lvl>
+    <w:lvl w:ilvl="2" w:tentative="1">
+      <w:start w:val="1"/>
+      <w:numFmt w:val="lowerRoman"/>
+      <w:lvlText w:val="%3."/>
+      <w:lvlJc w:val="right"/>
+      <w:pPr>
+        <w:ind w:left="1965" w:hanging="180"/>
+      </w:pPr>
+    </w:lvl>
+    <w:lvl w:ilvl="3" w:tentative="1">
+      <w:start w:val="1"/>
+      <w:numFmt w:val="decimal"/>
+      <w:lvlText w:val="%4."/>
+      <w:lvlJc w:val="left"/>
+      <w:pPr>
+        <w:ind w:left="2685" w:hanging="360"/>
+      </w:pPr>
+    </w:lvl>
+    <w:lvl w:ilvl="4" w:tentative="1">
+      <w:start w:val="1"/>
+      <w:numFmt w:val="lowerLetter"/>
+      <w:lvlText w:val="%5."/>
+      <w:lvlJc w:val="left"/>
+      <w:pPr>
+        <w:ind w:left="3405" w:hanging="360"/>
+      </w:pPr>
+    </w:lvl>
+    <w:lvl w:ilvl="5" w:tentative="1">
+      <w:start w:val="1"/>
+      <w:numFmt w:val="lowerRoman"/>
+      <w:lvlText w:val="%6."/>
+      <w:lvlJc w:val="right"/>
+      <w:pPr>
+        <w:ind w:left="4125" w:hanging="180"/>
+      </w:pPr>
+    </w:lvl>
+    <w:lvl w:ilvl="6" w:tentative="1">
+      <w:start w:val="1"/>
+      <w:numFmt w:val="decimal"/>
+      <w:lvlText w:val="%7."/>
+      <w:lvlJc w:val="left"/>
+      <w:pPr>
+        <w:ind w:left="4845" w:hanging="360"/>
+      </w:pPr>
+    </w:lvl>
+    <w:lvl w:ilvl="7" w:tentative="1">
+      <w:start w:val="1"/>
+      <w:numFmt w:val="lowerLetter"/>
+      <w:lvlText w:val="%8."/>
+      <w:lvlJc w:val="left"/>
+      <w:pPr>
+        <w:ind w:left="5565" w:hanging="360"/>
+      </w:pPr>
+    </w:lvl>
+    <w:lvl w:ilvl="8" w:tentative="1">
+      <w:start w:val="1"/>
+      <w:numFmt w:val="lowerRoman"/>
+      <w:lvlText w:val="%9."/>
+      <w:lvlJc w:val="right"/>
+      <w:pPr>
+        <w:ind w:left="6285" w:hanging="180"/>
+      </w:pPr>
+    </w:lvl>
+  </w:abstractNum>
+  <w:abstractNum w:abstractNumId="1407954801">
+    <w:nsid w:val="53EBAF71"/>
+    <w:multiLevelType w:val="multilevel"/>
+    <w:tmpl w:val="53EBAF71"/>
+    <w:lvl w:ilvl="0" w:tentative="1">
+      <w:start w:val="1"/>
+      <w:numFmt w:val="decimal"/>
+      <w:lvlText w:val="%1."/>
+      <w:lvlJc w:val="left"/>
+      <w:pPr>
+        <w:ind w:left="720" w:hanging="360"/>
+      </w:pPr>
+    </w:lvl>
+    <w:lvl w:ilvl="1" w:tentative="1">
+      <w:start w:val="1"/>
+      <w:numFmt w:val="lowerLetter"/>
+      <w:lvlText w:val="%2."/>
+      <w:lvlJc w:val="left"/>
+      <w:pPr>
+        <w:ind w:left="1440" w:hanging="360"/>
+      </w:pPr>
+    </w:lvl>
+    <w:lvl w:ilvl="2" w:tentative="1">
+      <w:start w:val="1"/>
+      <w:numFmt w:val="lowerRoman"/>
+      <w:lvlText w:val="%3."/>
+      <w:lvlJc w:val="right"/>
+      <w:pPr>
+        <w:ind w:left="2160" w:hanging="180"/>
+      </w:pPr>
+    </w:lvl>
+    <w:lvl w:ilvl="3" w:tentative="1">
+      <w:start w:val="1"/>
+      <w:numFmt w:val="decimal"/>
+      <w:lvlText w:val="%4."/>
+      <w:lvlJc w:val="left"/>
+      <w:pPr>
+        <w:ind w:left="2880" w:hanging="360"/>
+      </w:pPr>
+    </w:lvl>
+    <w:lvl w:ilvl="4" w:tentative="1">
+      <w:start w:val="1"/>
+      <w:numFmt w:val="lowerLetter"/>
+      <w:lvlText w:val="%5."/>
+      <w:lvlJc w:val="left"/>
+      <w:pPr>
+        <w:ind w:left="3600" w:hanging="360"/>
+      </w:pPr>
+    </w:lvl>
+    <w:lvl w:ilvl="5" w:tentative="1">
+      <w:start w:val="1"/>
+      <w:numFmt w:val="lowerRoman"/>
+      <w:lvlText w:val="%6."/>
+      <w:lvlJc w:val="right"/>
+      <w:pPr>
+        <w:ind w:left="4320" w:hanging="180"/>
+      </w:pPr>
+    </w:lvl>
+    <w:lvl w:ilvl="6" w:tentative="1">
+      <w:start w:val="1"/>
+      <w:numFmt w:val="decimal"/>
+      <w:lvlText w:val="%7."/>
+      <w:lvlJc w:val="left"/>
+      <w:pPr>
+        <w:ind w:left="5040" w:hanging="360"/>
+      </w:pPr>
+    </w:lvl>
+    <w:lvl w:ilvl="7" w:tentative="1">
+      <w:start w:val="1"/>
+      <w:numFmt w:val="lowerLetter"/>
+      <w:lvlText w:val="%8."/>
+      <w:lvlJc w:val="left"/>
+      <w:pPr>
+        <w:ind w:left="5760" w:hanging="360"/>
+      </w:pPr>
+    </w:lvl>
+    <w:lvl w:ilvl="8" w:tentative="1">
+      <w:start w:val="1"/>
+      <w:numFmt w:val="lowerRoman"/>
+      <w:lvlText w:val="%9."/>
+      <w:lvlJc w:val="right"/>
+      <w:pPr>
+        <w:ind w:left="6480" w:hanging="180"/>
+      </w:pPr>
+    </w:lvl>
+  </w:abstractNum>
+  <w:abstractNum w:abstractNumId="1407955105">
+    <w:nsid w:val="53EBB0A1"/>
+    <w:multiLevelType w:val="multilevel"/>
+    <w:tmpl w:val="53EBB0A1"/>
+    <w:lvl w:ilvl="0" w:tentative="1">
+      <w:start w:val="1"/>
+      <w:numFmt w:val="decimal"/>
+      <w:lvlText w:val="%1."/>
+      <w:lvlJc w:val="left"/>
+      <w:pPr>
+        <w:ind w:left="720" w:hanging="360"/>
+      </w:pPr>
+    </w:lvl>
+    <w:lvl w:ilvl="1" w:tentative="1">
+      <w:start w:val="1"/>
+      <w:numFmt w:val="lowerLetter"/>
+      <w:lvlText w:val="%2."/>
+      <w:lvlJc w:val="left"/>
+      <w:pPr>
+        <w:ind w:left="1440" w:hanging="360"/>
+      </w:pPr>
+    </w:lvl>
+    <w:lvl w:ilvl="2" w:tentative="1">
+      <w:start w:val="1"/>
+      <w:numFmt w:val="lowerRoman"/>
+      <w:lvlText w:val="%3."/>
+      <w:lvlJc w:val="right"/>
+      <w:pPr>
+        <w:ind w:left="2160" w:hanging="180"/>
+      </w:pPr>
+    </w:lvl>
+    <w:lvl w:ilvl="3" w:tentative="1">
+      <w:start w:val="1"/>
+      <w:numFmt w:val="decimal"/>
+      <w:lvlText w:val="%4."/>
+      <w:lvlJc w:val="left"/>
+      <w:pPr>
+        <w:ind w:left="2880" w:hanging="360"/>
+      </w:pPr>
+    </w:lvl>
+    <w:lvl w:ilvl="4" w:tentative="1">
+      <w:start w:val="1"/>
+      <w:numFmt w:val="lowerLetter"/>
+      <w:lvlText w:val="%5."/>
+      <w:lvlJc w:val="left"/>
+      <w:pPr>
+        <w:ind w:left="3600" w:hanging="360"/>
+      </w:pPr>
+    </w:lvl>
+    <w:lvl w:ilvl="5" w:tentative="1">
+      <w:start w:val="1"/>
+      <w:numFmt w:val="lowerRoman"/>
+      <w:lvlText w:val="%6."/>
+      <w:lvlJc w:val="right"/>
+      <w:pPr>
+        <w:ind w:left="4320" w:hanging="180"/>
+      </w:pPr>
+    </w:lvl>
+    <w:lvl w:ilvl="6" w:tentative="1">
+      <w:start w:val="1"/>
+      <w:numFmt w:val="decimal"/>
+      <w:lvlText w:val="%7."/>
+      <w:lvlJc w:val="left"/>
+      <w:pPr>
+        <w:ind w:left="5040" w:hanging="360"/>
+      </w:pPr>
+    </w:lvl>
+    <w:lvl w:ilvl="7" w:tentative="1">
+      <w:start w:val="1"/>
+      <w:numFmt w:val="lowerLetter"/>
+      <w:lvlText w:val="%8."/>
+      <w:lvlJc w:val="left"/>
+      <w:pPr>
+        <w:ind w:left="5760" w:hanging="360"/>
+      </w:pPr>
+    </w:lvl>
+    <w:lvl w:ilvl="8" w:tentative="1">
+      <w:start w:val="1"/>
+      <w:numFmt w:val="lowerRoman"/>
+      <w:lvlText w:val="%9."/>
+      <w:lvlJc w:val="right"/>
+      <w:pPr>
+        <w:ind w:left="6480" w:hanging="180"/>
+      </w:pPr>
+    </w:lvl>
+  </w:abstractNum>
+  <w:abstractNum w:abstractNumId="1407955371">
+    <w:nsid w:val="53EBB1AB"/>
+    <w:multiLevelType w:val="multilevel"/>
+    <w:tmpl w:val="53EBB1AB"/>
+    <w:lvl w:ilvl="0" w:tentative="1">
+      <w:start w:val="1"/>
+      <w:numFmt w:val="decimal"/>
+      <w:lvlText w:val="%1."/>
+      <w:lvlJc w:val="left"/>
+      <w:pPr>
+        <w:ind w:left="720" w:hanging="360"/>
+      </w:pPr>
+    </w:lvl>
+    <w:lvl w:ilvl="1" w:tentative="1">
+      <w:start w:val="1"/>
+      <w:numFmt w:val="lowerLetter"/>
+      <w:lvlText w:val="%2."/>
+      <w:lvlJc w:val="left"/>
+      <w:pPr>
+        <w:ind w:left="1440" w:hanging="360"/>
+      </w:pPr>
+    </w:lvl>
+    <w:lvl w:ilvl="2" w:tentative="1">
+      <w:start w:val="1"/>
+      <w:numFmt w:val="lowerRoman"/>
+      <w:lvlText w:val="%3."/>
+      <w:lvlJc w:val="right"/>
+      <w:pPr>
+        <w:ind w:left="2160" w:hanging="180"/>
+      </w:pPr>
+    </w:lvl>
+    <w:lvl w:ilvl="3" w:tentative="1">
+      <w:start w:val="1"/>
+      <w:numFmt w:val="decimal"/>
+      <w:lvlText w:val="%4."/>
+      <w:lvlJc w:val="left"/>
+      <w:pPr>
+        <w:ind w:left="2880" w:hanging="360"/>
+      </w:pPr>
+    </w:lvl>
+    <w:lvl w:ilvl="4" w:tentative="1">
+      <w:start w:val="1"/>
+      <w:numFmt w:val="lowerLetter"/>
+      <w:lvlText w:val="%5."/>
+      <w:lvlJc w:val="left"/>
+      <w:pPr>
+        <w:ind w:left="3600" w:hanging="360"/>
+      </w:pPr>
+    </w:lvl>
+    <w:lvl w:ilvl="5" w:tentative="1">
+      <w:start w:val="1"/>
+      <w:numFmt w:val="lowerRoman"/>
+      <w:lvlText w:val="%6."/>
+      <w:lvlJc w:val="right"/>
+      <w:pPr>
+        <w:ind w:left="4320" w:hanging="180"/>
+      </w:pPr>
+    </w:lvl>
+    <w:lvl w:ilvl="6" w:tentative="1">
+      <w:start w:val="1"/>
+      <w:numFmt w:val="decimal"/>
+      <w:lvlText w:val="%7."/>
+      <w:lvlJc w:val="left"/>
+      <w:pPr>
+        <w:ind w:left="5040" w:hanging="360"/>
+      </w:pPr>
+    </w:lvl>
+    <w:lvl w:ilvl="7" w:tentative="1">
+      <w:start w:val="1"/>
+      <w:numFmt w:val="lowerLetter"/>
+      <w:lvlText w:val="%8."/>
+      <w:lvlJc w:val="left"/>
+      <w:pPr>
+        <w:ind w:left="5760" w:hanging="360"/>
+      </w:pPr>
+    </w:lvl>
+    <w:lvl w:ilvl="8" w:tentative="1">
+      <w:start w:val="1"/>
+      <w:numFmt w:val="lowerRoman"/>
+      <w:lvlText w:val="%9."/>
+      <w:lvlJc w:val="right"/>
+      <w:pPr>
+        <w:ind w:left="6480" w:hanging="180"/>
+      </w:pPr>
+    </w:lvl>
+  </w:abstractNum>
   <w:abstractNum w:abstractNumId="1432624597">
     <w:nsid w:val="55641DD5"/>
     <w:multiLevelType w:val="multilevel"/>
@@ -17785,618 +20160,6 @@
       </w:pPr>
     </w:lvl>
   </w:abstractNum>
-  <w:abstractNum w:abstractNumId="1410401787">
-    <w:nsid w:val="541105FB"/>
-    <w:multiLevelType w:val="singleLevel"/>
-    <w:tmpl w:val="541105FB"/>
-    <w:lvl w:ilvl="0" w:tentative="1">
-      <w:start w:val="1"/>
-      <w:numFmt w:val="decimal"/>
-      <w:lvlText w:val="%1."/>
-      <w:lvlJc w:val="left"/>
-      <w:pPr>
-        <w:tabs>
-          <w:tab w:val="left" w:pos="845"/>
-        </w:tabs>
-        <w:ind w:left="425" w:hanging="425"/>
-      </w:pPr>
-      <w:rPr>
-        <w:rFonts w:hint="default"/>
-      </w:rPr>
-    </w:lvl>
-  </w:abstractNum>
-  <w:abstractNum w:abstractNumId="1410403717">
-    <w:nsid w:val="54110D85"/>
-    <w:multiLevelType w:val="singleLevel"/>
-    <w:tmpl w:val="54110D85"/>
-    <w:lvl w:ilvl="0" w:tentative="1">
-      <w:start w:val="1"/>
-      <w:numFmt w:val="decimal"/>
-      <w:lvlText w:val="%1."/>
-      <w:lvlJc w:val="left"/>
-      <w:pPr>
-        <w:tabs>
-          <w:tab w:val="left" w:pos="5"/>
-        </w:tabs>
-        <w:ind w:left="425" w:hanging="425"/>
-      </w:pPr>
-      <w:rPr>
-        <w:rFonts w:hint="default"/>
-      </w:rPr>
-    </w:lvl>
-  </w:abstractNum>
-  <w:abstractNum w:abstractNumId="1410404249">
-    <w:nsid w:val="54110F99"/>
-    <w:multiLevelType w:val="singleLevel"/>
-    <w:tmpl w:val="54110F99"/>
-    <w:lvl w:ilvl="0" w:tentative="1">
-      <w:start w:val="1"/>
-      <w:numFmt w:val="decimal"/>
-      <w:lvlText w:val="%1."/>
-      <w:lvlJc w:val="left"/>
-      <w:pPr>
-        <w:tabs>
-          <w:tab w:val="left" w:pos="845"/>
-        </w:tabs>
-        <w:ind w:left="425" w:hanging="425"/>
-      </w:pPr>
-      <w:rPr>
-        <w:rFonts w:hint="default"/>
-      </w:rPr>
-    </w:lvl>
-  </w:abstractNum>
-  <w:abstractNum w:abstractNumId="1410439026">
-    <w:nsid w:val="54119772"/>
-    <w:multiLevelType w:val="singleLevel"/>
-    <w:tmpl w:val="54119772"/>
-    <w:lvl w:ilvl="0" w:tentative="1">
-      <w:start w:val="1"/>
-      <w:numFmt w:val="bullet"/>
-      <w:lvlText w:val="●"/>
-      <w:lvlJc w:val="left"/>
-      <w:pPr>
-        <w:tabs>
-          <w:tab w:val="left" w:pos="420"/>
-        </w:tabs>
-        <w:ind w:left="420" w:leftChars="0" w:hanging="420" w:firstLineChars="0"/>
-      </w:pPr>
-      <w:rPr>
-        <w:rFonts w:hint="default" w:ascii="东文宋体" w:hAnsi="东文宋体" w:eastAsia="东文宋体" w:cs="东文宋体"/>
-        <w:sz w:val="15"/>
-      </w:rPr>
-    </w:lvl>
-  </w:abstractNum>
-  <w:abstractNum w:abstractNumId="1410410177">
-    <w:nsid w:val="541126C1"/>
-    <w:multiLevelType w:val="singleLevel"/>
-    <w:tmpl w:val="541126C1"/>
-    <w:lvl w:ilvl="0" w:tentative="1">
-      <w:start w:val="1"/>
-      <w:numFmt w:val="decimal"/>
-      <w:lvlText w:val="%1."/>
-      <w:lvlJc w:val="left"/>
-      <w:pPr>
-        <w:tabs>
-          <w:tab w:val="left" w:pos="425"/>
-        </w:tabs>
-        <w:ind w:left="425" w:hanging="425"/>
-      </w:pPr>
-      <w:rPr>
-        <w:rFonts w:hint="default"/>
-      </w:rPr>
-    </w:lvl>
-  </w:abstractNum>
-  <w:abstractNum w:abstractNumId="1410440587">
-    <w:nsid w:val="54119D8B"/>
-    <w:multiLevelType w:val="singleLevel"/>
-    <w:tmpl w:val="54119D8B"/>
-    <w:lvl w:ilvl="0" w:tentative="1">
-      <w:start w:val="1"/>
-      <w:numFmt w:val="bullet"/>
-      <w:lvlText w:val="●"/>
-      <w:lvlJc w:val="left"/>
-      <w:pPr>
-        <w:tabs>
-          <w:tab w:val="left" w:pos="420"/>
-        </w:tabs>
-        <w:ind w:left="420" w:leftChars="0" w:hanging="420" w:firstLineChars="0"/>
-      </w:pPr>
-      <w:rPr>
-        <w:rFonts w:hint="default" w:ascii="东文宋体" w:hAnsi="东文宋体" w:eastAsia="东文宋体" w:cs="东文宋体"/>
-        <w:sz w:val="15"/>
-      </w:rPr>
-    </w:lvl>
-  </w:abstractNum>
-  <w:abstractNum w:abstractNumId="1410443578">
-    <w:nsid w:val="5411A93A"/>
-    <w:multiLevelType w:val="singleLevel"/>
-    <w:tmpl w:val="5411A93A"/>
-    <w:lvl w:ilvl="0" w:tentative="1">
-      <w:start w:val="1"/>
-      <w:numFmt w:val="decimal"/>
-      <w:lvlText w:val="%1."/>
-      <w:lvlJc w:val="left"/>
-      <w:pPr>
-        <w:tabs>
-          <w:tab w:val="left" w:pos="425"/>
-        </w:tabs>
-        <w:ind w:left="425" w:leftChars="0" w:hanging="425" w:firstLineChars="0"/>
-      </w:pPr>
-      <w:rPr>
-        <w:rFonts w:hint="default"/>
-      </w:rPr>
-    </w:lvl>
-  </w:abstractNum>
-  <w:abstractNum w:abstractNumId="1410443596">
-    <w:nsid w:val="5411A94C"/>
-    <w:multiLevelType w:val="singleLevel"/>
-    <w:tmpl w:val="5411A94C"/>
-    <w:lvl w:ilvl="0" w:tentative="1">
-      <w:start w:val="1"/>
-      <w:numFmt w:val="decimal"/>
-      <w:lvlText w:val="%1."/>
-      <w:lvlJc w:val="left"/>
-      <w:pPr>
-        <w:tabs>
-          <w:tab w:val="left" w:pos="425"/>
-        </w:tabs>
-        <w:ind w:left="425" w:leftChars="0" w:hanging="425" w:firstLineChars="0"/>
-      </w:pPr>
-      <w:rPr>
-        <w:rFonts w:hint="default"/>
-      </w:rPr>
-    </w:lvl>
-  </w:abstractNum>
-  <w:abstractNum w:abstractNumId="1410443672">
-    <w:nsid w:val="5411A998"/>
-    <w:multiLevelType w:val="singleLevel"/>
-    <w:tmpl w:val="5411A998"/>
-    <w:lvl w:ilvl="0" w:tentative="1">
-      <w:start w:val="1"/>
-      <w:numFmt w:val="decimal"/>
-      <w:lvlText w:val="%1."/>
-      <w:lvlJc w:val="left"/>
-      <w:pPr>
-        <w:tabs>
-          <w:tab w:val="left" w:pos="425"/>
-        </w:tabs>
-        <w:ind w:left="425" w:leftChars="0" w:hanging="425" w:firstLineChars="0"/>
-      </w:pPr>
-      <w:rPr>
-        <w:rFonts w:hint="default"/>
-      </w:rPr>
-    </w:lvl>
-  </w:abstractNum>
-  <w:abstractNum w:abstractNumId="1100487442">
-    <w:nsid w:val="41981B12"/>
-    <w:multiLevelType w:val="multilevel"/>
-    <w:tmpl w:val="41981B12"/>
-    <w:lvl w:ilvl="0" w:tentative="1">
-      <w:start w:val="1"/>
-      <w:numFmt w:val="decimal"/>
-      <w:lvlText w:val="%1."/>
-      <w:lvlJc w:val="left"/>
-      <w:pPr>
-        <w:ind w:left="885" w:hanging="360"/>
-      </w:pPr>
-    </w:lvl>
-    <w:lvl w:ilvl="1" w:tentative="1">
-      <w:start w:val="1"/>
-      <w:numFmt w:val="lowerLetter"/>
-      <w:lvlText w:val="%2."/>
-      <w:lvlJc w:val="left"/>
-      <w:pPr>
-        <w:ind w:left="1605" w:hanging="360"/>
-      </w:pPr>
-    </w:lvl>
-    <w:lvl w:ilvl="2" w:tentative="1">
-      <w:start w:val="1"/>
-      <w:numFmt w:val="lowerRoman"/>
-      <w:lvlText w:val="%3."/>
-      <w:lvlJc w:val="right"/>
-      <w:pPr>
-        <w:ind w:left="2325" w:hanging="180"/>
-      </w:pPr>
-    </w:lvl>
-    <w:lvl w:ilvl="3" w:tentative="1">
-      <w:start w:val="1"/>
-      <w:numFmt w:val="decimal"/>
-      <w:lvlText w:val="%4."/>
-      <w:lvlJc w:val="left"/>
-      <w:pPr>
-        <w:ind w:left="3045" w:hanging="360"/>
-      </w:pPr>
-    </w:lvl>
-    <w:lvl w:ilvl="4" w:tentative="1">
-      <w:start w:val="1"/>
-      <w:numFmt w:val="lowerLetter"/>
-      <w:lvlText w:val="%5."/>
-      <w:lvlJc w:val="left"/>
-      <w:pPr>
-        <w:ind w:left="3765" w:hanging="360"/>
-      </w:pPr>
-    </w:lvl>
-    <w:lvl w:ilvl="5" w:tentative="1">
-      <w:start w:val="1"/>
-      <w:numFmt w:val="lowerRoman"/>
-      <w:lvlText w:val="%6."/>
-      <w:lvlJc w:val="right"/>
-      <w:pPr>
-        <w:ind w:left="4485" w:hanging="180"/>
-      </w:pPr>
-    </w:lvl>
-    <w:lvl w:ilvl="6" w:tentative="1">
-      <w:start w:val="1"/>
-      <w:numFmt w:val="decimal"/>
-      <w:lvlText w:val="%7."/>
-      <w:lvlJc w:val="left"/>
-      <w:pPr>
-        <w:ind w:left="5205" w:hanging="360"/>
-      </w:pPr>
-    </w:lvl>
-    <w:lvl w:ilvl="7" w:tentative="1">
-      <w:start w:val="1"/>
-      <w:numFmt w:val="lowerLetter"/>
-      <w:lvlText w:val="%8."/>
-      <w:lvlJc w:val="left"/>
-      <w:pPr>
-        <w:ind w:left="5925" w:hanging="360"/>
-      </w:pPr>
-    </w:lvl>
-    <w:lvl w:ilvl="8" w:tentative="1">
-      <w:start w:val="1"/>
-      <w:numFmt w:val="lowerRoman"/>
-      <w:lvlText w:val="%9."/>
-      <w:lvlJc w:val="right"/>
-      <w:pPr>
-        <w:ind w:left="6645" w:hanging="180"/>
-      </w:pPr>
-    </w:lvl>
-  </w:abstractNum>
-  <w:abstractNum w:abstractNumId="1209344471">
-    <w:nsid w:val="481521D7"/>
-    <w:multiLevelType w:val="multilevel"/>
-    <w:tmpl w:val="481521D7"/>
-    <w:lvl w:ilvl="0" w:tentative="1">
-      <w:start w:val="1"/>
-      <w:numFmt w:val="decimal"/>
-      <w:lvlText w:val="%1."/>
-      <w:lvlJc w:val="left"/>
-      <w:pPr>
-        <w:ind w:left="525" w:hanging="360"/>
-      </w:pPr>
-    </w:lvl>
-    <w:lvl w:ilvl="1" w:tentative="1">
-      <w:start w:val="1"/>
-      <w:numFmt w:val="lowerLetter"/>
-      <w:lvlText w:val="%2."/>
-      <w:lvlJc w:val="left"/>
-      <w:pPr>
-        <w:ind w:left="1245" w:hanging="360"/>
-      </w:pPr>
-    </w:lvl>
-    <w:lvl w:ilvl="2" w:tentative="1">
-      <w:start w:val="1"/>
-      <w:numFmt w:val="lowerRoman"/>
-      <w:lvlText w:val="%3."/>
-      <w:lvlJc w:val="right"/>
-      <w:pPr>
-        <w:ind w:left="1965" w:hanging="180"/>
-      </w:pPr>
-    </w:lvl>
-    <w:lvl w:ilvl="3" w:tentative="1">
-      <w:start w:val="1"/>
-      <w:numFmt w:val="decimal"/>
-      <w:lvlText w:val="%4."/>
-      <w:lvlJc w:val="left"/>
-      <w:pPr>
-        <w:ind w:left="2685" w:hanging="360"/>
-      </w:pPr>
-    </w:lvl>
-    <w:lvl w:ilvl="4" w:tentative="1">
-      <w:start w:val="1"/>
-      <w:numFmt w:val="lowerLetter"/>
-      <w:lvlText w:val="%5."/>
-      <w:lvlJc w:val="left"/>
-      <w:pPr>
-        <w:ind w:left="3405" w:hanging="360"/>
-      </w:pPr>
-    </w:lvl>
-    <w:lvl w:ilvl="5" w:tentative="1">
-      <w:start w:val="1"/>
-      <w:numFmt w:val="lowerRoman"/>
-      <w:lvlText w:val="%6."/>
-      <w:lvlJc w:val="right"/>
-      <w:pPr>
-        <w:ind w:left="4125" w:hanging="180"/>
-      </w:pPr>
-    </w:lvl>
-    <w:lvl w:ilvl="6" w:tentative="1">
-      <w:start w:val="1"/>
-      <w:numFmt w:val="decimal"/>
-      <w:lvlText w:val="%7."/>
-      <w:lvlJc w:val="left"/>
-      <w:pPr>
-        <w:ind w:left="4845" w:hanging="360"/>
-      </w:pPr>
-    </w:lvl>
-    <w:lvl w:ilvl="7" w:tentative="1">
-      <w:start w:val="1"/>
-      <w:numFmt w:val="lowerLetter"/>
-      <w:lvlText w:val="%8."/>
-      <w:lvlJc w:val="left"/>
-      <w:pPr>
-        <w:ind w:left="5565" w:hanging="360"/>
-      </w:pPr>
-    </w:lvl>
-    <w:lvl w:ilvl="8" w:tentative="1">
-      <w:start w:val="1"/>
-      <w:numFmt w:val="lowerRoman"/>
-      <w:lvlText w:val="%9."/>
-      <w:lvlJc w:val="right"/>
-      <w:pPr>
-        <w:ind w:left="6285" w:hanging="180"/>
-      </w:pPr>
-    </w:lvl>
-  </w:abstractNum>
-  <w:abstractNum w:abstractNumId="1407954801">
-    <w:nsid w:val="53EBAF71"/>
-    <w:multiLevelType w:val="multilevel"/>
-    <w:tmpl w:val="53EBAF71"/>
-    <w:lvl w:ilvl="0" w:tentative="1">
-      <w:start w:val="1"/>
-      <w:numFmt w:val="decimal"/>
-      <w:lvlText w:val="%1."/>
-      <w:lvlJc w:val="left"/>
-      <w:pPr>
-        <w:ind w:left="720" w:hanging="360"/>
-      </w:pPr>
-    </w:lvl>
-    <w:lvl w:ilvl="1" w:tentative="1">
-      <w:start w:val="1"/>
-      <w:numFmt w:val="lowerLetter"/>
-      <w:lvlText w:val="%2."/>
-      <w:lvlJc w:val="left"/>
-      <w:pPr>
-        <w:ind w:left="1440" w:hanging="360"/>
-      </w:pPr>
-    </w:lvl>
-    <w:lvl w:ilvl="2" w:tentative="1">
-      <w:start w:val="1"/>
-      <w:numFmt w:val="lowerRoman"/>
-      <w:lvlText w:val="%3."/>
-      <w:lvlJc w:val="right"/>
-      <w:pPr>
-        <w:ind w:left="2160" w:hanging="180"/>
-      </w:pPr>
-    </w:lvl>
-    <w:lvl w:ilvl="3" w:tentative="1">
-      <w:start w:val="1"/>
-      <w:numFmt w:val="decimal"/>
-      <w:lvlText w:val="%4."/>
-      <w:lvlJc w:val="left"/>
-      <w:pPr>
-        <w:ind w:left="2880" w:hanging="360"/>
-      </w:pPr>
-    </w:lvl>
-    <w:lvl w:ilvl="4" w:tentative="1">
-      <w:start w:val="1"/>
-      <w:numFmt w:val="lowerLetter"/>
-      <w:lvlText w:val="%5."/>
-      <w:lvlJc w:val="left"/>
-      <w:pPr>
-        <w:ind w:left="3600" w:hanging="360"/>
-      </w:pPr>
-    </w:lvl>
-    <w:lvl w:ilvl="5" w:tentative="1">
-      <w:start w:val="1"/>
-      <w:numFmt w:val="lowerRoman"/>
-      <w:lvlText w:val="%6."/>
-      <w:lvlJc w:val="right"/>
-      <w:pPr>
-        <w:ind w:left="4320" w:hanging="180"/>
-      </w:pPr>
-    </w:lvl>
-    <w:lvl w:ilvl="6" w:tentative="1">
-      <w:start w:val="1"/>
-      <w:numFmt w:val="decimal"/>
-      <w:lvlText w:val="%7."/>
-      <w:lvlJc w:val="left"/>
-      <w:pPr>
-        <w:ind w:left="5040" w:hanging="360"/>
-      </w:pPr>
-    </w:lvl>
-    <w:lvl w:ilvl="7" w:tentative="1">
-      <w:start w:val="1"/>
-      <w:numFmt w:val="lowerLetter"/>
-      <w:lvlText w:val="%8."/>
-      <w:lvlJc w:val="left"/>
-      <w:pPr>
-        <w:ind w:left="5760" w:hanging="360"/>
-      </w:pPr>
-    </w:lvl>
-    <w:lvl w:ilvl="8" w:tentative="1">
-      <w:start w:val="1"/>
-      <w:numFmt w:val="lowerRoman"/>
-      <w:lvlText w:val="%9."/>
-      <w:lvlJc w:val="right"/>
-      <w:pPr>
-        <w:ind w:left="6480" w:hanging="180"/>
-      </w:pPr>
-    </w:lvl>
-  </w:abstractNum>
-  <w:abstractNum w:abstractNumId="1407955105">
-    <w:nsid w:val="53EBB0A1"/>
-    <w:multiLevelType w:val="multilevel"/>
-    <w:tmpl w:val="53EBB0A1"/>
-    <w:lvl w:ilvl="0" w:tentative="1">
-      <w:start w:val="1"/>
-      <w:numFmt w:val="decimal"/>
-      <w:lvlText w:val="%1."/>
-      <w:lvlJc w:val="left"/>
-      <w:pPr>
-        <w:ind w:left="720" w:hanging="360"/>
-      </w:pPr>
-    </w:lvl>
-    <w:lvl w:ilvl="1" w:tentative="1">
-      <w:start w:val="1"/>
-      <w:numFmt w:val="lowerLetter"/>
-      <w:lvlText w:val="%2."/>
-      <w:lvlJc w:val="left"/>
-      <w:pPr>
-        <w:ind w:left="1440" w:hanging="360"/>
-      </w:pPr>
-    </w:lvl>
-    <w:lvl w:ilvl="2" w:tentative="1">
-      <w:start w:val="1"/>
-      <w:numFmt w:val="lowerRoman"/>
-      <w:lvlText w:val="%3."/>
-      <w:lvlJc w:val="right"/>
-      <w:pPr>
-        <w:ind w:left="2160" w:hanging="180"/>
-      </w:pPr>
-    </w:lvl>
-    <w:lvl w:ilvl="3" w:tentative="1">
-      <w:start w:val="1"/>
-      <w:numFmt w:val="decimal"/>
-      <w:lvlText w:val="%4."/>
-      <w:lvlJc w:val="left"/>
-      <w:pPr>
-        <w:ind w:left="2880" w:hanging="360"/>
-      </w:pPr>
-    </w:lvl>
-    <w:lvl w:ilvl="4" w:tentative="1">
-      <w:start w:val="1"/>
-      <w:numFmt w:val="lowerLetter"/>
-      <w:lvlText w:val="%5."/>
-      <w:lvlJc w:val="left"/>
-      <w:pPr>
-        <w:ind w:left="3600" w:hanging="360"/>
-      </w:pPr>
-    </w:lvl>
-    <w:lvl w:ilvl="5" w:tentative="1">
-      <w:start w:val="1"/>
-      <w:numFmt w:val="lowerRoman"/>
-      <w:lvlText w:val="%6."/>
-      <w:lvlJc w:val="right"/>
-      <w:pPr>
-        <w:ind w:left="4320" w:hanging="180"/>
-      </w:pPr>
-    </w:lvl>
-    <w:lvl w:ilvl="6" w:tentative="1">
-      <w:start w:val="1"/>
-      <w:numFmt w:val="decimal"/>
-      <w:lvlText w:val="%7."/>
-      <w:lvlJc w:val="left"/>
-      <w:pPr>
-        <w:ind w:left="5040" w:hanging="360"/>
-      </w:pPr>
-    </w:lvl>
-    <w:lvl w:ilvl="7" w:tentative="1">
-      <w:start w:val="1"/>
-      <w:numFmt w:val="lowerLetter"/>
-      <w:lvlText w:val="%8."/>
-      <w:lvlJc w:val="left"/>
-      <w:pPr>
-        <w:ind w:left="5760" w:hanging="360"/>
-      </w:pPr>
-    </w:lvl>
-    <w:lvl w:ilvl="8" w:tentative="1">
-      <w:start w:val="1"/>
-      <w:numFmt w:val="lowerRoman"/>
-      <w:lvlText w:val="%9."/>
-      <w:lvlJc w:val="right"/>
-      <w:pPr>
-        <w:ind w:left="6480" w:hanging="180"/>
-      </w:pPr>
-    </w:lvl>
-  </w:abstractNum>
-  <w:abstractNum w:abstractNumId="1407955371">
-    <w:nsid w:val="53EBB1AB"/>
-    <w:multiLevelType w:val="multilevel"/>
-    <w:tmpl w:val="53EBB1AB"/>
-    <w:lvl w:ilvl="0" w:tentative="1">
-      <w:start w:val="1"/>
-      <w:numFmt w:val="decimal"/>
-      <w:lvlText w:val="%1."/>
-      <w:lvlJc w:val="left"/>
-      <w:pPr>
-        <w:ind w:left="720" w:hanging="360"/>
-      </w:pPr>
-    </w:lvl>
-    <w:lvl w:ilvl="1" w:tentative="1">
-      <w:start w:val="1"/>
-      <w:numFmt w:val="lowerLetter"/>
-      <w:lvlText w:val="%2."/>
-      <w:lvlJc w:val="left"/>
-      <w:pPr>
-        <w:ind w:left="1440" w:hanging="360"/>
-      </w:pPr>
-    </w:lvl>
-    <w:lvl w:ilvl="2" w:tentative="1">
-      <w:start w:val="1"/>
-      <w:numFmt w:val="lowerRoman"/>
-      <w:lvlText w:val="%3."/>
-      <w:lvlJc w:val="right"/>
-      <w:pPr>
-        <w:ind w:left="2160" w:hanging="180"/>
-      </w:pPr>
-    </w:lvl>
-    <w:lvl w:ilvl="3" w:tentative="1">
-      <w:start w:val="1"/>
-      <w:numFmt w:val="decimal"/>
-      <w:lvlText w:val="%4."/>
-      <w:lvlJc w:val="left"/>
-      <w:pPr>
-        <w:ind w:left="2880" w:hanging="360"/>
-      </w:pPr>
-    </w:lvl>
-    <w:lvl w:ilvl="4" w:tentative="1">
-      <w:start w:val="1"/>
-      <w:numFmt w:val="lowerLetter"/>
-      <w:lvlText w:val="%5."/>
-      <w:lvlJc w:val="left"/>
-      <w:pPr>
-        <w:ind w:left="3600" w:hanging="360"/>
-      </w:pPr>
-    </w:lvl>
-    <w:lvl w:ilvl="5" w:tentative="1">
-      <w:start w:val="1"/>
-      <w:numFmt w:val="lowerRoman"/>
-      <w:lvlText w:val="%6."/>
-      <w:lvlJc w:val="right"/>
-      <w:pPr>
-        <w:ind w:left="4320" w:hanging="180"/>
-      </w:pPr>
-    </w:lvl>
-    <w:lvl w:ilvl="6" w:tentative="1">
-      <w:start w:val="1"/>
-      <w:numFmt w:val="decimal"/>
-      <w:lvlText w:val="%7."/>
-      <w:lvlJc w:val="left"/>
-      <w:pPr>
-        <w:ind w:left="5040" w:hanging="360"/>
-      </w:pPr>
-    </w:lvl>
-    <w:lvl w:ilvl="7" w:tentative="1">
-      <w:start w:val="1"/>
-      <w:numFmt w:val="lowerLetter"/>
-      <w:lvlText w:val="%8."/>
-      <w:lvlJc w:val="left"/>
-      <w:pPr>
-        <w:ind w:left="5760" w:hanging="360"/>
-      </w:pPr>
-    </w:lvl>
-    <w:lvl w:ilvl="8" w:tentative="1">
-      <w:start w:val="1"/>
-      <w:numFmt w:val="lowerRoman"/>
-      <w:lvlText w:val="%9."/>
-      <w:lvlJc w:val="right"/>
-      <w:pPr>
-        <w:ind w:left="6480" w:hanging="180"/>
-      </w:pPr>
-    </w:lvl>
-  </w:abstractNum>
   <w:abstractNum w:abstractNumId="1407956559">
     <w:nsid w:val="53EBB64F"/>
     <w:multiLevelType w:val="multilevel"/>
@@ -19175,6 +20938,46 @@
       </w:pPr>
     </w:lvl>
   </w:abstractNum>
+  <w:abstractNum w:abstractNumId="1410412574">
+    <w:nsid w:val="5411301E"/>
+    <w:multiLevelType w:val="singleLevel"/>
+    <w:tmpl w:val="5411301E"/>
+    <w:lvl w:ilvl="0" w:tentative="1">
+      <w:start w:val="1"/>
+      <w:numFmt w:val="decimal"/>
+      <w:lvlText w:val="%1."/>
+      <w:lvlJc w:val="left"/>
+      <w:pPr>
+        <w:tabs>
+          <w:tab w:val="left" w:pos="425"/>
+        </w:tabs>
+        <w:ind w:left="425" w:hanging="425"/>
+      </w:pPr>
+      <w:rPr>
+        <w:rFonts w:hint="default"/>
+      </w:rPr>
+    </w:lvl>
+  </w:abstractNum>
+  <w:abstractNum w:abstractNumId="1410410585">
+    <w:nsid w:val="54112859"/>
+    <w:multiLevelType w:val="singleLevel"/>
+    <w:tmpl w:val="54112859"/>
+    <w:lvl w:ilvl="0" w:tentative="1">
+      <w:start w:val="1"/>
+      <w:numFmt w:val="decimal"/>
+      <w:lvlText w:val="%1."/>
+      <w:lvlJc w:val="left"/>
+      <w:pPr>
+        <w:tabs>
+          <w:tab w:val="left" w:pos="425"/>
+        </w:tabs>
+        <w:ind w:left="425" w:hanging="425"/>
+      </w:pPr>
+      <w:rPr>
+        <w:rFonts w:hint="default"/>
+      </w:rPr>
+    </w:lvl>
+  </w:abstractNum>
   <w:abstractNum w:abstractNumId="1410442780">
     <w:nsid w:val="5411A61C"/>
     <w:multiLevelType w:val="singleLevel"/>
@@ -19249,1068 +21052,6 @@
           <w:tab w:val="left" w:pos="425"/>
         </w:tabs>
         <w:ind w:left="425" w:hanging="425"/>
-      </w:pPr>
-      <w:rPr>
-        <w:rFonts w:hint="default"/>
-      </w:rPr>
-    </w:lvl>
-  </w:abstractNum>
-  <w:abstractNum w:abstractNumId="1410412574">
-    <w:nsid w:val="5411301E"/>
-    <w:multiLevelType w:val="singleLevel"/>
-    <w:tmpl w:val="5411301E"/>
-    <w:lvl w:ilvl="0" w:tentative="1">
-      <w:start w:val="1"/>
-      <w:numFmt w:val="decimal"/>
-      <w:lvlText w:val="%1."/>
-      <w:lvlJc w:val="left"/>
-      <w:pPr>
-        <w:tabs>
-          <w:tab w:val="left" w:pos="425"/>
-        </w:tabs>
-        <w:ind w:left="425" w:hanging="425"/>
-      </w:pPr>
-      <w:rPr>
-        <w:rFonts w:hint="default"/>
-      </w:rPr>
-    </w:lvl>
-  </w:abstractNum>
-  <w:abstractNum w:abstractNumId="1410410585">
-    <w:nsid w:val="54112859"/>
-    <w:multiLevelType w:val="singleLevel"/>
-    <w:tmpl w:val="54112859"/>
-    <w:lvl w:ilvl="0" w:tentative="1">
-      <w:start w:val="1"/>
-      <w:numFmt w:val="decimal"/>
-      <w:lvlText w:val="%1."/>
-      <w:lvlJc w:val="left"/>
-      <w:pPr>
-        <w:tabs>
-          <w:tab w:val="left" w:pos="425"/>
-        </w:tabs>
-        <w:ind w:left="425" w:hanging="425"/>
-      </w:pPr>
-      <w:rPr>
-        <w:rFonts w:hint="default"/>
-      </w:rPr>
-    </w:lvl>
-  </w:abstractNum>
-  <w:abstractNum w:abstractNumId="1410411895">
-    <w:nsid w:val="54112D77"/>
-    <w:multiLevelType w:val="multilevel"/>
-    <w:tmpl w:val="54112D77"/>
-    <w:lvl w:ilvl="0" w:tentative="1">
-      <w:start w:val="1"/>
-      <w:numFmt w:val="decimal"/>
-      <w:lvlText w:val="%1."/>
-      <w:lvlJc w:val="left"/>
-      <w:pPr>
-        <w:ind w:left="525" w:hanging="360"/>
-      </w:pPr>
-      <w:rPr>
-        <w:rFonts w:hint="default"/>
-      </w:rPr>
-    </w:lvl>
-    <w:lvl w:ilvl="1" w:tentative="1">
-      <w:start w:val="1"/>
-      <w:numFmt w:val="lowerLetter"/>
-      <w:lvlText w:val="%2."/>
-      <w:lvlJc w:val="left"/>
-      <w:pPr>
-        <w:ind w:left="1245" w:hanging="360"/>
-      </w:pPr>
-    </w:lvl>
-    <w:lvl w:ilvl="2" w:tentative="1">
-      <w:start w:val="1"/>
-      <w:numFmt w:val="lowerRoman"/>
-      <w:lvlText w:val="%3."/>
-      <w:lvlJc w:val="right"/>
-      <w:pPr>
-        <w:ind w:left="1965" w:hanging="180"/>
-      </w:pPr>
-    </w:lvl>
-    <w:lvl w:ilvl="3" w:tentative="1">
-      <w:start w:val="1"/>
-      <w:numFmt w:val="decimal"/>
-      <w:lvlText w:val="%4."/>
-      <w:lvlJc w:val="left"/>
-      <w:pPr>
-        <w:ind w:left="2685" w:hanging="360"/>
-      </w:pPr>
-    </w:lvl>
-    <w:lvl w:ilvl="4" w:tentative="1">
-      <w:start w:val="1"/>
-      <w:numFmt w:val="lowerLetter"/>
-      <w:lvlText w:val="%5."/>
-      <w:lvlJc w:val="left"/>
-      <w:pPr>
-        <w:ind w:left="3405" w:hanging="360"/>
-      </w:pPr>
-    </w:lvl>
-    <w:lvl w:ilvl="5" w:tentative="1">
-      <w:start w:val="1"/>
-      <w:numFmt w:val="lowerRoman"/>
-      <w:lvlText w:val="%6."/>
-      <w:lvlJc w:val="right"/>
-      <w:pPr>
-        <w:ind w:left="4125" w:hanging="180"/>
-      </w:pPr>
-    </w:lvl>
-    <w:lvl w:ilvl="6" w:tentative="1">
-      <w:start w:val="1"/>
-      <w:numFmt w:val="decimal"/>
-      <w:lvlText w:val="%7."/>
-      <w:lvlJc w:val="left"/>
-      <w:pPr>
-        <w:ind w:left="4845" w:hanging="360"/>
-      </w:pPr>
-    </w:lvl>
-    <w:lvl w:ilvl="7" w:tentative="1">
-      <w:start w:val="1"/>
-      <w:numFmt w:val="lowerLetter"/>
-      <w:lvlText w:val="%8."/>
-      <w:lvlJc w:val="left"/>
-      <w:pPr>
-        <w:ind w:left="5565" w:hanging="360"/>
-      </w:pPr>
-    </w:lvl>
-    <w:lvl w:ilvl="8" w:tentative="1">
-      <w:start w:val="1"/>
-      <w:numFmt w:val="lowerRoman"/>
-      <w:lvlText w:val="%9."/>
-      <w:lvlJc w:val="right"/>
-      <w:pPr>
-        <w:ind w:left="6285" w:hanging="180"/>
-      </w:pPr>
-    </w:lvl>
-  </w:abstractNum>
-  <w:abstractNum w:abstractNumId="1410411978">
-    <w:nsid w:val="54112DCA"/>
-    <w:multiLevelType w:val="singleLevel"/>
-    <w:tmpl w:val="54112DCA"/>
-    <w:lvl w:ilvl="0" w:tentative="1">
-      <w:start w:val="1"/>
-      <w:numFmt w:val="decimal"/>
-      <w:lvlText w:val="%1."/>
-      <w:lvlJc w:val="left"/>
-      <w:pPr>
-        <w:tabs>
-          <w:tab w:val="left" w:pos="425"/>
-        </w:tabs>
-        <w:ind w:left="425" w:hanging="425"/>
-      </w:pPr>
-      <w:rPr>
-        <w:rFonts w:hint="default"/>
-      </w:rPr>
-    </w:lvl>
-  </w:abstractNum>
-  <w:abstractNum w:abstractNumId="1410443328">
-    <w:nsid w:val="5411A840"/>
-    <w:multiLevelType w:val="singleLevel"/>
-    <w:tmpl w:val="5411A840"/>
-    <w:lvl w:ilvl="0" w:tentative="1">
-      <w:start w:val="1"/>
-      <w:numFmt w:val="decimal"/>
-      <w:lvlText w:val="%1."/>
-      <w:lvlJc w:val="left"/>
-      <w:pPr>
-        <w:tabs>
-          <w:tab w:val="left" w:pos="425"/>
-        </w:tabs>
-        <w:ind w:left="425" w:leftChars="0" w:hanging="425" w:firstLineChars="0"/>
-      </w:pPr>
-      <w:rPr>
-        <w:rFonts w:hint="default"/>
-      </w:rPr>
-    </w:lvl>
-  </w:abstractNum>
-  <w:abstractNum w:abstractNumId="1410401480">
-    <w:nsid w:val="541104C8"/>
-    <w:multiLevelType w:val="multilevel"/>
-    <w:tmpl w:val="541104C8"/>
-    <w:lvl w:ilvl="0" w:tentative="1">
-      <w:start w:val="1"/>
-      <w:numFmt w:val="decimal"/>
-      <w:lvlText w:val="%1."/>
-      <w:lvlJc w:val="left"/>
-      <w:pPr>
-        <w:ind w:left="720" w:hanging="360"/>
-      </w:pPr>
-    </w:lvl>
-    <w:lvl w:ilvl="1" w:tentative="1">
-      <w:start w:val="1"/>
-      <w:numFmt w:val="lowerLetter"/>
-      <w:lvlText w:val="%2."/>
-      <w:lvlJc w:val="left"/>
-      <w:pPr>
-        <w:ind w:left="1440" w:hanging="360"/>
-      </w:pPr>
-    </w:lvl>
-    <w:lvl w:ilvl="2" w:tentative="1">
-      <w:start w:val="1"/>
-      <w:numFmt w:val="lowerRoman"/>
-      <w:lvlText w:val="%3."/>
-      <w:lvlJc w:val="right"/>
-      <w:pPr>
-        <w:ind w:left="2160" w:hanging="180"/>
-      </w:pPr>
-    </w:lvl>
-    <w:lvl w:ilvl="3" w:tentative="1">
-      <w:start w:val="1"/>
-      <w:numFmt w:val="decimal"/>
-      <w:lvlText w:val="%4."/>
-      <w:lvlJc w:val="left"/>
-      <w:pPr>
-        <w:ind w:left="2880" w:hanging="360"/>
-      </w:pPr>
-    </w:lvl>
-    <w:lvl w:ilvl="4" w:tentative="1">
-      <w:start w:val="1"/>
-      <w:numFmt w:val="lowerLetter"/>
-      <w:lvlText w:val="%5."/>
-      <w:lvlJc w:val="left"/>
-      <w:pPr>
-        <w:ind w:left="3600" w:hanging="360"/>
-      </w:pPr>
-    </w:lvl>
-    <w:lvl w:ilvl="5" w:tentative="1">
-      <w:start w:val="1"/>
-      <w:numFmt w:val="lowerRoman"/>
-      <w:lvlText w:val="%6."/>
-      <w:lvlJc w:val="right"/>
-      <w:pPr>
-        <w:ind w:left="4320" w:hanging="180"/>
-      </w:pPr>
-    </w:lvl>
-    <w:lvl w:ilvl="6" w:tentative="1">
-      <w:start w:val="1"/>
-      <w:numFmt w:val="decimal"/>
-      <w:lvlText w:val="%7."/>
-      <w:lvlJc w:val="left"/>
-      <w:pPr>
-        <w:ind w:left="5040" w:hanging="360"/>
-      </w:pPr>
-    </w:lvl>
-    <w:lvl w:ilvl="7" w:tentative="1">
-      <w:start w:val="1"/>
-      <w:numFmt w:val="lowerLetter"/>
-      <w:lvlText w:val="%8."/>
-      <w:lvlJc w:val="left"/>
-      <w:pPr>
-        <w:ind w:left="5760" w:hanging="360"/>
-      </w:pPr>
-    </w:lvl>
-    <w:lvl w:ilvl="8" w:tentative="1">
-      <w:start w:val="1"/>
-      <w:numFmt w:val="lowerRoman"/>
-      <w:lvlText w:val="%9."/>
-      <w:lvlJc w:val="right"/>
-      <w:pPr>
-        <w:ind w:left="6480" w:hanging="180"/>
-      </w:pPr>
-    </w:lvl>
-  </w:abstractNum>
-  <w:abstractNum w:abstractNumId="1407956674">
-    <w:nsid w:val="53EBB6C2"/>
-    <w:multiLevelType w:val="multilevel"/>
-    <w:tmpl w:val="53EBB6C2"/>
-    <w:lvl w:ilvl="0" w:tentative="1">
-      <w:start w:val="1"/>
-      <w:numFmt w:val="decimal"/>
-      <w:lvlText w:val="%1."/>
-      <w:lvlJc w:val="left"/>
-      <w:pPr>
-        <w:ind w:left="720" w:hanging="360"/>
-      </w:pPr>
-    </w:lvl>
-    <w:lvl w:ilvl="1" w:tentative="1">
-      <w:start w:val="1"/>
-      <w:numFmt w:val="lowerLetter"/>
-      <w:lvlText w:val="%2."/>
-      <w:lvlJc w:val="left"/>
-      <w:pPr>
-        <w:ind w:left="1440" w:hanging="360"/>
-      </w:pPr>
-    </w:lvl>
-    <w:lvl w:ilvl="2" w:tentative="1">
-      <w:start w:val="1"/>
-      <w:numFmt w:val="lowerRoman"/>
-      <w:lvlText w:val="%3."/>
-      <w:lvlJc w:val="right"/>
-      <w:pPr>
-        <w:ind w:left="2160" w:hanging="180"/>
-      </w:pPr>
-    </w:lvl>
-    <w:lvl w:ilvl="3" w:tentative="1">
-      <w:start w:val="1"/>
-      <w:numFmt w:val="decimal"/>
-      <w:lvlText w:val="%4."/>
-      <w:lvlJc w:val="left"/>
-      <w:pPr>
-        <w:ind w:left="2880" w:hanging="360"/>
-      </w:pPr>
-    </w:lvl>
-    <w:lvl w:ilvl="4" w:tentative="1">
-      <w:start w:val="1"/>
-      <w:numFmt w:val="lowerLetter"/>
-      <w:lvlText w:val="%5."/>
-      <w:lvlJc w:val="left"/>
-      <w:pPr>
-        <w:ind w:left="3600" w:hanging="360"/>
-      </w:pPr>
-    </w:lvl>
-    <w:lvl w:ilvl="5" w:tentative="1">
-      <w:start w:val="1"/>
-      <w:numFmt w:val="lowerRoman"/>
-      <w:lvlText w:val="%6."/>
-      <w:lvlJc w:val="right"/>
-      <w:pPr>
-        <w:ind w:left="4320" w:hanging="180"/>
-      </w:pPr>
-    </w:lvl>
-    <w:lvl w:ilvl="6" w:tentative="1">
-      <w:start w:val="1"/>
-      <w:numFmt w:val="decimal"/>
-      <w:lvlText w:val="%7."/>
-      <w:lvlJc w:val="left"/>
-      <w:pPr>
-        <w:ind w:left="5040" w:hanging="360"/>
-      </w:pPr>
-    </w:lvl>
-    <w:lvl w:ilvl="7" w:tentative="1">
-      <w:start w:val="1"/>
-      <w:numFmt w:val="lowerLetter"/>
-      <w:lvlText w:val="%8."/>
-      <w:lvlJc w:val="left"/>
-      <w:pPr>
-        <w:ind w:left="5760" w:hanging="360"/>
-      </w:pPr>
-    </w:lvl>
-    <w:lvl w:ilvl="8" w:tentative="1">
-      <w:start w:val="1"/>
-      <w:numFmt w:val="lowerRoman"/>
-      <w:lvlText w:val="%9."/>
-      <w:lvlJc w:val="right"/>
-      <w:pPr>
-        <w:ind w:left="6480" w:hanging="180"/>
-      </w:pPr>
-    </w:lvl>
-  </w:abstractNum>
-  <w:abstractNum w:abstractNumId="1407958081">
-    <w:nsid w:val="53EBBC41"/>
-    <w:multiLevelType w:val="multilevel"/>
-    <w:tmpl w:val="53EBBC41"/>
-    <w:lvl w:ilvl="0" w:tentative="1">
-      <w:start w:val="1"/>
-      <w:numFmt w:val="decimal"/>
-      <w:lvlText w:val="%1."/>
-      <w:lvlJc w:val="left"/>
-      <w:pPr>
-        <w:ind w:left="720" w:hanging="360"/>
-      </w:pPr>
-    </w:lvl>
-    <w:lvl w:ilvl="1" w:tentative="1">
-      <w:start w:val="1"/>
-      <w:numFmt w:val="lowerLetter"/>
-      <w:lvlText w:val="%2."/>
-      <w:lvlJc w:val="left"/>
-      <w:pPr>
-        <w:ind w:left="1440" w:hanging="360"/>
-      </w:pPr>
-    </w:lvl>
-    <w:lvl w:ilvl="2" w:tentative="1">
-      <w:start w:val="1"/>
-      <w:numFmt w:val="lowerRoman"/>
-      <w:lvlText w:val="%3."/>
-      <w:lvlJc w:val="right"/>
-      <w:pPr>
-        <w:ind w:left="2160" w:hanging="180"/>
-      </w:pPr>
-    </w:lvl>
-    <w:lvl w:ilvl="3" w:tentative="1">
-      <w:start w:val="1"/>
-      <w:numFmt w:val="decimal"/>
-      <w:lvlText w:val="%4."/>
-      <w:lvlJc w:val="left"/>
-      <w:pPr>
-        <w:ind w:left="2880" w:hanging="360"/>
-      </w:pPr>
-    </w:lvl>
-    <w:lvl w:ilvl="4" w:tentative="1">
-      <w:start w:val="1"/>
-      <w:numFmt w:val="lowerLetter"/>
-      <w:lvlText w:val="%5."/>
-      <w:lvlJc w:val="left"/>
-      <w:pPr>
-        <w:ind w:left="3600" w:hanging="360"/>
-      </w:pPr>
-    </w:lvl>
-    <w:lvl w:ilvl="5" w:tentative="1">
-      <w:start w:val="1"/>
-      <w:numFmt w:val="lowerRoman"/>
-      <w:lvlText w:val="%6."/>
-      <w:lvlJc w:val="right"/>
-      <w:pPr>
-        <w:ind w:left="4320" w:hanging="180"/>
-      </w:pPr>
-    </w:lvl>
-    <w:lvl w:ilvl="6" w:tentative="1">
-      <w:start w:val="1"/>
-      <w:numFmt w:val="decimal"/>
-      <w:lvlText w:val="%7."/>
-      <w:lvlJc w:val="left"/>
-      <w:pPr>
-        <w:ind w:left="5040" w:hanging="360"/>
-      </w:pPr>
-    </w:lvl>
-    <w:lvl w:ilvl="7" w:tentative="1">
-      <w:start w:val="1"/>
-      <w:numFmt w:val="lowerLetter"/>
-      <w:lvlText w:val="%8."/>
-      <w:lvlJc w:val="left"/>
-      <w:pPr>
-        <w:ind w:left="5760" w:hanging="360"/>
-      </w:pPr>
-    </w:lvl>
-    <w:lvl w:ilvl="8" w:tentative="1">
-      <w:start w:val="1"/>
-      <w:numFmt w:val="lowerRoman"/>
-      <w:lvlText w:val="%9."/>
-      <w:lvlJc w:val="right"/>
-      <w:pPr>
-        <w:ind w:left="6480" w:hanging="180"/>
-      </w:pPr>
-    </w:lvl>
-  </w:abstractNum>
-  <w:abstractNum w:abstractNumId="1410406175">
-    <w:nsid w:val="5411171F"/>
-    <w:multiLevelType w:val="singleLevel"/>
-    <w:tmpl w:val="5411171F"/>
-    <w:lvl w:ilvl="0" w:tentative="1">
-      <w:start w:val="1"/>
-      <w:numFmt w:val="decimal"/>
-      <w:lvlText w:val="%1."/>
-      <w:lvlJc w:val="left"/>
-      <w:pPr>
-        <w:tabs>
-          <w:tab w:val="left" w:pos="845"/>
-        </w:tabs>
-        <w:ind w:left="425" w:hanging="425"/>
-      </w:pPr>
-      <w:rPr>
-        <w:rFonts w:hint="default"/>
-      </w:rPr>
-    </w:lvl>
-  </w:abstractNum>
-  <w:abstractNum w:abstractNumId="1410401965">
-    <w:nsid w:val="541106AD"/>
-    <w:multiLevelType w:val="singleLevel"/>
-    <w:tmpl w:val="541106AD"/>
-    <w:lvl w:ilvl="0" w:tentative="1">
-      <w:start w:val="1"/>
-      <w:numFmt w:val="decimal"/>
-      <w:lvlText w:val="%1."/>
-      <w:lvlJc w:val="left"/>
-      <w:pPr>
-        <w:tabs>
-          <w:tab w:val="left" w:pos="5"/>
-        </w:tabs>
-        <w:ind w:left="425" w:hanging="425"/>
-      </w:pPr>
-      <w:rPr>
-        <w:rFonts w:hint="default"/>
-      </w:rPr>
-    </w:lvl>
-  </w:abstractNum>
-  <w:abstractNum w:abstractNumId="1410402107">
-    <w:nsid w:val="5411073B"/>
-    <w:multiLevelType w:val="singleLevel"/>
-    <w:tmpl w:val="5411073B"/>
-    <w:lvl w:ilvl="0" w:tentative="1">
-      <w:start w:val="1"/>
-      <w:numFmt w:val="decimal"/>
-      <w:lvlText w:val="%1."/>
-      <w:lvlJc w:val="left"/>
-      <w:pPr>
-        <w:tabs>
-          <w:tab w:val="left" w:pos="845"/>
-        </w:tabs>
-        <w:ind w:left="425" w:hanging="425"/>
-      </w:pPr>
-      <w:rPr>
-        <w:rFonts w:hint="default"/>
-      </w:rPr>
-    </w:lvl>
-  </w:abstractNum>
-  <w:abstractNum w:abstractNumId="1410404377">
-    <w:nsid w:val="54111019"/>
-    <w:multiLevelType w:val="singleLevel"/>
-    <w:tmpl w:val="54111019"/>
-    <w:lvl w:ilvl="0" w:tentative="1">
-      <w:start w:val="1"/>
-      <w:numFmt w:val="decimal"/>
-      <w:lvlText w:val="%1."/>
-      <w:lvlJc w:val="left"/>
-      <w:pPr>
-        <w:tabs>
-          <w:tab w:val="left" w:pos="1265"/>
-        </w:tabs>
-        <w:ind w:left="425" w:hanging="425"/>
-      </w:pPr>
-      <w:rPr>
-        <w:rFonts w:hint="default"/>
-      </w:rPr>
-    </w:lvl>
-  </w:abstractNum>
-  <w:abstractNum w:abstractNumId="1410406095">
-    <w:nsid w:val="541116CF"/>
-    <w:multiLevelType w:val="singleLevel"/>
-    <w:tmpl w:val="541116CF"/>
-    <w:lvl w:ilvl="0" w:tentative="1">
-      <w:start w:val="1"/>
-      <w:numFmt w:val="decimal"/>
-      <w:lvlText w:val="%1."/>
-      <w:lvlJc w:val="left"/>
-      <w:pPr>
-        <w:tabs>
-          <w:tab w:val="left" w:pos="845"/>
-        </w:tabs>
-        <w:ind w:left="425" w:hanging="425"/>
-      </w:pPr>
-      <w:rPr>
-        <w:rFonts w:hint="default"/>
-      </w:rPr>
-    </w:lvl>
-  </w:abstractNum>
-  <w:abstractNum w:abstractNumId="1407958146">
-    <w:nsid w:val="53EBBC82"/>
-    <w:multiLevelType w:val="multilevel"/>
-    <w:tmpl w:val="53EBBC82"/>
-    <w:lvl w:ilvl="0" w:tentative="1">
-      <w:start w:val="1"/>
-      <w:numFmt w:val="decimal"/>
-      <w:lvlText w:val="%1."/>
-      <w:lvlJc w:val="left"/>
-      <w:pPr>
-        <w:ind w:left="720" w:hanging="360"/>
-      </w:pPr>
-    </w:lvl>
-    <w:lvl w:ilvl="1" w:tentative="1">
-      <w:start w:val="1"/>
-      <w:numFmt w:val="lowerLetter"/>
-      <w:lvlText w:val="%2."/>
-      <w:lvlJc w:val="left"/>
-      <w:pPr>
-        <w:ind w:left="1440" w:hanging="360"/>
-      </w:pPr>
-    </w:lvl>
-    <w:lvl w:ilvl="2" w:tentative="1">
-      <w:start w:val="1"/>
-      <w:numFmt w:val="lowerRoman"/>
-      <w:lvlText w:val="%3."/>
-      <w:lvlJc w:val="right"/>
-      <w:pPr>
-        <w:ind w:left="2160" w:hanging="180"/>
-      </w:pPr>
-    </w:lvl>
-    <w:lvl w:ilvl="3" w:tentative="1">
-      <w:start w:val="1"/>
-      <w:numFmt w:val="decimal"/>
-      <w:lvlText w:val="%4."/>
-      <w:lvlJc w:val="left"/>
-      <w:pPr>
-        <w:ind w:left="2880" w:hanging="360"/>
-      </w:pPr>
-    </w:lvl>
-    <w:lvl w:ilvl="4" w:tentative="1">
-      <w:start w:val="1"/>
-      <w:numFmt w:val="lowerLetter"/>
-      <w:lvlText w:val="%5."/>
-      <w:lvlJc w:val="left"/>
-      <w:pPr>
-        <w:ind w:left="3600" w:hanging="360"/>
-      </w:pPr>
-    </w:lvl>
-    <w:lvl w:ilvl="5" w:tentative="1">
-      <w:start w:val="1"/>
-      <w:numFmt w:val="lowerRoman"/>
-      <w:lvlText w:val="%6."/>
-      <w:lvlJc w:val="right"/>
-      <w:pPr>
-        <w:ind w:left="4320" w:hanging="180"/>
-      </w:pPr>
-    </w:lvl>
-    <w:lvl w:ilvl="6" w:tentative="1">
-      <w:start w:val="1"/>
-      <w:numFmt w:val="decimal"/>
-      <w:lvlText w:val="%7."/>
-      <w:lvlJc w:val="left"/>
-      <w:pPr>
-        <w:ind w:left="5040" w:hanging="360"/>
-      </w:pPr>
-    </w:lvl>
-    <w:lvl w:ilvl="7" w:tentative="1">
-      <w:start w:val="1"/>
-      <w:numFmt w:val="lowerLetter"/>
-      <w:lvlText w:val="%8."/>
-      <w:lvlJc w:val="left"/>
-      <w:pPr>
-        <w:ind w:left="5760" w:hanging="360"/>
-      </w:pPr>
-    </w:lvl>
-    <w:lvl w:ilvl="8" w:tentative="1">
-      <w:start w:val="1"/>
-      <w:numFmt w:val="lowerRoman"/>
-      <w:lvlText w:val="%9."/>
-      <w:lvlJc w:val="right"/>
-      <w:pPr>
-        <w:ind w:left="6480" w:hanging="180"/>
-      </w:pPr>
-    </w:lvl>
-  </w:abstractNum>
-  <w:abstractNum w:abstractNumId="1410442650">
-    <w:nsid w:val="5411A59A"/>
-    <w:multiLevelType w:val="singleLevel"/>
-    <w:tmpl w:val="5411A59A"/>
-    <w:lvl w:ilvl="0" w:tentative="1">
-      <w:start w:val="1"/>
-      <w:numFmt w:val="decimal"/>
-      <w:lvlText w:val="%1."/>
-      <w:lvlJc w:val="left"/>
-      <w:pPr>
-        <w:tabs>
-          <w:tab w:val="left" w:pos="425"/>
-        </w:tabs>
-        <w:ind w:left="425" w:leftChars="0" w:hanging="425" w:firstLineChars="0"/>
-      </w:pPr>
-      <w:rPr>
-        <w:rFonts w:hint="default"/>
-      </w:rPr>
-    </w:lvl>
-  </w:abstractNum>
-  <w:abstractNum w:abstractNumId="806317068">
-    <w:nsid w:val="300F6C0C"/>
-    <w:multiLevelType w:val="multilevel"/>
-    <w:tmpl w:val="300F6C0C"/>
-    <w:lvl w:ilvl="0" w:tentative="1">
-      <w:start w:val="1"/>
-      <w:numFmt w:val="decimal"/>
-      <w:pStyle w:val="2"/>
-      <w:lvlText w:val="%1."/>
-      <w:lvlJc w:val="left"/>
-      <w:pPr>
-        <w:ind w:left="785" w:hanging="360"/>
-      </w:pPr>
-      <w:rPr>
-        <w:rFonts w:hint="default" w:ascii="Museo" w:hAnsi="Museo"/>
-        <w:sz w:val="36"/>
-      </w:rPr>
-    </w:lvl>
-    <w:lvl w:ilvl="1" w:tentative="1">
-      <w:start w:val="1"/>
-      <w:numFmt w:val="lowerLetter"/>
-      <w:lvlText w:val="%2."/>
-      <w:lvlJc w:val="left"/>
-      <w:pPr>
-        <w:ind w:left="1440" w:hanging="360"/>
-      </w:pPr>
-    </w:lvl>
-    <w:lvl w:ilvl="2" w:tentative="1">
-      <w:start w:val="1"/>
-      <w:numFmt w:val="lowerRoman"/>
-      <w:lvlText w:val="%3."/>
-      <w:lvlJc w:val="right"/>
-      <w:pPr>
-        <w:ind w:left="2160" w:hanging="180"/>
-      </w:pPr>
-    </w:lvl>
-    <w:lvl w:ilvl="3" w:tentative="1">
-      <w:start w:val="1"/>
-      <w:numFmt w:val="decimal"/>
-      <w:lvlText w:val="%4."/>
-      <w:lvlJc w:val="left"/>
-      <w:pPr>
-        <w:ind w:left="2880" w:hanging="360"/>
-      </w:pPr>
-    </w:lvl>
-    <w:lvl w:ilvl="4" w:tentative="1">
-      <w:start w:val="1"/>
-      <w:numFmt w:val="lowerLetter"/>
-      <w:lvlText w:val="%5."/>
-      <w:lvlJc w:val="left"/>
-      <w:pPr>
-        <w:ind w:left="3600" w:hanging="360"/>
-      </w:pPr>
-    </w:lvl>
-    <w:lvl w:ilvl="5" w:tentative="1">
-      <w:start w:val="1"/>
-      <w:numFmt w:val="lowerRoman"/>
-      <w:lvlText w:val="%6."/>
-      <w:lvlJc w:val="right"/>
-      <w:pPr>
-        <w:ind w:left="4320" w:hanging="180"/>
-      </w:pPr>
-    </w:lvl>
-    <w:lvl w:ilvl="6" w:tentative="1">
-      <w:start w:val="1"/>
-      <w:numFmt w:val="decimal"/>
-      <w:lvlText w:val="%7."/>
-      <w:lvlJc w:val="left"/>
-      <w:pPr>
-        <w:ind w:left="5040" w:hanging="360"/>
-      </w:pPr>
-    </w:lvl>
-    <w:lvl w:ilvl="7" w:tentative="1">
-      <w:start w:val="1"/>
-      <w:numFmt w:val="lowerLetter"/>
-      <w:lvlText w:val="%8."/>
-      <w:lvlJc w:val="left"/>
-      <w:pPr>
-        <w:ind w:left="5760" w:hanging="360"/>
-      </w:pPr>
-    </w:lvl>
-    <w:lvl w:ilvl="8" w:tentative="1">
-      <w:start w:val="1"/>
-      <w:numFmt w:val="lowerRoman"/>
-      <w:lvlText w:val="%9."/>
-      <w:lvlJc w:val="right"/>
-      <w:pPr>
-        <w:ind w:left="6480" w:hanging="180"/>
-      </w:pPr>
-    </w:lvl>
-  </w:abstractNum>
-  <w:abstractNum w:abstractNumId="891422975">
-    <w:nsid w:val="352208FF"/>
-    <w:multiLevelType w:val="multilevel"/>
-    <w:tmpl w:val="352208FF"/>
-    <w:lvl w:ilvl="0" w:tentative="1">
-      <w:start w:val="1"/>
-      <w:numFmt w:val="decimal"/>
-      <w:lvlText w:val="%1."/>
-      <w:lvlJc w:val="left"/>
-      <w:pPr>
-        <w:ind w:left="720" w:hanging="360"/>
-      </w:pPr>
-    </w:lvl>
-    <w:lvl w:ilvl="1" w:tentative="1">
-      <w:start w:val="1"/>
-      <w:numFmt w:val="lowerLetter"/>
-      <w:lvlText w:val="%2."/>
-      <w:lvlJc w:val="left"/>
-      <w:pPr>
-        <w:ind w:left="1440" w:hanging="360"/>
-      </w:pPr>
-    </w:lvl>
-    <w:lvl w:ilvl="2" w:tentative="1">
-      <w:start w:val="1"/>
-      <w:numFmt w:val="lowerRoman"/>
-      <w:lvlText w:val="%3."/>
-      <w:lvlJc w:val="right"/>
-      <w:pPr>
-        <w:ind w:left="2160" w:hanging="180"/>
-      </w:pPr>
-    </w:lvl>
-    <w:lvl w:ilvl="3" w:tentative="1">
-      <w:start w:val="1"/>
-      <w:numFmt w:val="decimal"/>
-      <w:lvlText w:val="%4."/>
-      <w:lvlJc w:val="left"/>
-      <w:pPr>
-        <w:ind w:left="2880" w:hanging="360"/>
-      </w:pPr>
-    </w:lvl>
-    <w:lvl w:ilvl="4" w:tentative="1">
-      <w:start w:val="1"/>
-      <w:numFmt w:val="lowerLetter"/>
-      <w:lvlText w:val="%5."/>
-      <w:lvlJc w:val="left"/>
-      <w:pPr>
-        <w:ind w:left="3600" w:hanging="360"/>
-      </w:pPr>
-    </w:lvl>
-    <w:lvl w:ilvl="5" w:tentative="1">
-      <w:start w:val="1"/>
-      <w:numFmt w:val="lowerRoman"/>
-      <w:lvlText w:val="%6."/>
-      <w:lvlJc w:val="right"/>
-      <w:pPr>
-        <w:ind w:left="4320" w:hanging="180"/>
-      </w:pPr>
-    </w:lvl>
-    <w:lvl w:ilvl="6" w:tentative="1">
-      <w:start w:val="1"/>
-      <w:numFmt w:val="decimal"/>
-      <w:lvlText w:val="%7."/>
-      <w:lvlJc w:val="left"/>
-      <w:pPr>
-        <w:ind w:left="5040" w:hanging="360"/>
-      </w:pPr>
-    </w:lvl>
-    <w:lvl w:ilvl="7" w:tentative="1">
-      <w:start w:val="1"/>
-      <w:numFmt w:val="lowerLetter"/>
-      <w:lvlText w:val="%8."/>
-      <w:lvlJc w:val="left"/>
-      <w:pPr>
-        <w:ind w:left="5760" w:hanging="360"/>
-      </w:pPr>
-    </w:lvl>
-    <w:lvl w:ilvl="8" w:tentative="1">
-      <w:start w:val="1"/>
-      <w:numFmt w:val="lowerRoman"/>
-      <w:lvlText w:val="%9."/>
-      <w:lvlJc w:val="right"/>
-      <w:pPr>
-        <w:ind w:left="6480" w:hanging="180"/>
-      </w:pPr>
-    </w:lvl>
-  </w:abstractNum>
-  <w:abstractNum w:abstractNumId="1410410476">
-    <w:nsid w:val="541127EC"/>
-    <w:multiLevelType w:val="singleLevel"/>
-    <w:tmpl w:val="541127EC"/>
-    <w:lvl w:ilvl="0" w:tentative="1">
-      <w:start w:val="1"/>
-      <w:numFmt w:val="decimal"/>
-      <w:lvlText w:val="%1."/>
-      <w:lvlJc w:val="left"/>
-      <w:pPr>
-        <w:tabs>
-          <w:tab w:val="left" w:pos="425"/>
-        </w:tabs>
-        <w:ind w:left="425" w:hanging="425"/>
-      </w:pPr>
-      <w:rPr>
-        <w:rFonts w:hint="default"/>
-      </w:rPr>
-    </w:lvl>
-  </w:abstractNum>
-  <w:abstractNum w:abstractNumId="1410402250">
-    <w:nsid w:val="541107CA"/>
-    <w:multiLevelType w:val="multilevel"/>
-    <w:tmpl w:val="541107CA"/>
-    <w:lvl w:ilvl="0" w:tentative="1">
-      <w:start w:val="1"/>
-      <w:numFmt w:val="decimal"/>
-      <w:lvlText w:val="%1."/>
-      <w:lvlJc w:val="left"/>
-      <w:pPr>
-        <w:ind w:left="720" w:hanging="360"/>
-      </w:pPr>
-    </w:lvl>
-    <w:lvl w:ilvl="1" w:tentative="1">
-      <w:start w:val="1"/>
-      <w:numFmt w:val="lowerLetter"/>
-      <w:lvlText w:val="%2."/>
-      <w:lvlJc w:val="left"/>
-      <w:pPr>
-        <w:ind w:left="1440" w:hanging="360"/>
-      </w:pPr>
-    </w:lvl>
-    <w:lvl w:ilvl="2" w:tentative="1">
-      <w:start w:val="1"/>
-      <w:numFmt w:val="lowerRoman"/>
-      <w:lvlText w:val="%3."/>
-      <w:lvlJc w:val="right"/>
-      <w:pPr>
-        <w:ind w:left="2160" w:hanging="180"/>
-      </w:pPr>
-    </w:lvl>
-    <w:lvl w:ilvl="3" w:tentative="1">
-      <w:start w:val="1"/>
-      <w:numFmt w:val="decimal"/>
-      <w:lvlText w:val="%4."/>
-      <w:lvlJc w:val="left"/>
-      <w:pPr>
-        <w:ind w:left="2880" w:hanging="360"/>
-      </w:pPr>
-    </w:lvl>
-    <w:lvl w:ilvl="4" w:tentative="1">
-      <w:start w:val="1"/>
-      <w:numFmt w:val="lowerLetter"/>
-      <w:lvlText w:val="%5."/>
-      <w:lvlJc w:val="left"/>
-      <w:pPr>
-        <w:ind w:left="3600" w:hanging="360"/>
-      </w:pPr>
-    </w:lvl>
-    <w:lvl w:ilvl="5" w:tentative="1">
-      <w:start w:val="1"/>
-      <w:numFmt w:val="lowerRoman"/>
-      <w:lvlText w:val="%6."/>
-      <w:lvlJc w:val="right"/>
-      <w:pPr>
-        <w:ind w:left="4320" w:hanging="180"/>
-      </w:pPr>
-    </w:lvl>
-    <w:lvl w:ilvl="6" w:tentative="1">
-      <w:start w:val="1"/>
-      <w:numFmt w:val="decimal"/>
-      <w:lvlText w:val="%7."/>
-      <w:lvlJc w:val="left"/>
-      <w:pPr>
-        <w:ind w:left="5040" w:hanging="360"/>
-      </w:pPr>
-    </w:lvl>
-    <w:lvl w:ilvl="7" w:tentative="1">
-      <w:start w:val="1"/>
-      <w:numFmt w:val="lowerLetter"/>
-      <w:lvlText w:val="%8."/>
-      <w:lvlJc w:val="left"/>
-      <w:pPr>
-        <w:ind w:left="5760" w:hanging="360"/>
-      </w:pPr>
-    </w:lvl>
-    <w:lvl w:ilvl="8" w:tentative="1">
-      <w:start w:val="1"/>
-      <w:numFmt w:val="lowerRoman"/>
-      <w:lvlText w:val="%9."/>
-      <w:lvlJc w:val="right"/>
-      <w:pPr>
-        <w:ind w:left="6480" w:hanging="180"/>
-      </w:pPr>
-    </w:lvl>
-  </w:abstractNum>
-  <w:abstractNum w:abstractNumId="1410403411">
-    <w:nsid w:val="54110C53"/>
-    <w:multiLevelType w:val="multilevel"/>
-    <w:tmpl w:val="54110C53"/>
-    <w:lvl w:ilvl="0" w:tentative="1">
-      <w:start w:val="1"/>
-      <w:numFmt w:val="decimal"/>
-      <w:lvlText w:val="%1."/>
-      <w:lvlJc w:val="left"/>
-      <w:pPr>
-        <w:ind w:left="720" w:hanging="360"/>
-      </w:pPr>
-    </w:lvl>
-    <w:lvl w:ilvl="1" w:tentative="1">
-      <w:start w:val="1"/>
-      <w:numFmt w:val="lowerLetter"/>
-      <w:lvlText w:val="%2."/>
-      <w:lvlJc w:val="left"/>
-      <w:pPr>
-        <w:ind w:left="1440" w:hanging="360"/>
-      </w:pPr>
-    </w:lvl>
-    <w:lvl w:ilvl="2" w:tentative="1">
-      <w:start w:val="1"/>
-      <w:numFmt w:val="lowerRoman"/>
-      <w:lvlText w:val="%3."/>
-      <w:lvlJc w:val="right"/>
-      <w:pPr>
-        <w:ind w:left="2160" w:hanging="180"/>
-      </w:pPr>
-    </w:lvl>
-    <w:lvl w:ilvl="3" w:tentative="1">
-      <w:start w:val="1"/>
-      <w:numFmt w:val="decimal"/>
-      <w:lvlText w:val="%4."/>
-      <w:lvlJc w:val="left"/>
-      <w:pPr>
-        <w:ind w:left="2880" w:hanging="360"/>
-      </w:pPr>
-    </w:lvl>
-    <w:lvl w:ilvl="4" w:tentative="1">
-      <w:start w:val="1"/>
-      <w:numFmt w:val="lowerLetter"/>
-      <w:lvlText w:val="%5."/>
-      <w:lvlJc w:val="left"/>
-      <w:pPr>
-        <w:ind w:left="3600" w:hanging="360"/>
-      </w:pPr>
-    </w:lvl>
-    <w:lvl w:ilvl="5" w:tentative="1">
-      <w:start w:val="1"/>
-      <w:numFmt w:val="lowerRoman"/>
-      <w:lvlText w:val="%6."/>
-      <w:lvlJc w:val="right"/>
-      <w:pPr>
-        <w:ind w:left="4320" w:hanging="180"/>
-      </w:pPr>
-    </w:lvl>
-    <w:lvl w:ilvl="6" w:tentative="1">
-      <w:start w:val="1"/>
-      <w:numFmt w:val="decimal"/>
-      <w:lvlText w:val="%7."/>
-      <w:lvlJc w:val="left"/>
-      <w:pPr>
-        <w:ind w:left="5040" w:hanging="360"/>
-      </w:pPr>
-    </w:lvl>
-    <w:lvl w:ilvl="7" w:tentative="1">
-      <w:start w:val="1"/>
-      <w:numFmt w:val="lowerLetter"/>
-      <w:lvlText w:val="%8."/>
-      <w:lvlJc w:val="left"/>
-      <w:pPr>
-        <w:ind w:left="5760" w:hanging="360"/>
-      </w:pPr>
-    </w:lvl>
-    <w:lvl w:ilvl="8" w:tentative="1">
-      <w:start w:val="1"/>
-      <w:numFmt w:val="lowerRoman"/>
-      <w:lvlText w:val="%9."/>
-      <w:lvlJc w:val="right"/>
-      <w:pPr>
-        <w:ind w:left="6480" w:hanging="180"/>
-      </w:pPr>
-    </w:lvl>
-  </w:abstractNum>
-  <w:abstractNum w:abstractNumId="1410412312">
-    <w:nsid w:val="54112F18"/>
-    <w:multiLevelType w:val="singleLevel"/>
-    <w:tmpl w:val="54112F18"/>
-    <w:lvl w:ilvl="0" w:tentative="1">
-      <w:start w:val="1"/>
-      <w:numFmt w:val="decimal"/>
-      <w:lvlText w:val="%1."/>
-      <w:lvlJc w:val="left"/>
-      <w:pPr>
-        <w:tabs>
-          <w:tab w:val="left" w:pos="425"/>
-        </w:tabs>
-        <w:ind w:left="425" w:hanging="425"/>
-      </w:pPr>
-      <w:rPr>
-        <w:rFonts w:hint="default"/>
-      </w:rPr>
-    </w:lvl>
-  </w:abstractNum>
-  <w:abstractNum w:abstractNumId="1410412331">
-    <w:nsid w:val="54112F2B"/>
-    <w:multiLevelType w:val="singleLevel"/>
-    <w:tmpl w:val="54112F2B"/>
-    <w:lvl w:ilvl="0" w:tentative="1">
-      <w:start w:val="1"/>
-      <w:numFmt w:val="decimal"/>
-      <w:lvlText w:val="%1."/>
-      <w:lvlJc w:val="left"/>
-      <w:pPr>
-        <w:tabs>
-          <w:tab w:val="left" w:pos="425"/>
-        </w:tabs>
-        <w:ind w:left="425" w:hanging="425"/>
-      </w:pPr>
-      <w:rPr>
-        <w:rFonts w:hint="default"/>
-      </w:rPr>
-    </w:lvl>
-  </w:abstractNum>
-  <w:abstractNum w:abstractNumId="1410442754">
-    <w:nsid w:val="5411A602"/>
-    <w:multiLevelType w:val="singleLevel"/>
-    <w:tmpl w:val="5411A602"/>
-    <w:lvl w:ilvl="0" w:tentative="1">
-      <w:start w:val="1"/>
-      <w:numFmt w:val="decimal"/>
-      <w:lvlText w:val="%1."/>
-      <w:lvlJc w:val="left"/>
-      <w:pPr>
-        <w:tabs>
-          <w:tab w:val="left" w:pos="425"/>
-        </w:tabs>
-        <w:ind w:left="425" w:leftChars="0" w:hanging="425" w:firstLineChars="0"/>
       </w:pPr>
       <w:rPr>
         <w:rFonts w:hint="default"/>

</xml_diff>